<commit_message>
Ho cambiato di nuovo mezza roba
</commit_message>
<xml_diff>
--- a/Hramatyka.docx
+++ b/Hramatyka.docx
@@ -150,7 +150,33 @@
           <w:szCs w:val="56"/>
           <w:lang w:val="bg-BG"/>
         </w:rPr>
-        <w:t>Słovęnĭsk</w:t>
+        <w:t>Słovęn</w:t>
+      </w:r>
+      <w:r>
+        <w:rPr>
+          <w:rFonts w:ascii="Noto Sans Mono" w:hAnsi="Noto Sans Mono" w:cs="Noto Sans Mono"/>
+          <w:b/>
+          <w:bCs/>
+          <w:iCs/>
+          <w:color w:val="A6A6A6" w:themeColor="background1" w:themeShade="A6"/>
+          <w:sz w:val="56"/>
+          <w:szCs w:val="56"/>
+          <w:lang w:val="bg-BG"/>
+        </w:rPr>
+        <w:t>j</w:t>
+      </w:r>
+      <w:r>
+        <w:rPr>
+          <w:rFonts w:ascii="Noto Sans Mono" w:hAnsi="Noto Sans Mono" w:cs="Noto Sans Mono"/>
+          <w:b/>
+          <w:bCs/>
+          <w:iCs/>
+          <w:color w:val="A6A6A6" w:themeColor="background1" w:themeShade="A6"/>
+          <w:sz w:val="56"/>
+          <w:szCs w:val="56"/>
+          <w:lang w:val="bg-BG"/>
+        </w:rPr>
+        <w:t>sk</w:t>
       </w:r>
       <w:r>
         <w:rPr>
@@ -588,7 +614,7 @@
           <w:szCs w:val="22"/>
           <w:lang w:val="bg-BG"/>
         </w:rPr>
-        <w:t>шꙑстко</w:t>
+        <w:t>ш</w:t>
       </w:r>
       <w:r>
         <w:rPr>
@@ -597,6 +623,24 @@
           <w:szCs w:val="22"/>
           <w:lang w:val="bg-BG"/>
         </w:rPr>
+        <w:t>и</w:t>
+      </w:r>
+      <w:r>
+        <w:rPr>
+          <w:rFonts w:ascii="Noto Sans Mono" w:hAnsi="Noto Sans Mono" w:cs="Noto Sans Mono"/>
+          <w:sz w:val="32"/>
+          <w:szCs w:val="22"/>
+          <w:lang w:val="bg-BG"/>
+        </w:rPr>
+        <w:t>стко</w:t>
+      </w:r>
+      <w:r>
+        <w:rPr>
+          <w:rFonts w:ascii="Noto Sans Mono" w:hAnsi="Noto Sans Mono" w:cs="Noto Sans Mono"/>
+          <w:sz w:val="32"/>
+          <w:szCs w:val="22"/>
+          <w:lang w:val="bg-BG"/>
+        </w:rPr>
         <w:t xml:space="preserve"> сўов</w:t>
       </w:r>
       <w:r>
@@ -723,7 +767,7 @@
           <w:szCs w:val="22"/>
           <w:lang w:val="bg-BG"/>
         </w:rPr>
-        <w:t>ꙑ</w:t>
+        <w:t>и</w:t>
       </w:r>
       <w:r>
         <w:rPr>
@@ -741,7 +785,7 @@
           <w:szCs w:val="22"/>
           <w:lang w:val="bg-BG"/>
         </w:rPr>
-        <w:t>ꙑ</w:t>
+        <w:t>и</w:t>
       </w:r>
       <w:r>
         <w:rPr>
@@ -865,7 +909,7 @@
           <w:sz w:val="32"/>
           <w:szCs w:val="22"/>
           <w:u w:val="single"/>
-          <w:lang w:val="en-US"/>
+          <w:lang w:val="bg-BG"/>
         </w:rPr>
       </w:pPr>
     </w:p>
@@ -918,7 +962,7 @@
           <w:szCs w:val="22"/>
           <w:lang w:val="bg-BG"/>
         </w:rPr>
-        <w:t xml:space="preserve"> słovęnĭski</w:t>
+        <w:t xml:space="preserve"> słovęn</w:t>
       </w:r>
       <w:r>
         <w:rPr>
@@ -927,6 +971,24 @@
           <w:szCs w:val="22"/>
           <w:lang w:val="bg-BG"/>
         </w:rPr>
+        <w:t>j</w:t>
+      </w:r>
+      <w:r>
+        <w:rPr>
+          <w:rFonts w:ascii="Noto Sans Mono" w:hAnsi="Noto Sans Mono" w:cs="Noto Sans Mono"/>
+          <w:sz w:val="32"/>
+          <w:szCs w:val="22"/>
+          <w:lang w:val="bg-BG"/>
+        </w:rPr>
+        <w:t>ski</w:t>
+      </w:r>
+      <w:r>
+        <w:rPr>
+          <w:rFonts w:ascii="Noto Sans Mono" w:hAnsi="Noto Sans Mono" w:cs="Noto Sans Mono"/>
+          <w:sz w:val="32"/>
+          <w:szCs w:val="22"/>
+          <w:lang w:val="bg-BG"/>
+        </w:rPr>
         <w:t>hi</w:t>
       </w:r>
       <w:r>
@@ -1035,7 +1097,25 @@
           <w:szCs w:val="22"/>
           <w:lang w:val="bg-BG"/>
         </w:rPr>
-        <w:t>vŭlaril na sǫdeten movi</w:t>
+        <w:t>vŭlaril na s</w:t>
+      </w:r>
+      <w:r>
+        <w:rPr>
+          <w:rFonts w:ascii="Noto Sans Mono" w:hAnsi="Noto Sans Mono" w:cs="Noto Sans Mono"/>
+          <w:sz w:val="32"/>
+          <w:szCs w:val="22"/>
+          <w:lang w:val="bg-BG"/>
+        </w:rPr>
+        <w:t>ą</w:t>
+      </w:r>
+      <w:r>
+        <w:rPr>
+          <w:rFonts w:ascii="Noto Sans Mono" w:hAnsi="Noto Sans Mono" w:cs="Noto Sans Mono"/>
+          <w:sz w:val="32"/>
+          <w:szCs w:val="22"/>
+          <w:lang w:val="bg-BG"/>
+        </w:rPr>
+        <w:t>deten movi</w:t>
       </w:r>
       <w:r>
         <w:rPr>
@@ -1620,7 +1700,7 @@
           <w:lang w:val="en-US"/>
         </w:rPr>
         <w:lastRenderedPageBreak/>
-        <w:t>Alphabet</w:t>
+        <w:t>Alfabeto</w:t>
       </w:r>
     </w:p>
     <w:p>
@@ -1712,6 +1792,7 @@
           <w:iCs/>
           <w:sz w:val="32"/>
           <w:szCs w:val="32"/>
+          <w:u w:val="single"/>
           <w:lang w:val="en-US"/>
         </w:rPr>
       </w:pPr>
@@ -1820,15 +1901,6 @@
           <w:sz w:val="32"/>
           <w:szCs w:val="32"/>
           <w:lang w:val="en-US"/>
-          <w14:textOutline w14:w="9525" w14:cap="rnd" w14:cmpd="sng" w14:algn="ctr">
-            <w14:solidFill>
-              <w14:schemeClr w14:val="accent2">
-                <w14:lumMod w14:val="75000"/>
-              </w14:schemeClr>
-            </w14:solidFill>
-            <w14:prstDash w14:val="solid"/>
-            <w14:bevel/>
-          </w14:textOutline>
         </w:rPr>
         <w:t>→</w:t>
       </w:r>
@@ -1992,15 +2064,6 @@
           <w:sz w:val="32"/>
           <w:szCs w:val="32"/>
           <w:lang w:val="en-US"/>
-          <w14:textOutline w14:w="9525" w14:cap="rnd" w14:cmpd="sng" w14:algn="ctr">
-            <w14:solidFill>
-              <w14:schemeClr w14:val="accent2">
-                <w14:lumMod w14:val="75000"/>
-              </w14:schemeClr>
-            </w14:solidFill>
-            <w14:prstDash w14:val="solid"/>
-            <w14:bevel/>
-          </w14:textOutline>
         </w:rPr>
         <w:t>→</w:t>
       </w:r>
@@ -2159,15 +2222,6 @@
           <w:sz w:val="32"/>
           <w:szCs w:val="32"/>
           <w:lang w:val="en-US"/>
-          <w14:textOutline w14:w="9525" w14:cap="rnd" w14:cmpd="sng" w14:algn="ctr">
-            <w14:solidFill>
-              <w14:schemeClr w14:val="accent2">
-                <w14:lumMod w14:val="75000"/>
-              </w14:schemeClr>
-            </w14:solidFill>
-            <w14:prstDash w14:val="solid"/>
-            <w14:bevel/>
-          </w14:textOutline>
         </w:rPr>
         <w:t>→</w:t>
       </w:r>
@@ -2349,15 +2403,6 @@
           <w:sz w:val="32"/>
           <w:szCs w:val="32"/>
           <w:lang w:val="en-US"/>
-          <w14:textOutline w14:w="9525" w14:cap="rnd" w14:cmpd="sng" w14:algn="ctr">
-            <w14:solidFill>
-              <w14:schemeClr w14:val="accent2">
-                <w14:lumMod w14:val="75000"/>
-              </w14:schemeClr>
-            </w14:solidFill>
-            <w14:prstDash w14:val="solid"/>
-            <w14:bevel/>
-          </w14:textOutline>
         </w:rPr>
         <w:t>→</w:t>
       </w:r>
@@ -2489,15 +2534,6 @@
           <w:color w:val="C45911" w:themeColor="accent2" w:themeShade="BF"/>
           <w:sz w:val="32"/>
           <w:szCs w:val="32"/>
-          <w14:textOutline w14:w="9525" w14:cap="rnd" w14:cmpd="sng" w14:algn="ctr">
-            <w14:solidFill>
-              <w14:schemeClr w14:val="accent2">
-                <w14:lumMod w14:val="75000"/>
-              </w14:schemeClr>
-            </w14:solidFill>
-            <w14:prstDash w14:val="solid"/>
-            <w14:bevel/>
-          </w14:textOutline>
         </w:rPr>
         <w:t>→</w:t>
       </w:r>
@@ -2616,15 +2652,6 @@
           <w:color w:val="C45911" w:themeColor="accent2" w:themeShade="BF"/>
           <w:sz w:val="32"/>
           <w:szCs w:val="32"/>
-          <w14:textOutline w14:w="9525" w14:cap="rnd" w14:cmpd="sng" w14:algn="ctr">
-            <w14:solidFill>
-              <w14:schemeClr w14:val="accent2">
-                <w14:lumMod w14:val="75000"/>
-              </w14:schemeClr>
-            </w14:solidFill>
-            <w14:prstDash w14:val="solid"/>
-            <w14:bevel/>
-          </w14:textOutline>
         </w:rPr>
         <w:t>→</w:t>
       </w:r>
@@ -2824,15 +2851,6 @@
           <w:color w:val="C45911" w:themeColor="accent2" w:themeShade="BF"/>
           <w:sz w:val="32"/>
           <w:szCs w:val="32"/>
-          <w14:textOutline w14:w="9525" w14:cap="rnd" w14:cmpd="sng" w14:algn="ctr">
-            <w14:solidFill>
-              <w14:schemeClr w14:val="accent2">
-                <w14:lumMod w14:val="75000"/>
-              </w14:schemeClr>
-            </w14:solidFill>
-            <w14:prstDash w14:val="solid"/>
-            <w14:bevel/>
-          </w14:textOutline>
         </w:rPr>
         <w:t>→</w:t>
       </w:r>
@@ -2852,20 +2870,22 @@
         <w:spacing w:line="264" w:lineRule="auto"/>
         <w:rPr>
           <w:rFonts w:ascii="Noto Sans Mono" w:hAnsi="Noto Sans Mono" w:cs="Noto Sans Mono"/>
-          <w:iCs/>
-          <w:sz w:val="32"/>
-          <w:szCs w:val="32"/>
-        </w:rPr>
-      </w:pPr>
-      <w:r>
-        <w:rPr>
-          <w:rFonts w:ascii="Noto Sans Mono" w:hAnsi="Noto Sans Mono" w:cs="Noto Sans Mono"/>
-          <w:iCs/>
+          <w:i/>
           <w:color w:val="000000"/>
           <w:kern w:val="0"/>
           <w:sz w:val="32"/>
           <w:szCs w:val="32"/>
         </w:rPr>
+      </w:pPr>
+      <w:r>
+        <w:rPr>
+          <w:rFonts w:ascii="Noto Sans Mono" w:hAnsi="Noto Sans Mono" w:cs="Noto Sans Mono"/>
+          <w:iCs/>
+          <w:color w:val="000000"/>
+          <w:kern w:val="0"/>
+          <w:sz w:val="32"/>
+          <w:szCs w:val="32"/>
+        </w:rPr>
         <w:t>Ŭ ŭ, Ъ ъ</w:t>
       </w:r>
       <w:r>
@@ -2932,15 +2952,6 @@
           <w:color w:val="C45911" w:themeColor="accent2" w:themeShade="BF"/>
           <w:sz w:val="32"/>
           <w:szCs w:val="32"/>
-          <w14:textOutline w14:w="9525" w14:cap="rnd" w14:cmpd="sng" w14:algn="ctr">
-            <w14:solidFill>
-              <w14:schemeClr w14:val="accent2">
-                <w14:lumMod w14:val="75000"/>
-              </w14:schemeClr>
-            </w14:solidFill>
-            <w14:prstDash w14:val="solid"/>
-            <w14:bevel/>
-          </w14:textOutline>
         </w:rPr>
         <w:t>→</w:t>
       </w:r>
@@ -3124,15 +3135,6 @@
           <w:color w:val="C45911" w:themeColor="accent2" w:themeShade="BF"/>
           <w:sz w:val="32"/>
           <w:szCs w:val="32"/>
-          <w14:textOutline w14:w="9525" w14:cap="rnd" w14:cmpd="sng" w14:algn="ctr">
-            <w14:solidFill>
-              <w14:schemeClr w14:val="accent2">
-                <w14:lumMod w14:val="75000"/>
-              </w14:schemeClr>
-            </w14:solidFill>
-            <w14:prstDash w14:val="solid"/>
-            <w14:bevel/>
-          </w14:textOutline>
         </w:rPr>
         <w:t>→</w:t>
       </w:r>
@@ -3269,15 +3271,6 @@
           <w:color w:val="C45911" w:themeColor="accent2" w:themeShade="BF"/>
           <w:sz w:val="32"/>
           <w:szCs w:val="32"/>
-          <w14:textOutline w14:w="9525" w14:cap="rnd" w14:cmpd="sng" w14:algn="ctr">
-            <w14:solidFill>
-              <w14:schemeClr w14:val="accent2">
-                <w14:lumMod w14:val="75000"/>
-              </w14:schemeClr>
-            </w14:solidFill>
-            <w14:prstDash w14:val="solid"/>
-            <w14:bevel/>
-          </w14:textOutline>
         </w:rPr>
         <w:t>→</w:t>
       </w:r>
@@ -3328,6 +3321,7 @@
           <w:color w:val="000000"/>
           <w:sz w:val="32"/>
           <w:szCs w:val="32"/>
+          <w:u w:val="single"/>
         </w:rPr>
       </w:pPr>
       <w:r>
@@ -3399,15 +3393,6 @@
           <w:color w:val="C45911" w:themeColor="accent2" w:themeShade="BF"/>
           <w:sz w:val="32"/>
           <w:szCs w:val="32"/>
-          <w14:textOutline w14:w="9525" w14:cap="rnd" w14:cmpd="sng" w14:algn="ctr">
-            <w14:solidFill>
-              <w14:schemeClr w14:val="accent2">
-                <w14:lumMod w14:val="75000"/>
-              </w14:schemeClr>
-            </w14:solidFill>
-            <w14:prstDash w14:val="solid"/>
-            <w14:bevel/>
-          </w14:textOutline>
         </w:rPr>
         <w:t>→</w:t>
       </w:r>
@@ -3456,6 +3441,7 @@
           <w:color w:val="000000"/>
           <w:sz w:val="32"/>
           <w:szCs w:val="32"/>
+          <w:u w:val="single"/>
         </w:rPr>
       </w:pPr>
       <w:r>
@@ -3540,15 +3526,6 @@
           <w:color w:val="C45911" w:themeColor="accent2" w:themeShade="BF"/>
           <w:sz w:val="32"/>
           <w:szCs w:val="32"/>
-          <w14:textOutline w14:w="9525" w14:cap="rnd" w14:cmpd="sng" w14:algn="ctr">
-            <w14:solidFill>
-              <w14:schemeClr w14:val="accent2">
-                <w14:lumMod w14:val="75000"/>
-              </w14:schemeClr>
-            </w14:solidFill>
-            <w14:prstDash w14:val="solid"/>
-            <w14:bevel/>
-          </w14:textOutline>
         </w:rPr>
         <w:t>→</w:t>
       </w:r>
@@ -3591,11 +3568,13 @@
           <w:tab w:val="left" w:pos="6803"/>
         </w:tabs>
         <w:spacing w:line="264" w:lineRule="auto"/>
-        <w:rPr>
-          <w:rFonts w:ascii="Noto Sans Mono" w:hAnsi="Noto Sans Mono" w:cs="Noto Sans Mono"/>
-          <w:iCs/>
-          <w:sz w:val="32"/>
-          <w:szCs w:val="32"/>
+        <w:jc w:val="both"/>
+        <w:rPr>
+          <w:rFonts w:ascii="Noto Sans Mono" w:hAnsi="Noto Sans Mono" w:cs="Noto Sans Mono"/>
+          <w:iCs/>
+          <w:sz w:val="32"/>
+          <w:szCs w:val="32"/>
+          <w:lang w:val="en-US"/>
         </w:rPr>
       </w:pPr>
       <w:r>
@@ -3667,15 +3646,6 @@
           <w:color w:val="C45911" w:themeColor="accent2" w:themeShade="BF"/>
           <w:sz w:val="32"/>
           <w:szCs w:val="32"/>
-          <w14:textOutline w14:w="9525" w14:cap="rnd" w14:cmpd="sng" w14:algn="ctr">
-            <w14:solidFill>
-              <w14:schemeClr w14:val="accent2">
-                <w14:lumMod w14:val="75000"/>
-              </w14:schemeClr>
-            </w14:solidFill>
-            <w14:prstDash w14:val="solid"/>
-            <w14:bevel/>
-          </w14:textOutline>
         </w:rPr>
         <w:t>→</w:t>
       </w:r>
@@ -3743,7 +3713,7 @@
           <w:iCs/>
           <w:sz w:val="32"/>
           <w:szCs w:val="32"/>
-          <w:lang w:val="ru-RU"/>
+          <w:u w:val="single"/>
         </w:rPr>
       </w:pPr>
       <w:r>
@@ -3799,7 +3769,29 @@
           <w:szCs w:val="32"/>
           <w:lang w:val="ru-RU"/>
         </w:rPr>
-        <w:t>Ĭ ĭ</w:t>
+        <w:t>J</w:t>
+      </w:r>
+      <w:r>
+        <w:rPr>
+          <w:rFonts w:ascii="Noto Sans Mono" w:hAnsi="Noto Sans Mono" w:cs="Noto Sans Mono"/>
+          <w:iCs/>
+          <w:color w:val="000000"/>
+          <w:sz w:val="32"/>
+          <w:szCs w:val="32"/>
+          <w:lang w:val="ru-RU"/>
+        </w:rPr>
+        <w:t xml:space="preserve"> </w:t>
+      </w:r>
+      <w:r>
+        <w:rPr>
+          <w:rFonts w:ascii="Noto Sans Mono" w:hAnsi="Noto Sans Mono" w:cs="Noto Sans Mono"/>
+          <w:iCs/>
+          <w:color w:val="000000"/>
+          <w:sz w:val="32"/>
+          <w:szCs w:val="32"/>
+          <w:lang w:val="ru-RU"/>
+        </w:rPr>
+        <w:t>j</w:t>
       </w:r>
       <w:r>
         <w:rPr>
@@ -3860,15 +3852,6 @@
           <w:color w:val="C45911" w:themeColor="accent2" w:themeShade="BF"/>
           <w:sz w:val="32"/>
           <w:szCs w:val="32"/>
-          <w14:textOutline w14:w="9525" w14:cap="rnd" w14:cmpd="sng" w14:algn="ctr">
-            <w14:solidFill>
-              <w14:schemeClr w14:val="accent2">
-                <w14:lumMod w14:val="75000"/>
-              </w14:schemeClr>
-            </w14:solidFill>
-            <w14:prstDash w14:val="solid"/>
-            <w14:bevel/>
-          </w14:textOutline>
         </w:rPr>
         <w:t>→</w:t>
       </w:r>
@@ -3993,29 +3976,29 @@
           <w:szCs w:val="32"/>
           <w:lang w:val="ru-RU"/>
         </w:rPr>
-        <w:t>Ꙑ</w:t>
-      </w:r>
-      <w:r>
-        <w:rPr>
-          <w:rFonts w:ascii="Noto Sans Mono" w:hAnsi="Noto Sans Mono" w:cs="Noto Sans Mono"/>
-          <w:iCs/>
-          <w:color w:val="000000"/>
-          <w:sz w:val="32"/>
-          <w:szCs w:val="32"/>
-          <w:lang w:val="ru-RU"/>
-        </w:rPr>
-        <w:t xml:space="preserve"> </w:t>
-      </w:r>
-      <w:r>
-        <w:rPr>
-          <w:rFonts w:ascii="Noto Sans Mono" w:hAnsi="Noto Sans Mono" w:cs="Noto Sans Mono"/>
-          <w:iCs/>
-          <w:color w:val="000000"/>
-          <w:sz w:val="32"/>
-          <w:szCs w:val="32"/>
-          <w:lang w:val="ru-RU"/>
-        </w:rPr>
-        <w:t>ꙑ</w:t>
+        <w:t>И</w:t>
+      </w:r>
+      <w:r>
+        <w:rPr>
+          <w:rFonts w:ascii="Noto Sans Mono" w:hAnsi="Noto Sans Mono" w:cs="Noto Sans Mono"/>
+          <w:iCs/>
+          <w:color w:val="000000"/>
+          <w:sz w:val="32"/>
+          <w:szCs w:val="32"/>
+          <w:lang w:val="ru-RU"/>
+        </w:rPr>
+        <w:t xml:space="preserve"> </w:t>
+      </w:r>
+      <w:r>
+        <w:rPr>
+          <w:rFonts w:ascii="Noto Sans Mono" w:hAnsi="Noto Sans Mono" w:cs="Noto Sans Mono"/>
+          <w:iCs/>
+          <w:color w:val="000000"/>
+          <w:sz w:val="32"/>
+          <w:szCs w:val="32"/>
+          <w:lang w:val="ru-RU"/>
+        </w:rPr>
+        <w:t>и</w:t>
       </w:r>
       <w:r>
         <w:rPr>
@@ -4082,15 +4065,6 @@
           <w:sz w:val="32"/>
           <w:szCs w:val="32"/>
           <w:lang w:val="ru-RU"/>
-          <w14:textOutline w14:w="9525" w14:cap="rnd" w14:cmpd="sng" w14:algn="ctr">
-            <w14:solidFill>
-              <w14:schemeClr w14:val="accent2">
-                <w14:lumMod w14:val="75000"/>
-              </w14:schemeClr>
-            </w14:solidFill>
-            <w14:prstDash w14:val="solid"/>
-            <w14:bevel/>
-          </w14:textOutline>
         </w:rPr>
         <w:t>→</w:t>
       </w:r>
@@ -4273,15 +4247,6 @@
           <w:sz w:val="32"/>
           <w:szCs w:val="32"/>
           <w:lang w:val="ru-RU"/>
-          <w14:textOutline w14:w="9525" w14:cap="rnd" w14:cmpd="sng" w14:algn="ctr">
-            <w14:solidFill>
-              <w14:schemeClr w14:val="accent2">
-                <w14:lumMod w14:val="75000"/>
-              </w14:schemeClr>
-            </w14:solidFill>
-            <w14:prstDash w14:val="solid"/>
-            <w14:bevel/>
-          </w14:textOutline>
         </w:rPr>
         <w:t>→</w:t>
       </w:r>
@@ -4462,15 +4427,6 @@
           <w:sz w:val="32"/>
           <w:szCs w:val="32"/>
           <w:lang w:val="ru-RU"/>
-          <w14:textOutline w14:w="9525" w14:cap="rnd" w14:cmpd="sng" w14:algn="ctr">
-            <w14:solidFill>
-              <w14:schemeClr w14:val="accent2">
-                <w14:lumMod w14:val="75000"/>
-              </w14:schemeClr>
-            </w14:solidFill>
-            <w14:prstDash w14:val="solid"/>
-            <w14:bevel/>
-          </w14:textOutline>
         </w:rPr>
         <w:t>→</w:t>
       </w:r>
@@ -4653,15 +4609,6 @@
           <w:sz w:val="32"/>
           <w:szCs w:val="32"/>
           <w:lang w:val="ru-RU"/>
-          <w14:textOutline w14:w="9525" w14:cap="rnd" w14:cmpd="sng" w14:algn="ctr">
-            <w14:solidFill>
-              <w14:schemeClr w14:val="accent2">
-                <w14:lumMod w14:val="75000"/>
-              </w14:schemeClr>
-            </w14:solidFill>
-            <w14:prstDash w14:val="solid"/>
-            <w14:bevel/>
-          </w14:textOutline>
         </w:rPr>
         <w:t>→</w:t>
       </w:r>
@@ -4846,15 +4793,6 @@
           <w:sz w:val="32"/>
           <w:szCs w:val="32"/>
           <w:lang w:val="bg-BG"/>
-          <w14:textOutline w14:w="9525" w14:cap="rnd" w14:cmpd="sng" w14:algn="ctr">
-            <w14:solidFill>
-              <w14:schemeClr w14:val="accent2">
-                <w14:lumMod w14:val="75000"/>
-              </w14:schemeClr>
-            </w14:solidFill>
-            <w14:prstDash w14:val="solid"/>
-            <w14:bevel/>
-          </w14:textOutline>
         </w:rPr>
         <w:t>→</w:t>
       </w:r>
@@ -5035,15 +4973,6 @@
           <w:sz w:val="32"/>
           <w:szCs w:val="32"/>
           <w:lang w:val="bg-BG"/>
-          <w14:textOutline w14:w="9525" w14:cap="rnd" w14:cmpd="sng" w14:algn="ctr">
-            <w14:solidFill>
-              <w14:schemeClr w14:val="accent2">
-                <w14:lumMod w14:val="75000"/>
-              </w14:schemeClr>
-            </w14:solidFill>
-            <w14:prstDash w14:val="solid"/>
-            <w14:bevel/>
-          </w14:textOutline>
         </w:rPr>
         <w:t>→</w:t>
       </w:r>
@@ -5223,15 +5152,6 @@
           <w:sz w:val="32"/>
           <w:szCs w:val="32"/>
           <w:lang w:val="ru-RU"/>
-          <w14:textOutline w14:w="9525" w14:cap="rnd" w14:cmpd="sng" w14:algn="ctr">
-            <w14:solidFill>
-              <w14:schemeClr w14:val="accent2">
-                <w14:lumMod w14:val="75000"/>
-              </w14:schemeClr>
-            </w14:solidFill>
-            <w14:prstDash w14:val="solid"/>
-            <w14:bevel/>
-          </w14:textOutline>
         </w:rPr>
         <w:t>→</w:t>
       </w:r>
@@ -5323,7 +5243,7 @@
           <w:szCs w:val="32"/>
           <w:lang w:val="ru-RU"/>
         </w:rPr>
-        <w:t>Ǫ</w:t>
+        <w:t>Ą</w:t>
       </w:r>
       <w:r>
         <w:rPr>
@@ -5347,7 +5267,7 @@
           <w:szCs w:val="32"/>
           <w:lang w:val="ru-RU"/>
         </w:rPr>
-        <w:t>ǫ</w:t>
+        <w:t>ą</w:t>
       </w:r>
       <w:r>
         <w:rPr>
@@ -5470,15 +5390,6 @@
           <w:sz w:val="32"/>
           <w:szCs w:val="32"/>
           <w:lang w:val="ru-RU"/>
-          <w14:textOutline w14:w="9525" w14:cap="rnd" w14:cmpd="sng" w14:algn="ctr">
-            <w14:solidFill>
-              <w14:schemeClr w14:val="accent2">
-                <w14:lumMod w14:val="75000"/>
-              </w14:schemeClr>
-            </w14:solidFill>
-            <w14:prstDash w14:val="solid"/>
-            <w14:bevel/>
-          </w14:textOutline>
         </w:rPr>
         <w:t>→</w:t>
       </w:r>
@@ -5623,15 +5534,6 @@
           <w:sz w:val="32"/>
           <w:szCs w:val="32"/>
           <w:lang w:val="ru-RU"/>
-          <w14:textOutline w14:w="9525" w14:cap="rnd" w14:cmpd="sng" w14:algn="ctr">
-            <w14:solidFill>
-              <w14:schemeClr w14:val="accent2">
-                <w14:lumMod w14:val="75000"/>
-              </w14:schemeClr>
-            </w14:solidFill>
-            <w14:prstDash w14:val="solid"/>
-            <w14:bevel/>
-          </w14:textOutline>
         </w:rPr>
         <w:t>→</w:t>
       </w:r>
@@ -5816,15 +5718,6 @@
           <w:sz w:val="32"/>
           <w:szCs w:val="32"/>
           <w:lang w:val="ru-RU"/>
-          <w14:textOutline w14:w="9525" w14:cap="rnd" w14:cmpd="sng" w14:algn="ctr">
-            <w14:solidFill>
-              <w14:schemeClr w14:val="accent2">
-                <w14:lumMod w14:val="75000"/>
-              </w14:schemeClr>
-            </w14:solidFill>
-            <w14:prstDash w14:val="solid"/>
-            <w14:bevel/>
-          </w14:textOutline>
         </w:rPr>
         <w:t>→</w:t>
       </w:r>
@@ -6007,15 +5900,6 @@
           <w:sz w:val="32"/>
           <w:szCs w:val="32"/>
           <w:lang w:val="en-US"/>
-          <w14:textOutline w14:w="9525" w14:cap="rnd" w14:cmpd="sng" w14:algn="ctr">
-            <w14:solidFill>
-              <w14:schemeClr w14:val="accent2">
-                <w14:lumMod w14:val="75000"/>
-              </w14:schemeClr>
-            </w14:solidFill>
-            <w14:prstDash w14:val="solid"/>
-            <w14:bevel/>
-          </w14:textOutline>
         </w:rPr>
         <w:t>→</w:t>
       </w:r>
@@ -6198,15 +6082,6 @@
           <w:sz w:val="32"/>
           <w:szCs w:val="32"/>
           <w:lang w:val="en-US"/>
-          <w14:textOutline w14:w="9525" w14:cap="rnd" w14:cmpd="sng" w14:algn="ctr">
-            <w14:solidFill>
-              <w14:schemeClr w14:val="accent2">
-                <w14:lumMod w14:val="75000"/>
-              </w14:schemeClr>
-            </w14:solidFill>
-            <w14:prstDash w14:val="solid"/>
-            <w14:bevel/>
-          </w14:textOutline>
         </w:rPr>
         <w:t>→</w:t>
       </w:r>
@@ -6391,15 +6266,6 @@
           <w:sz w:val="32"/>
           <w:szCs w:val="32"/>
           <w:lang w:val="en-US"/>
-          <w14:textOutline w14:w="9525" w14:cap="rnd" w14:cmpd="sng" w14:algn="ctr">
-            <w14:solidFill>
-              <w14:schemeClr w14:val="accent2">
-                <w14:lumMod w14:val="75000"/>
-              </w14:schemeClr>
-            </w14:solidFill>
-            <w14:prstDash w14:val="solid"/>
-            <w14:bevel/>
-          </w14:textOutline>
         </w:rPr>
         <w:t>→</w:t>
       </w:r>
@@ -6561,15 +6427,6 @@
           <w:sz w:val="32"/>
           <w:szCs w:val="32"/>
           <w:lang w:val="en-US"/>
-          <w14:textOutline w14:w="9525" w14:cap="rnd" w14:cmpd="sng" w14:algn="ctr">
-            <w14:solidFill>
-              <w14:schemeClr w14:val="accent2">
-                <w14:lumMod w14:val="75000"/>
-              </w14:schemeClr>
-            </w14:solidFill>
-            <w14:prstDash w14:val="solid"/>
-            <w14:bevel/>
-          </w14:textOutline>
         </w:rPr>
         <w:t>→</w:t>
       </w:r>
@@ -6753,15 +6610,6 @@
           <w:sz w:val="32"/>
           <w:szCs w:val="32"/>
           <w:lang w:val="ru-RU"/>
-          <w14:textOutline w14:w="9525" w14:cap="rnd" w14:cmpd="sng" w14:algn="ctr">
-            <w14:solidFill>
-              <w14:schemeClr w14:val="accent2">
-                <w14:lumMod w14:val="75000"/>
-              </w14:schemeClr>
-            </w14:solidFill>
-            <w14:prstDash w14:val="solid"/>
-            <w14:bevel/>
-          </w14:textOutline>
         </w:rPr>
         <w:t>→</w:t>
       </w:r>
@@ -6917,15 +6765,6 @@
           <w:sz w:val="32"/>
           <w:szCs w:val="32"/>
           <w:lang w:val="ru-RU"/>
-          <w14:textOutline w14:w="9525" w14:cap="rnd" w14:cmpd="sng" w14:algn="ctr">
-            <w14:solidFill>
-              <w14:schemeClr w14:val="accent2">
-                <w14:lumMod w14:val="75000"/>
-              </w14:schemeClr>
-            </w14:solidFill>
-            <w14:prstDash w14:val="solid"/>
-            <w14:bevel/>
-          </w14:textOutline>
         </w:rPr>
         <w:t>→</w:t>
       </w:r>
@@ -7094,15 +6933,6 @@
           <w:sz w:val="32"/>
           <w:szCs w:val="32"/>
           <w:lang w:val="ru-RU"/>
-          <w14:textOutline w14:w="9525" w14:cap="rnd" w14:cmpd="sng" w14:algn="ctr">
-            <w14:solidFill>
-              <w14:schemeClr w14:val="accent2">
-                <w14:lumMod w14:val="75000"/>
-              </w14:schemeClr>
-            </w14:solidFill>
-            <w14:prstDash w14:val="solid"/>
-            <w14:bevel/>
-          </w14:textOutline>
         </w:rPr>
         <w:t>→</w:t>
       </w:r>
@@ -7299,15 +7129,6 @@
           <w:sz w:val="32"/>
           <w:szCs w:val="32"/>
           <w:lang w:val="ru-RU"/>
-          <w14:textOutline w14:w="9525" w14:cap="rnd" w14:cmpd="sng" w14:algn="ctr">
-            <w14:solidFill>
-              <w14:schemeClr w14:val="accent2">
-                <w14:lumMod w14:val="75000"/>
-              </w14:schemeClr>
-            </w14:solidFill>
-            <w14:prstDash w14:val="solid"/>
-            <w14:bevel/>
-          </w14:textOutline>
         </w:rPr>
         <w:t>→</w:t>
       </w:r>
@@ -7418,7 +7239,20 @@
           <w:szCs w:val="22"/>
           <w:lang w:val="en-US"/>
         </w:rPr>
-        <w:t>Iotized Vowels</w:t>
+        <w:t xml:space="preserve">Vocali </w:t>
+      </w:r>
+      <w:r>
+        <w:rPr>
+          <w:rFonts w:ascii="Noto Sans Mono" w:hAnsi="Noto Sans Mono" w:cs="Noto Sans Mono"/>
+          <w:b/>
+          <w:bCs/>
+          <w:iCs/>
+          <w:color w:val="000000"/>
+          <w:sz w:val="32"/>
+          <w:szCs w:val="22"/>
+          <w:lang w:val="en-US"/>
+        </w:rPr>
+        <w:t>Iotizzate</w:t>
       </w:r>
     </w:p>
     <w:p>
@@ -7475,7 +7309,8 @@
           <w:color w:val="000000"/>
           <w:sz w:val="34"/>
           <w:szCs w:val="34"/>
-          <w:lang w:val="ru-RU"/>
+          <w:u w:val="single"/>
+          <w:lang w:val="en-US"/>
         </w:rPr>
         <w:sectPr>
           <w:type w:val="continuous"/>
@@ -7487,6 +7322,18 @@
           <w:docGrid w:linePitch="326"/>
         </w:sectPr>
       </w:pPr>
+      <w:r>
+        <w:rPr>
+          <w:rFonts w:ascii="Noto Sans Mono" w:hAnsi="Noto Sans Mono" w:cs="Noto Sans Mono"/>
+          <w:iCs/>
+          <w:color w:val="000000"/>
+          <w:sz w:val="34"/>
+          <w:szCs w:val="34"/>
+          <w:u w:val="single"/>
+          <w:lang w:val="ru-RU"/>
+        </w:rPr>
+        <w:tab/>
+      </w:r>
     </w:p>
     <w:p>
       <w:pPr>
@@ -7512,11 +7359,6 @@
           <w:sz w:val="32"/>
           <w:szCs w:val="32"/>
           <w:lang w:val="ru-RU"/>
-          <w14:textOutline w14:w="9525" w14:cap="rnd" w14:cmpd="sng" w14:algn="ctr">
-            <w14:noFill/>
-            <w14:prstDash w14:val="solid"/>
-            <w14:bevel/>
-          </w14:textOutline>
         </w:rPr>
       </w:pPr>
       <w:r>
@@ -7617,15 +7459,6 @@
           <w:sz w:val="32"/>
           <w:szCs w:val="32"/>
           <w:lang w:val="ru-RU"/>
-          <w14:textOutline w14:w="9525" w14:cap="rnd" w14:cmpd="sng" w14:algn="ctr">
-            <w14:solidFill>
-              <w14:schemeClr w14:val="accent2">
-                <w14:lumMod w14:val="75000"/>
-              </w14:schemeClr>
-            </w14:solidFill>
-            <w14:prstDash w14:val="solid"/>
-            <w14:bevel/>
-          </w14:textOutline>
         </w:rPr>
         <w:t>→</w:t>
       </w:r>
@@ -7639,15 +7472,6 @@
           <w:sz w:val="32"/>
           <w:szCs w:val="32"/>
           <w:lang w:val="ru-RU"/>
-          <w14:textOutline w14:w="9525" w14:cap="rnd" w14:cmpd="sng" w14:algn="ctr">
-            <w14:solidFill>
-              <w14:schemeClr w14:val="accent2">
-                <w14:lumMod w14:val="75000"/>
-              </w14:schemeClr>
-            </w14:solidFill>
-            <w14:prstDash w14:val="solid"/>
-            <w14:bevel/>
-          </w14:textOutline>
         </w:rPr>
         <w:t xml:space="preserve"> </w:t>
       </w:r>
@@ -7658,11 +7482,6 @@
           <w:sz w:val="32"/>
           <w:szCs w:val="32"/>
           <w:lang w:val="ru-RU"/>
-          <w14:textOutline w14:w="9525" w14:cap="rnd" w14:cmpd="sng" w14:algn="ctr">
-            <w14:noFill/>
-            <w14:prstDash w14:val="solid"/>
-            <w14:bevel/>
-          </w14:textOutline>
         </w:rPr>
         <w:t>/</w:t>
       </w:r>
@@ -7673,11 +7492,6 @@
           <w:sz w:val="32"/>
           <w:szCs w:val="32"/>
           <w:lang w:val="ru-RU"/>
-          <w14:textOutline w14:w="9525" w14:cap="rnd" w14:cmpd="sng" w14:algn="ctr">
-            <w14:noFill/>
-            <w14:prstDash w14:val="solid"/>
-            <w14:bevel/>
-          </w14:textOutline>
         </w:rPr>
         <w:t>ʲ</w:t>
       </w:r>
@@ -7699,11 +7513,6 @@
           <w:sz w:val="32"/>
           <w:szCs w:val="32"/>
           <w:lang w:val="ru-RU"/>
-          <w14:textOutline w14:w="9525" w14:cap="rnd" w14:cmpd="sng" w14:algn="ctr">
-            <w14:noFill/>
-            <w14:prstDash w14:val="solid"/>
-            <w14:bevel/>
-          </w14:textOutline>
         </w:rPr>
         <w:t>/</w:t>
       </w:r>
@@ -7732,22 +7541,17 @@
           <w:sz w:val="32"/>
           <w:szCs w:val="32"/>
           <w:lang w:val="ru-RU"/>
-          <w14:textOutline w14:w="9525" w14:cap="rnd" w14:cmpd="sng" w14:algn="ctr">
-            <w14:noFill/>
-            <w14:prstDash w14:val="solid"/>
-            <w14:bevel/>
-          </w14:textOutline>
-        </w:rPr>
-      </w:pPr>
-      <w:r>
-        <w:rPr>
-          <w:rFonts w:ascii="Noto Sans Mono" w:hAnsi="Noto Sans Mono" w:cs="Noto Sans Mono"/>
-          <w:iCs/>
-          <w:sz w:val="32"/>
-          <w:szCs w:val="32"/>
-          <w:lang w:val="ru-RU"/>
-        </w:rPr>
-        <w:t>Ѥ ѥ</w:t>
+        </w:rPr>
+      </w:pPr>
+      <w:r>
+        <w:rPr>
+          <w:rFonts w:ascii="Noto Sans Mono" w:hAnsi="Noto Sans Mono" w:cs="Noto Sans Mono"/>
+          <w:iCs/>
+          <w:sz w:val="32"/>
+          <w:szCs w:val="32"/>
+          <w:lang w:val="ru-RU"/>
+        </w:rPr>
+        <w:t>Є є</w:t>
       </w:r>
       <w:r>
         <w:rPr>
@@ -7809,15 +7613,6 @@
           <w:sz w:val="32"/>
           <w:szCs w:val="32"/>
           <w:lang w:val="ru-RU"/>
-          <w14:textOutline w14:w="9525" w14:cap="rnd" w14:cmpd="sng" w14:algn="ctr">
-            <w14:solidFill>
-              <w14:schemeClr w14:val="accent2">
-                <w14:lumMod w14:val="75000"/>
-              </w14:schemeClr>
-            </w14:solidFill>
-            <w14:prstDash w14:val="solid"/>
-            <w14:bevel/>
-          </w14:textOutline>
         </w:rPr>
         <w:t xml:space="preserve">→ </w:t>
       </w:r>
@@ -7828,11 +7623,6 @@
           <w:sz w:val="32"/>
           <w:szCs w:val="32"/>
           <w:lang w:val="ru-RU"/>
-          <w14:textOutline w14:w="9525" w14:cap="rnd" w14:cmpd="sng" w14:algn="ctr">
-            <w14:noFill/>
-            <w14:prstDash w14:val="solid"/>
-            <w14:bevel/>
-          </w14:textOutline>
         </w:rPr>
         <w:t>/</w:t>
       </w:r>
@@ -7843,11 +7633,6 @@
           <w:sz w:val="32"/>
           <w:szCs w:val="32"/>
           <w:lang w:val="ru-RU"/>
-          <w14:textOutline w14:w="9525" w14:cap="rnd" w14:cmpd="sng" w14:algn="ctr">
-            <w14:noFill/>
-            <w14:prstDash w14:val="solid"/>
-            <w14:bevel/>
-          </w14:textOutline>
         </w:rPr>
         <w:t>ʲ</w:t>
       </w:r>
@@ -7870,11 +7655,6 @@
           <w:sz w:val="32"/>
           <w:szCs w:val="32"/>
           <w:lang w:val="ru-RU"/>
-          <w14:textOutline w14:w="9525" w14:cap="rnd" w14:cmpd="sng" w14:algn="ctr">
-            <w14:noFill/>
-            <w14:prstDash w14:val="solid"/>
-            <w14:bevel/>
-          </w14:textOutline>
         </w:rPr>
         <w:t>/</w:t>
       </w:r>
@@ -7903,11 +7683,6 @@
           <w:sz w:val="32"/>
           <w:szCs w:val="32"/>
           <w:lang w:val="ru-RU"/>
-          <w14:textOutline w14:w="9525" w14:cap="rnd" w14:cmpd="sng" w14:algn="ctr">
-            <w14:noFill/>
-            <w14:prstDash w14:val="solid"/>
-            <w14:bevel/>
-          </w14:textOutline>
         </w:rPr>
       </w:pPr>
       <w:r>
@@ -7986,15 +7761,6 @@
           <w:sz w:val="32"/>
           <w:szCs w:val="32"/>
           <w:lang w:val="ru-RU"/>
-          <w14:textOutline w14:w="9525" w14:cap="rnd" w14:cmpd="sng" w14:algn="ctr">
-            <w14:solidFill>
-              <w14:schemeClr w14:val="accent2">
-                <w14:lumMod w14:val="75000"/>
-              </w14:schemeClr>
-            </w14:solidFill>
-            <w14:prstDash w14:val="solid"/>
-            <w14:bevel/>
-          </w14:textOutline>
         </w:rPr>
         <w:t xml:space="preserve">→ </w:t>
       </w:r>
@@ -8005,11 +7771,6 @@
           <w:sz w:val="32"/>
           <w:szCs w:val="32"/>
           <w:lang w:val="ru-RU"/>
-          <w14:textOutline w14:w="9525" w14:cap="rnd" w14:cmpd="sng" w14:algn="ctr">
-            <w14:noFill/>
-            <w14:prstDash w14:val="solid"/>
-            <w14:bevel/>
-          </w14:textOutline>
         </w:rPr>
         <w:t>/</w:t>
       </w:r>
@@ -8020,11 +7781,6 @@
           <w:sz w:val="32"/>
           <w:szCs w:val="32"/>
           <w:lang w:val="ru-RU"/>
-          <w14:textOutline w14:w="9525" w14:cap="rnd" w14:cmpd="sng" w14:algn="ctr">
-            <w14:noFill/>
-            <w14:prstDash w14:val="solid"/>
-            <w14:bevel/>
-          </w14:textOutline>
         </w:rPr>
         <w:t>ʲ</w:t>
       </w:r>
@@ -8046,11 +7802,6 @@
           <w:sz w:val="32"/>
           <w:szCs w:val="32"/>
           <w:lang w:val="ru-RU"/>
-          <w14:textOutline w14:w="9525" w14:cap="rnd" w14:cmpd="sng" w14:algn="ctr">
-            <w14:noFill/>
-            <w14:prstDash w14:val="solid"/>
-            <w14:bevel/>
-          </w14:textOutline>
         </w:rPr>
         <w:t>/</w:t>
       </w:r>
@@ -8079,11 +7830,6 @@
           <w:sz w:val="32"/>
           <w:szCs w:val="32"/>
           <w:lang w:val="ru-RU"/>
-          <w14:textOutline w14:w="9525" w14:cap="rnd" w14:cmpd="sng" w14:algn="ctr">
-            <w14:noFill/>
-            <w14:prstDash w14:val="solid"/>
-            <w14:bevel/>
-          </w14:textOutline>
         </w:rPr>
       </w:pPr>
       <w:r>
@@ -8184,15 +7930,6 @@
           <w:sz w:val="32"/>
           <w:szCs w:val="32"/>
           <w:lang w:val="ru-RU"/>
-          <w14:textOutline w14:w="9525" w14:cap="rnd" w14:cmpd="sng" w14:algn="ctr">
-            <w14:solidFill>
-              <w14:schemeClr w14:val="accent2">
-                <w14:lumMod w14:val="75000"/>
-              </w14:schemeClr>
-            </w14:solidFill>
-            <w14:prstDash w14:val="solid"/>
-            <w14:bevel/>
-          </w14:textOutline>
         </w:rPr>
         <w:t xml:space="preserve">→ </w:t>
       </w:r>
@@ -8203,11 +7940,6 @@
           <w:sz w:val="32"/>
           <w:szCs w:val="32"/>
           <w:lang w:val="ru-RU"/>
-          <w14:textOutline w14:w="9525" w14:cap="rnd" w14:cmpd="sng" w14:algn="ctr">
-            <w14:noFill/>
-            <w14:prstDash w14:val="solid"/>
-            <w14:bevel/>
-          </w14:textOutline>
         </w:rPr>
         <w:t>/</w:t>
       </w:r>
@@ -8218,11 +7950,6 @@
           <w:sz w:val="32"/>
           <w:szCs w:val="32"/>
           <w:lang w:val="ru-RU"/>
-          <w14:textOutline w14:w="9525" w14:cap="rnd" w14:cmpd="sng" w14:algn="ctr">
-            <w14:noFill/>
-            <w14:prstDash w14:val="solid"/>
-            <w14:bevel/>
-          </w14:textOutline>
         </w:rPr>
         <w:t>ʲ</w:t>
       </w:r>
@@ -8244,11 +7971,6 @@
           <w:sz w:val="32"/>
           <w:szCs w:val="32"/>
           <w:lang w:val="ru-RU"/>
-          <w14:textOutline w14:w="9525" w14:cap="rnd" w14:cmpd="sng" w14:algn="ctr">
-            <w14:noFill/>
-            <w14:prstDash w14:val="solid"/>
-            <w14:bevel/>
-          </w14:textOutline>
         </w:rPr>
         <w:t>/</w:t>
       </w:r>
@@ -8277,11 +7999,6 @@
           <w:sz w:val="32"/>
           <w:szCs w:val="32"/>
           <w:lang w:val="ru-RU"/>
-          <w14:textOutline w14:w="9525" w14:cap="rnd" w14:cmpd="sng" w14:algn="ctr">
-            <w14:noFill/>
-            <w14:prstDash w14:val="solid"/>
-            <w14:bevel/>
-          </w14:textOutline>
         </w:rPr>
         <w:sectPr>
           <w:type w:val="continuous"/>
@@ -8298,11 +8015,11 @@
           <w:rFonts w:ascii="Noto Sans Mono" w:hAnsi="Noto Sans Mono" w:cs="Noto Sans Mono"/>
           <w:iCs/>
           <w:color w:val="000000"/>
-          <w:sz w:val="32"/>
-          <w:szCs w:val="32"/>
-          <w:lang w:val="ru-RU"/>
-        </w:rPr>
-        <w:t>Ꙓ ꙓ</w:t>
+          <w:sz w:val="28"/>
+          <w:szCs w:val="28"/>
+          <w:lang w:val="ru-RU"/>
+        </w:rPr>
+        <w:t>Ѭ ѭ</w:t>
       </w:r>
       <w:r>
         <w:rPr>
@@ -8369,15 +8086,6 @@
           <w:sz w:val="32"/>
           <w:szCs w:val="32"/>
           <w:lang w:val="ru-RU"/>
-          <w14:textOutline w14:w="9525" w14:cap="rnd" w14:cmpd="sng" w14:algn="ctr">
-            <w14:solidFill>
-              <w14:schemeClr w14:val="accent2">
-                <w14:lumMod w14:val="75000"/>
-              </w14:schemeClr>
-            </w14:solidFill>
-            <w14:prstDash w14:val="solid"/>
-            <w14:bevel/>
-          </w14:textOutline>
         </w:rPr>
         <w:t xml:space="preserve">→ </w:t>
       </w:r>
@@ -8388,11 +8096,6 @@
           <w:sz w:val="32"/>
           <w:szCs w:val="32"/>
           <w:lang w:val="ru-RU"/>
-          <w14:textOutline w14:w="9525" w14:cap="rnd" w14:cmpd="sng" w14:algn="ctr">
-            <w14:noFill/>
-            <w14:prstDash w14:val="solid"/>
-            <w14:bevel/>
-          </w14:textOutline>
         </w:rPr>
         <w:t>/ʲ</w:t>
       </w:r>
@@ -8414,11 +8117,6 @@
           <w:sz w:val="32"/>
           <w:szCs w:val="32"/>
           <w:lang w:val="ru-RU"/>
-          <w14:textOutline w14:w="9525" w14:cap="rnd" w14:cmpd="sng" w14:algn="ctr">
-            <w14:noFill/>
-            <w14:prstDash w14:val="solid"/>
-            <w14:bevel/>
-          </w14:textOutline>
         </w:rPr>
         <w:t>/</w:t>
       </w:r>
@@ -8482,7 +8180,7 @@
           <w:lang w:val="en-US"/>
         </w:rPr>
         <w:lastRenderedPageBreak/>
-        <w:t>Vowels</w:t>
+        <w:t>Vocali</w:t>
       </w:r>
     </w:p>
     <w:p>
@@ -8538,10 +8236,10 @@
       </w:pPr>
       <w:r>
         <w:drawing>
-          <wp:inline distT="0" distB="0" distL="0" distR="0" wp14:anchorId="75372CDD" wp14:editId="33C4D226">
-            <wp:extent cx="6645910" cy="3707765"/>
-            <wp:effectExtent l="0" t="0" r="2540" b="6985"/>
-            <wp:docPr id="9" name="Picture 9"/>
+          <wp:inline distT="0" distB="0" distL="0" distR="0" wp14:anchorId="055B3FB5" wp14:editId="31246D6D">
+            <wp:extent cx="6645910" cy="3620770"/>
+            <wp:effectExtent l="0" t="0" r="0" b="0"/>
+            <wp:docPr id="71" name="Immagine 71"/>
             <wp:cNvGraphicFramePr>
               <a:graphicFrameLocks xmlns:a="http://schemas.openxmlformats.org/drawingml/2006/main" noChangeAspect="1"/>
             </wp:cNvGraphicFramePr>
@@ -8549,7 +8247,7 @@
               <a:graphicData uri="http://schemas.openxmlformats.org/drawingml/2006/picture">
                 <pic:pic xmlns:pic="http://schemas.openxmlformats.org/drawingml/2006/picture">
                   <pic:nvPicPr>
-                    <pic:cNvPr id="0" name="Picture 7"/>
+                    <pic:cNvPr id="0" name="Picture 34"/>
                     <pic:cNvPicPr>
                       <a:picLocks noChangeAspect="1" noChangeArrowheads="1"/>
                     </pic:cNvPicPr>
@@ -8570,7 +8268,7 @@
                   <pic:spPr bwMode="auto">
                     <a:xfrm>
                       <a:off x="0" y="0"/>
-                      <a:ext cx="6645910" cy="3707765"/>
+                      <a:ext cx="6645910" cy="3620770"/>
                     </a:xfrm>
                     <a:prstGeom prst="rect">
                       <a:avLst/>
@@ -8609,7 +8307,6 @@
           <w:i/>
           <w:color w:val="000000"/>
           <w:sz w:val="36"/>
-          <w:lang w:val="en-US"/>
         </w:rPr>
       </w:pPr>
     </w:p>
@@ -8635,7 +8332,7 @@
           <w:rFonts w:ascii="Noto Sans Mono" w:hAnsi="Noto Sans Mono" w:cs="Noto Sans Mono"/>
           <w:b/>
           <w:bCs/>
-          <w:i/>
+          <w:iCs/>
           <w:color w:val="000000"/>
           <w:sz w:val="36"/>
           <w:lang w:val="en-US"/>
@@ -8646,12 +8343,12 @@
           <w:rFonts w:ascii="Noto Sans Mono" w:hAnsi="Noto Sans Mono" w:cs="Noto Sans Mono"/>
           <w:b/>
           <w:bCs/>
-          <w:i/>
+          <w:iCs/>
           <w:color w:val="000000"/>
           <w:sz w:val="36"/>
           <w:lang w:val="en-US"/>
         </w:rPr>
-        <w:t>Consonants</w:t>
+        <w:t>Consonanti</w:t>
       </w:r>
     </w:p>
     <w:p>
@@ -8709,10 +8406,10 @@
       </w:pPr>
       <w:r>
         <w:drawing>
-          <wp:inline distT="0" distB="0" distL="0" distR="0" wp14:anchorId="7CC05F8B" wp14:editId="457ACE6A">
-            <wp:extent cx="6645910" cy="1949450"/>
-            <wp:effectExtent l="0" t="0" r="2540" b="0"/>
-            <wp:docPr id="1" name="Picture 1"/>
+          <wp:inline distT="0" distB="0" distL="0" distR="0" wp14:anchorId="1DCA817C" wp14:editId="34C4E16C">
+            <wp:extent cx="6645910" cy="2190307"/>
+            <wp:effectExtent l="0" t="0" r="0" b="0"/>
+            <wp:docPr id="68" name="Immagine 68"/>
             <wp:cNvGraphicFramePr>
               <a:graphicFrameLocks xmlns:a="http://schemas.openxmlformats.org/drawingml/2006/main" noChangeAspect="1"/>
             </wp:cNvGraphicFramePr>
@@ -8720,7 +8417,7 @@
               <a:graphicData uri="http://schemas.openxmlformats.org/drawingml/2006/picture">
                 <pic:pic xmlns:pic="http://schemas.openxmlformats.org/drawingml/2006/picture">
                   <pic:nvPicPr>
-                    <pic:cNvPr id="0" name="Picture 1"/>
+                    <pic:cNvPr id="0" name="Picture 32"/>
                     <pic:cNvPicPr>
                       <a:picLocks noChangeAspect="1" noChangeArrowheads="1"/>
                     </pic:cNvPicPr>
@@ -8741,7 +8438,7 @@
                   <pic:spPr bwMode="auto">
                     <a:xfrm>
                       <a:off x="0" y="0"/>
-                      <a:ext cx="6645910" cy="1949450"/>
+                      <a:ext cx="6645910" cy="2190307"/>
                     </a:xfrm>
                     <a:prstGeom prst="rect">
                       <a:avLst/>
@@ -8781,7 +8478,6 @@
           <w:color w:val="000000"/>
           <w:sz w:val="28"/>
           <w:szCs w:val="20"/>
-          <w:lang w:val="en-US"/>
         </w:rPr>
       </w:pPr>
     </w:p>
@@ -8809,15 +8505,67 @@
           <w:color w:val="000000"/>
           <w:sz w:val="28"/>
           <w:szCs w:val="20"/>
-          <w:lang w:val="en-US"/>
+        </w:rPr>
+      </w:pPr>
+    </w:p>
+    <w:p>
+      <w:pPr>
+        <w:tabs>
+          <w:tab w:val="left" w:pos="566"/>
+          <w:tab w:val="left" w:pos="1133"/>
+          <w:tab w:val="left" w:pos="1527"/>
+          <w:tab w:val="left" w:pos="1700"/>
+          <w:tab w:val="left" w:pos="2267"/>
+          <w:tab w:val="left" w:pos="2834"/>
+          <w:tab w:val="left" w:pos="3401"/>
+          <w:tab w:val="left" w:pos="3968"/>
+          <w:tab w:val="left" w:pos="4535"/>
+          <w:tab w:val="left" w:pos="5102"/>
+          <w:tab w:val="left" w:pos="5669"/>
+          <w:tab w:val="left" w:pos="6236"/>
+          <w:tab w:val="left" w:pos="6803"/>
+        </w:tabs>
+        <w:rPr>
+          <w:rFonts w:ascii="Noto Sans Mono" w:hAnsi="Noto Sans Mono" w:cs="Noto Sans Mono"/>
+          <w:i/>
+          <w:color w:val="000000"/>
+          <w:sz w:val="28"/>
+          <w:szCs w:val="20"/>
+          <w:u w:val="single"/>
+        </w:rPr>
+      </w:pPr>
+    </w:p>
+    <w:p>
+      <w:pPr>
+        <w:tabs>
+          <w:tab w:val="left" w:pos="566"/>
+          <w:tab w:val="left" w:pos="1133"/>
+          <w:tab w:val="left" w:pos="1527"/>
+          <w:tab w:val="left" w:pos="1700"/>
+          <w:tab w:val="left" w:pos="2267"/>
+          <w:tab w:val="left" w:pos="2834"/>
+          <w:tab w:val="left" w:pos="3401"/>
+          <w:tab w:val="left" w:pos="3968"/>
+          <w:tab w:val="left" w:pos="4535"/>
+          <w:tab w:val="left" w:pos="5102"/>
+          <w:tab w:val="left" w:pos="5669"/>
+          <w:tab w:val="left" w:pos="6236"/>
+          <w:tab w:val="left" w:pos="6803"/>
+        </w:tabs>
+        <w:rPr>
+          <w:rFonts w:ascii="Noto Sans Mono" w:hAnsi="Noto Sans Mono" w:cs="Noto Sans Mono"/>
+          <w:i/>
+          <w:color w:val="000000"/>
+          <w:sz w:val="28"/>
+          <w:szCs w:val="20"/>
         </w:rPr>
       </w:pPr>
       <w:r>
         <w:drawing>
-          <wp:inline distT="0" distB="0" distL="0" distR="0" wp14:anchorId="08A3C80D" wp14:editId="49FFAAC5">
-            <wp:extent cx="5779770" cy="948690"/>
-            <wp:effectExtent l="0" t="0" r="0" b="3810"/>
-            <wp:docPr id="37" name="Picture 37"/>
+          <wp:inline distT="0" distB="0" distL="0" distR="0" wp14:anchorId="54EECF30" wp14:editId="5CCC2615">
+            <wp:extent cx="5443855" cy="956945"/>
+            <wp:effectExtent l="0" t="0" r="0" b="0"/>
+            <wp:docPr id="69" name="Immagine 69"/>
             <wp:cNvGraphicFramePr>
               <a:graphicFrameLocks xmlns:a="http://schemas.openxmlformats.org/drawingml/2006/main" noChangeAspect="1"/>
             </wp:cNvGraphicFramePr>
@@ -8825,7 +8573,7 @@
               <a:graphicData uri="http://schemas.openxmlformats.org/drawingml/2006/picture">
                 <pic:pic xmlns:pic="http://schemas.openxmlformats.org/drawingml/2006/picture">
                   <pic:nvPicPr>
-                    <pic:cNvPr id="0" name="Picture 35"/>
+                    <pic:cNvPr id="0" name="Picture 33"/>
                     <pic:cNvPicPr>
                       <a:picLocks noChangeAspect="1" noChangeArrowheads="1"/>
                     </pic:cNvPicPr>
@@ -8846,7 +8594,7 @@
                   <pic:spPr bwMode="auto">
                     <a:xfrm>
                       <a:off x="0" y="0"/>
-                      <a:ext cx="5779770" cy="948690"/>
+                      <a:ext cx="5443855" cy="956945"/>
                     </a:xfrm>
                     <a:prstGeom prst="rect">
                       <a:avLst/>
@@ -8865,61 +8613,6 @@
     </w:p>
     <w:p>
       <w:pPr>
-        <w:tabs>
-          <w:tab w:val="left" w:pos="566"/>
-          <w:tab w:val="left" w:pos="1133"/>
-          <w:tab w:val="left" w:pos="1527"/>
-          <w:tab w:val="left" w:pos="1700"/>
-          <w:tab w:val="left" w:pos="2267"/>
-          <w:tab w:val="left" w:pos="2834"/>
-          <w:tab w:val="left" w:pos="3401"/>
-          <w:tab w:val="left" w:pos="3968"/>
-          <w:tab w:val="left" w:pos="4535"/>
-          <w:tab w:val="left" w:pos="5102"/>
-          <w:tab w:val="left" w:pos="5669"/>
-          <w:tab w:val="left" w:pos="6236"/>
-          <w:tab w:val="left" w:pos="6803"/>
-        </w:tabs>
-        <w:rPr>
-          <w:rFonts w:ascii="Noto Sans Mono" w:hAnsi="Noto Sans Mono" w:cs="Noto Sans Mono"/>
-          <w:i/>
-          <w:color w:val="000000"/>
-          <w:sz w:val="28"/>
-          <w:szCs w:val="20"/>
-          <w:u w:val="single"/>
-          <w:lang w:val="en-US"/>
-        </w:rPr>
-      </w:pPr>
-    </w:p>
-    <w:p>
-      <w:pPr>
-        <w:tabs>
-          <w:tab w:val="left" w:pos="566"/>
-          <w:tab w:val="left" w:pos="1133"/>
-          <w:tab w:val="left" w:pos="1527"/>
-          <w:tab w:val="left" w:pos="1700"/>
-          <w:tab w:val="left" w:pos="2267"/>
-          <w:tab w:val="left" w:pos="2834"/>
-          <w:tab w:val="left" w:pos="3401"/>
-          <w:tab w:val="left" w:pos="3968"/>
-          <w:tab w:val="left" w:pos="4535"/>
-          <w:tab w:val="left" w:pos="5102"/>
-          <w:tab w:val="left" w:pos="5669"/>
-          <w:tab w:val="left" w:pos="6236"/>
-          <w:tab w:val="left" w:pos="6803"/>
-        </w:tabs>
-        <w:rPr>
-          <w:rFonts w:ascii="Noto Sans Mono" w:hAnsi="Noto Sans Mono" w:cs="Noto Sans Mono"/>
-          <w:i/>
-          <w:color w:val="000000"/>
-          <w:sz w:val="28"/>
-          <w:szCs w:val="20"/>
-          <w:lang w:val="en-US"/>
-        </w:rPr>
-      </w:pPr>
-    </w:p>
-    <w:p>
-      <w:pPr>
         <w:widowControl/>
         <w:suppressAutoHyphens w:val="0"/>
         <w:autoSpaceDE/>
@@ -8934,7 +8627,6 @@
           <w:color w:val="000000"/>
           <w:sz w:val="44"/>
           <w:szCs w:val="32"/>
-          <w:lang w:val="en-US"/>
         </w:rPr>
       </w:pPr>
       <w:r>
@@ -8946,7 +8638,6 @@
           <w:color w:val="000000"/>
           <w:sz w:val="44"/>
           <w:szCs w:val="32"/>
-          <w:lang w:val="en-US"/>
         </w:rPr>
         <w:br w:type="page"/>
       </w:r>
@@ -8977,7 +8668,6 @@
           <w:color w:val="000000"/>
           <w:sz w:val="44"/>
           <w:szCs w:val="32"/>
-          <w:lang w:val="en-US"/>
         </w:rPr>
       </w:pPr>
       <w:r>
@@ -8989,10 +8679,9 @@
           <w:color w:val="000000"/>
           <w:sz w:val="44"/>
           <w:szCs w:val="32"/>
-          <w:lang w:val="en-US"/>
         </w:rPr>
         <w:lastRenderedPageBreak/>
-        <w:t>Rules</w:t>
+        <w:t>Regole</w:t>
       </w:r>
     </w:p>
     <w:p>
@@ -9021,7 +8710,6 @@
           <w:color w:val="000000"/>
           <w:sz w:val="44"/>
           <w:szCs w:val="32"/>
-          <w:lang w:val="en-US"/>
         </w:rPr>
       </w:pPr>
     </w:p>
@@ -9038,15 +8726,15 @@
           <w:i/>
           <w:color w:val="000000"/>
           <w:szCs w:val="18"/>
-          <w:lang w:val="en-US"/>
+          <w:u w:val="single"/>
         </w:rPr>
       </w:pPr>
       <w:r>
         <w:drawing>
-          <wp:inline distT="0" distB="0" distL="0" distR="0" wp14:anchorId="3B9C5B58" wp14:editId="625512A7">
-            <wp:extent cx="6645910" cy="5092065"/>
-            <wp:effectExtent l="0" t="0" r="2540" b="0"/>
-            <wp:docPr id="44" name="Picture 44"/>
+          <wp:inline distT="0" distB="0" distL="0" distR="0" wp14:anchorId="0FB8A813" wp14:editId="4084650B">
+            <wp:extent cx="6645910" cy="4248785"/>
+            <wp:effectExtent l="0" t="0" r="0" b="0"/>
+            <wp:docPr id="17" name="Immagine 17"/>
             <wp:cNvGraphicFramePr>
               <a:graphicFrameLocks xmlns:a="http://schemas.openxmlformats.org/drawingml/2006/main" noChangeAspect="1"/>
             </wp:cNvGraphicFramePr>
@@ -9054,7 +8742,7 @@
               <a:graphicData uri="http://schemas.openxmlformats.org/drawingml/2006/picture">
                 <pic:pic xmlns:pic="http://schemas.openxmlformats.org/drawingml/2006/picture">
                   <pic:nvPicPr>
-                    <pic:cNvPr id="0" name="Picture 3"/>
+                    <pic:cNvPr id="0" name="Picture 1"/>
                     <pic:cNvPicPr>
                       <a:picLocks noChangeAspect="1" noChangeArrowheads="1"/>
                     </pic:cNvPicPr>
@@ -9075,7 +8763,7 @@
                   <pic:spPr bwMode="auto">
                     <a:xfrm>
                       <a:off x="0" y="0"/>
-                      <a:ext cx="6645910" cy="5092065"/>
+                      <a:ext cx="6645910" cy="4248785"/>
                     </a:xfrm>
                     <a:prstGeom prst="rect">
                       <a:avLst/>
@@ -9092,9 +8780,6 @@
         </w:drawing>
       </w:r>
       <w:r>
-        <w:rPr>
-          <w:lang w:val="en-US"/>
-        </w:rPr>
         <w:t xml:space="preserve"> </w:t>
       </w:r>
       <w:r>
@@ -9103,7 +8788,6 @@
           <w:i/>
           <w:color w:val="000000"/>
           <w:szCs w:val="18"/>
-          <w:lang w:val="en-US"/>
         </w:rPr>
         <w:br w:type="page"/>
       </w:r>
@@ -9134,7 +8818,6 @@
           <w:color w:val="000000"/>
           <w:sz w:val="32"/>
           <w:szCs w:val="22"/>
-          <w:lang w:val="en-US"/>
         </w:rPr>
       </w:pPr>
       <w:r>
@@ -9146,10 +8829,9 @@
           <w:color w:val="000000"/>
           <w:sz w:val="32"/>
           <w:szCs w:val="22"/>
-          <w:lang w:val="en-US"/>
         </w:rPr>
         <w:lastRenderedPageBreak/>
-        <w:t>Personal Pronouns</w:t>
+        <w:t>Pronomi Personali</w:t>
       </w:r>
     </w:p>
     <w:p>
@@ -9175,7 +8857,6 @@
           <w:iCs/>
           <w:color w:val="000000"/>
           <w:sz w:val="36"/>
-          <w:lang w:val="en-US"/>
         </w:rPr>
       </w:pPr>
     </w:p>
@@ -9204,10 +8885,10 @@
       </w:pPr>
       <w:r>
         <w:drawing>
-          <wp:inline distT="0" distB="0" distL="0" distR="0" wp14:anchorId="634EC37E" wp14:editId="356D4222">
-            <wp:extent cx="6645910" cy="3203575"/>
-            <wp:effectExtent l="0" t="0" r="2540" b="0"/>
-            <wp:docPr id="26" name="Immagine 26"/>
+          <wp:inline distT="0" distB="0" distL="0" distR="0" wp14:anchorId="42AF22AF" wp14:editId="3A98B2B9">
+            <wp:extent cx="6549656" cy="3160306"/>
+            <wp:effectExtent l="0" t="0" r="0" b="0"/>
+            <wp:docPr id="18" name="Immagine 18"/>
             <wp:cNvGraphicFramePr>
               <a:graphicFrameLocks xmlns:a="http://schemas.openxmlformats.org/drawingml/2006/main" noChangeAspect="1"/>
             </wp:cNvGraphicFramePr>
@@ -9215,7 +8896,7 @@
               <a:graphicData uri="http://schemas.openxmlformats.org/drawingml/2006/picture">
                 <pic:pic xmlns:pic="http://schemas.openxmlformats.org/drawingml/2006/picture">
                   <pic:nvPicPr>
-                    <pic:cNvPr id="0" name="Picture 13"/>
+                    <pic:cNvPr id="0" name="Picture 2"/>
                     <pic:cNvPicPr>
                       <a:picLocks noChangeAspect="1" noChangeArrowheads="1"/>
                     </pic:cNvPicPr>
@@ -9236,7 +8917,7 @@
                   <pic:spPr bwMode="auto">
                     <a:xfrm>
                       <a:off x="0" y="0"/>
-                      <a:ext cx="6645910" cy="3203575"/>
+                      <a:ext cx="6553018" cy="3161928"/>
                     </a:xfrm>
                     <a:prstGeom prst="rect">
                       <a:avLst/>
@@ -9278,7 +8959,6 @@
           <w:iCs/>
           <w:sz w:val="36"/>
           <w:szCs w:val="36"/>
-          <w:lang w:val="en-US"/>
         </w:rPr>
       </w:pPr>
     </w:p>
@@ -9307,32 +8987,18 @@
           <w:iCs/>
           <w:sz w:val="32"/>
           <w:szCs w:val="32"/>
-          <w:lang w:val="en-US"/>
-        </w:rPr>
-      </w:pPr>
-      <w:r>
-        <w:rPr>
-          <w:rFonts w:ascii="Noto Sans Mono" w:hAnsi="Noto Sans Mono" w:cs="Noto Sans Mono"/>
-          <w:b/>
-          <w:bCs/>
-          <w:iCs/>
-          <w:sz w:val="32"/>
-          <w:szCs w:val="32"/>
-          <w:lang w:val="en-US"/>
-        </w:rPr>
-        <w:t>Reflexive</w:t>
-      </w:r>
-      <w:r>
-        <w:rPr>
-          <w:rFonts w:ascii="Noto Sans Mono" w:hAnsi="Noto Sans Mono" w:cs="Noto Sans Mono"/>
-          <w:b/>
-          <w:bCs/>
-          <w:iCs/>
-          <w:sz w:val="32"/>
-          <w:szCs w:val="32"/>
-          <w:lang w:val="en-US"/>
-        </w:rPr>
-        <w:t xml:space="preserve"> Pronouns</w:t>
+        </w:rPr>
+      </w:pPr>
+      <w:r>
+        <w:rPr>
+          <w:rFonts w:ascii="Noto Sans Mono" w:hAnsi="Noto Sans Mono" w:cs="Noto Sans Mono"/>
+          <w:b/>
+          <w:bCs/>
+          <w:iCs/>
+          <w:sz w:val="32"/>
+          <w:szCs w:val="32"/>
+        </w:rPr>
+        <w:t>Pronomi Riflessivi</w:t>
       </w:r>
     </w:p>
     <w:p>
@@ -9357,7 +9023,6 @@
           <w:iCs/>
           <w:sz w:val="36"/>
           <w:szCs w:val="36"/>
-          <w:lang w:val="en-US"/>
         </w:rPr>
       </w:pPr>
     </w:p>
@@ -9388,10 +9053,10 @@
       </w:pPr>
       <w:r>
         <w:drawing>
-          <wp:inline distT="0" distB="0" distL="0" distR="0" wp14:anchorId="096CFA20" wp14:editId="72DA230C">
-            <wp:extent cx="4610100" cy="799299"/>
-            <wp:effectExtent l="0" t="0" r="0" b="1270"/>
-            <wp:docPr id="8" name="Immagine 8"/>
+          <wp:inline distT="0" distB="0" distL="0" distR="0" wp14:anchorId="1B60ED0A" wp14:editId="17762CA6">
+            <wp:extent cx="3423684" cy="789307"/>
+            <wp:effectExtent l="0" t="0" r="0" b="0"/>
+            <wp:docPr id="19" name="Immagine 19"/>
             <wp:cNvGraphicFramePr>
               <a:graphicFrameLocks xmlns:a="http://schemas.openxmlformats.org/drawingml/2006/main" noChangeAspect="1"/>
             </wp:cNvGraphicFramePr>
@@ -9399,7 +9064,7 @@
               <a:graphicData uri="http://schemas.openxmlformats.org/drawingml/2006/picture">
                 <pic:pic xmlns:pic="http://schemas.openxmlformats.org/drawingml/2006/picture">
                   <pic:nvPicPr>
-                    <pic:cNvPr id="0" name="Picture 2"/>
+                    <pic:cNvPr id="0" name="Picture 3"/>
                     <pic:cNvPicPr>
                       <a:picLocks noChangeAspect="1" noChangeArrowheads="1"/>
                     </pic:cNvPicPr>
@@ -9420,7 +9085,7 @@
                   <pic:spPr bwMode="auto">
                     <a:xfrm>
                       <a:off x="0" y="0"/>
-                      <a:ext cx="4652136" cy="806587"/>
+                      <a:ext cx="3440743" cy="793240"/>
                     </a:xfrm>
                     <a:prstGeom prst="rect">
                       <a:avLst/>
@@ -9479,32 +9144,18 @@
           <w:iCs/>
           <w:sz w:val="32"/>
           <w:szCs w:val="32"/>
-          <w:lang w:val="en-US"/>
-        </w:rPr>
-      </w:pPr>
-      <w:r>
-        <w:rPr>
-          <w:rFonts w:ascii="Noto Sans Mono" w:hAnsi="Noto Sans Mono" w:cs="Noto Sans Mono"/>
-          <w:b/>
-          <w:bCs/>
-          <w:iCs/>
-          <w:sz w:val="32"/>
-          <w:szCs w:val="32"/>
-          <w:lang w:val="en-US"/>
-        </w:rPr>
-        <w:t>P</w:t>
-      </w:r>
-      <w:r>
-        <w:rPr>
-          <w:rFonts w:ascii="Noto Sans Mono" w:hAnsi="Noto Sans Mono" w:cs="Noto Sans Mono"/>
-          <w:b/>
-          <w:bCs/>
-          <w:iCs/>
-          <w:sz w:val="32"/>
-          <w:szCs w:val="32"/>
-          <w:lang w:val="en-US"/>
-        </w:rPr>
-        <w:t>ossessive Pronouns</w:t>
+        </w:rPr>
+      </w:pPr>
+      <w:r>
+        <w:rPr>
+          <w:rFonts w:ascii="Noto Sans Mono" w:hAnsi="Noto Sans Mono" w:cs="Noto Sans Mono"/>
+          <w:b/>
+          <w:bCs/>
+          <w:iCs/>
+          <w:sz w:val="32"/>
+          <w:szCs w:val="32"/>
+        </w:rPr>
+        <w:t>Pronomi Possessivi</w:t>
       </w:r>
     </w:p>
     <w:p>
@@ -9533,31 +9184,12 @@
           <w:lang w:val="en-US"/>
         </w:rPr>
       </w:pPr>
-    </w:p>
-    <w:p>
-      <w:pPr>
-        <w:widowControl/>
-        <w:suppressAutoHyphens w:val="0"/>
-        <w:autoSpaceDE/>
-        <w:autoSpaceDN/>
-        <w:adjustRightInd/>
-        <w:spacing w:after="160" w:line="259" w:lineRule="auto"/>
-        <w:jc w:val="center"/>
-        <w:rPr>
-          <w:rFonts w:ascii="Noto Sans Mono" w:hAnsi="Noto Sans Mono" w:cs="Noto Sans Mono"/>
-          <w:b/>
-          <w:bCs/>
-          <w:iCs/>
-          <w:sz w:val="36"/>
-          <w:szCs w:val="36"/>
-        </w:rPr>
-      </w:pPr>
       <w:r>
         <w:drawing>
-          <wp:inline distT="0" distB="0" distL="0" distR="0" wp14:anchorId="4FEC0BD6" wp14:editId="4B783F35">
-            <wp:extent cx="6645910" cy="2493010"/>
-            <wp:effectExtent l="0" t="0" r="2540" b="2540"/>
-            <wp:docPr id="34" name="Immagine 34"/>
+          <wp:inline distT="0" distB="0" distL="0" distR="0" wp14:anchorId="6BF06274" wp14:editId="0842A0A0">
+            <wp:extent cx="6645910" cy="2491105"/>
+            <wp:effectExtent l="0" t="0" r="0" b="0"/>
+            <wp:docPr id="20" name="Immagine 20"/>
             <wp:cNvGraphicFramePr>
               <a:graphicFrameLocks xmlns:a="http://schemas.openxmlformats.org/drawingml/2006/main" noChangeAspect="1"/>
             </wp:cNvGraphicFramePr>
@@ -9565,7 +9197,7 @@
               <a:graphicData uri="http://schemas.openxmlformats.org/drawingml/2006/picture">
                 <pic:pic xmlns:pic="http://schemas.openxmlformats.org/drawingml/2006/picture">
                   <pic:nvPicPr>
-                    <pic:cNvPr id="0" name="Picture 15"/>
+                    <pic:cNvPr id="0" name="Picture 4"/>
                     <pic:cNvPicPr>
                       <a:picLocks noChangeAspect="1" noChangeArrowheads="1"/>
                     </pic:cNvPicPr>
@@ -9586,7 +9218,7 @@
                   <pic:spPr bwMode="auto">
                     <a:xfrm>
                       <a:off x="0" y="0"/>
-                      <a:ext cx="6645910" cy="2493010"/>
+                      <a:ext cx="6645910" cy="2491105"/>
                     </a:xfrm>
                     <a:prstGeom prst="rect">
                       <a:avLst/>
@@ -9602,26 +9234,45 @@
           </wp:inline>
         </w:drawing>
       </w:r>
-      <w:r>
-        <w:rPr>
-          <w:rFonts w:ascii="Noto Sans Mono" w:hAnsi="Noto Sans Mono" w:cs="Noto Sans Mono"/>
+    </w:p>
+    <w:p>
+      <w:pPr>
+        <w:widowControl/>
+        <w:suppressAutoHyphens w:val="0"/>
+        <w:autoSpaceDE/>
+        <w:autoSpaceDN/>
+        <w:adjustRightInd/>
+        <w:spacing w:after="160" w:line="259" w:lineRule="auto"/>
+        <w:jc w:val="center"/>
+        <w:rPr>
+          <w:rFonts w:ascii="Noto Sans Mono" w:hAnsi="Noto Sans Mono" w:cs="Noto Sans Mono"/>
+          <w:b/>
+          <w:bCs/>
           <w:iCs/>
           <w:sz w:val="36"/>
           <w:szCs w:val="36"/>
         </w:rPr>
-        <w:br w:type="page"/>
-      </w:r>
-      <w:r>
-        <w:rPr>
-          <w:rFonts w:ascii="Noto Sans Mono" w:hAnsi="Noto Sans Mono" w:cs="Noto Sans Mono"/>
-          <w:b/>
-          <w:bCs/>
+      </w:pPr>
+      <w:r>
+        <w:rPr>
+          <w:rFonts w:ascii="Noto Sans Mono" w:hAnsi="Noto Sans Mono" w:cs="Noto Sans Mono"/>
           <w:iCs/>
           <w:sz w:val="36"/>
           <w:szCs w:val="36"/>
         </w:rPr>
+        <w:br w:type="page"/>
+      </w:r>
+      <w:r>
+        <w:rPr>
+          <w:rFonts w:ascii="Noto Sans Mono" w:hAnsi="Noto Sans Mono" w:cs="Noto Sans Mono"/>
+          <w:b/>
+          <w:bCs/>
+          <w:iCs/>
+          <w:sz w:val="36"/>
+          <w:szCs w:val="36"/>
+        </w:rPr>
         <w:lastRenderedPageBreak/>
-        <w:t>Interrogative Pronouns</w:t>
+        <w:t>Interrogativi</w:t>
       </w:r>
     </w:p>
     <w:p>
@@ -9676,10 +9327,10 @@
       </w:pPr>
       <w:r>
         <w:drawing>
-          <wp:inline distT="0" distB="0" distL="0" distR="0" wp14:anchorId="02D44743" wp14:editId="015E03C5">
-            <wp:extent cx="6645910" cy="2685415"/>
-            <wp:effectExtent l="0" t="0" r="2540" b="635"/>
-            <wp:docPr id="51" name="Immagine 51"/>
+          <wp:inline distT="0" distB="0" distL="0" distR="0" wp14:anchorId="29F30878" wp14:editId="35AD2D2B">
+            <wp:extent cx="6379535" cy="2936805"/>
+            <wp:effectExtent l="0" t="0" r="0" b="0"/>
+            <wp:docPr id="21" name="Immagine 21"/>
             <wp:cNvGraphicFramePr>
               <a:graphicFrameLocks xmlns:a="http://schemas.openxmlformats.org/drawingml/2006/main" noChangeAspect="1"/>
             </wp:cNvGraphicFramePr>
@@ -9687,7 +9338,7 @@
               <a:graphicData uri="http://schemas.openxmlformats.org/drawingml/2006/picture">
                 <pic:pic xmlns:pic="http://schemas.openxmlformats.org/drawingml/2006/picture">
                   <pic:nvPicPr>
-                    <pic:cNvPr id="0" name="Picture 21"/>
+                    <pic:cNvPr id="0" name="Picture 5"/>
                     <pic:cNvPicPr>
                       <a:picLocks noChangeAspect="1" noChangeArrowheads="1"/>
                     </pic:cNvPicPr>
@@ -9708,7 +9359,7 @@
                   <pic:spPr bwMode="auto">
                     <a:xfrm>
                       <a:off x="0" y="0"/>
-                      <a:ext cx="6645910" cy="2685415"/>
+                      <a:ext cx="6389495" cy="2941390"/>
                     </a:xfrm>
                     <a:prstGeom prst="rect">
                       <a:avLst/>
@@ -9761,7 +9412,6 @@
           <w:iCs/>
           <w:sz w:val="32"/>
           <w:szCs w:val="32"/>
-          <w:lang w:val="en-US"/>
         </w:rPr>
         <w:br/>
       </w:r>
@@ -9774,7 +9424,7 @@
           <w:sz w:val="32"/>
           <w:szCs w:val="32"/>
         </w:rPr>
-        <w:t>Negative</w:t>
+        <w:t>Negativizzazione</w:t>
       </w:r>
       <w:r>
         <w:rPr>
@@ -9817,10 +9467,10 @@
       </w:pPr>
       <w:r>
         <w:drawing>
-          <wp:inline distT="0" distB="0" distL="0" distR="0" wp14:anchorId="67A8FCD1" wp14:editId="19544407">
-            <wp:extent cx="1571625" cy="579921"/>
+          <wp:inline distT="0" distB="0" distL="0" distR="0" wp14:anchorId="3E65E0C7" wp14:editId="6C469B4B">
+            <wp:extent cx="1988289" cy="349238"/>
             <wp:effectExtent l="0" t="0" r="0" b="0"/>
-            <wp:docPr id="2" name="Picture 2"/>
+            <wp:docPr id="30" name="Immagine 30"/>
             <wp:cNvGraphicFramePr>
               <a:graphicFrameLocks xmlns:a="http://schemas.openxmlformats.org/drawingml/2006/main" noChangeAspect="1"/>
             </wp:cNvGraphicFramePr>
@@ -9828,7 +9478,7 @@
               <a:graphicData uri="http://schemas.openxmlformats.org/drawingml/2006/picture">
                 <pic:pic xmlns:pic="http://schemas.openxmlformats.org/drawingml/2006/picture">
                   <pic:nvPicPr>
-                    <pic:cNvPr id="0" name="Picture 1"/>
+                    <pic:cNvPr id="0" name="Picture 11"/>
                     <pic:cNvPicPr>
                       <a:picLocks noChangeAspect="1" noChangeArrowheads="1"/>
                     </pic:cNvPicPr>
@@ -9849,7 +9499,7 @@
                   <pic:spPr bwMode="auto">
                     <a:xfrm>
                       <a:off x="0" y="0"/>
-                      <a:ext cx="1648770" cy="608387"/>
+                      <a:ext cx="2038764" cy="358104"/>
                     </a:xfrm>
                     <a:prstGeom prst="rect">
                       <a:avLst/>
@@ -9864,6 +9514,9 @@
             </a:graphic>
           </wp:inline>
         </w:drawing>
+      </w:r>
+      <w:r>
+        <w:t xml:space="preserve"> </w:t>
       </w:r>
     </w:p>
     <w:p>
@@ -9916,20 +9569,41 @@
           <w:iCs/>
           <w:sz w:val="32"/>
           <w:szCs w:val="32"/>
-          <w:lang w:val="en-US"/>
-        </w:rPr>
-      </w:pPr>
-      <w:r>
-        <w:rPr>
-          <w:rFonts w:ascii="Noto Sans Mono" w:hAnsi="Noto Sans Mono" w:cs="Noto Sans Mono"/>
-          <w:b/>
-          <w:bCs/>
-          <w:iCs/>
-          <w:sz w:val="32"/>
-          <w:szCs w:val="32"/>
-          <w:lang w:val="en-US"/>
-        </w:rPr>
-        <w:t>Indefinite Pronouns</w:t>
+        </w:rPr>
+      </w:pPr>
+      <w:r>
+        <w:rPr>
+          <w:rFonts w:ascii="Noto Sans Mono" w:hAnsi="Noto Sans Mono" w:cs="Noto Sans Mono"/>
+          <w:b/>
+          <w:bCs/>
+          <w:iCs/>
+          <w:sz w:val="32"/>
+          <w:szCs w:val="32"/>
+        </w:rPr>
+        <w:t>Pronomi</w:t>
+      </w:r>
+      <w:r>
+        <w:rPr>
+          <w:rFonts w:ascii="Noto Sans Mono" w:hAnsi="Noto Sans Mono" w:cs="Noto Sans Mono"/>
+          <w:b/>
+          <w:bCs/>
+          <w:iCs/>
+          <w:sz w:val="32"/>
+          <w:szCs w:val="32"/>
+          <w:lang w:val="bg-BG"/>
+        </w:rPr>
+        <w:t xml:space="preserve"> </w:t>
+      </w:r>
+      <w:r>
+        <w:rPr>
+          <w:rFonts w:ascii="Noto Sans Mono" w:hAnsi="Noto Sans Mono" w:cs="Noto Sans Mono"/>
+          <w:b/>
+          <w:bCs/>
+          <w:iCs/>
+          <w:sz w:val="32"/>
+          <w:szCs w:val="32"/>
+        </w:rPr>
+        <w:t>Indefiniti</w:t>
       </w:r>
     </w:p>
     <w:p>
@@ -9955,7 +9629,6 @@
           <w:iCs/>
           <w:sz w:val="36"/>
           <w:szCs w:val="36"/>
-          <w:lang w:val="en-US"/>
         </w:rPr>
       </w:pPr>
     </w:p>
@@ -9986,10 +9659,10 @@
       </w:pPr>
       <w:r>
         <w:drawing>
-          <wp:inline distT="0" distB="0" distL="0" distR="0" wp14:anchorId="348A63B9" wp14:editId="2A33C63F">
-            <wp:extent cx="6645910" cy="809625"/>
-            <wp:effectExtent l="0" t="0" r="2540" b="9525"/>
-            <wp:docPr id="49" name="Immagine 49"/>
+          <wp:inline distT="0" distB="0" distL="0" distR="0" wp14:anchorId="4026CFF8" wp14:editId="37544EE4">
+            <wp:extent cx="1956391" cy="2529115"/>
+            <wp:effectExtent l="0" t="0" r="0" b="0"/>
+            <wp:docPr id="25" name="Immagine 25"/>
             <wp:cNvGraphicFramePr>
               <a:graphicFrameLocks xmlns:a="http://schemas.openxmlformats.org/drawingml/2006/main" noChangeAspect="1"/>
             </wp:cNvGraphicFramePr>
@@ -9997,7 +9670,7 @@
               <a:graphicData uri="http://schemas.openxmlformats.org/drawingml/2006/picture">
                 <pic:pic xmlns:pic="http://schemas.openxmlformats.org/drawingml/2006/picture">
                   <pic:nvPicPr>
-                    <pic:cNvPr id="0" name="Picture 19"/>
+                    <pic:cNvPr id="0" name="Picture 7"/>
                     <pic:cNvPicPr>
                       <a:picLocks noChangeAspect="1" noChangeArrowheads="1"/>
                     </pic:cNvPicPr>
@@ -10018,7 +9691,7 @@
                   <pic:spPr bwMode="auto">
                     <a:xfrm>
                       <a:off x="0" y="0"/>
-                      <a:ext cx="6645910" cy="809625"/>
+                      <a:ext cx="1967859" cy="2543941"/>
                     </a:xfrm>
                     <a:prstGeom prst="rect">
                       <a:avLst/>
@@ -10034,6 +9707,96 @@
           </wp:inline>
         </w:drawing>
       </w:r>
+      <w:r>
+        <w:t xml:space="preserve"> </w:t>
+      </w:r>
+    </w:p>
+    <w:p>
+      <w:pPr>
+        <w:widowControl/>
+        <w:suppressAutoHyphens w:val="0"/>
+        <w:autoSpaceDE/>
+        <w:autoSpaceDN/>
+        <w:adjustRightInd/>
+        <w:spacing w:after="160" w:line="259" w:lineRule="auto"/>
+        <w:ind w:firstLine="720"/>
+        <w:rPr>
+          <w:rFonts w:ascii="Noto Sans Mono" w:hAnsi="Noto Sans Mono" w:cs="Noto Sans Mono"/>
+          <w:b/>
+          <w:bCs/>
+          <w:iCs/>
+          <w:sz w:val="32"/>
+          <w:szCs w:val="32"/>
+          <w:u w:val="single"/>
+        </w:rPr>
+      </w:pPr>
+    </w:p>
+    <w:p>
+      <w:pPr>
+        <w:widowControl/>
+        <w:suppressAutoHyphens w:val="0"/>
+        <w:autoSpaceDE/>
+        <w:autoSpaceDN/>
+        <w:adjustRightInd/>
+        <w:spacing w:after="160" w:line="259" w:lineRule="auto"/>
+        <w:jc w:val="center"/>
+        <w:rPr>
+          <w:rFonts w:ascii="Noto Sans Mono" w:hAnsi="Noto Sans Mono" w:cs="Noto Sans Mono"/>
+          <w:b/>
+          <w:bCs/>
+          <w:iCs/>
+          <w:sz w:val="32"/>
+          <w:szCs w:val="32"/>
+        </w:rPr>
+      </w:pPr>
+      <w:r>
+        <w:rPr>
+          <w:rFonts w:ascii="Noto Sans Mono" w:hAnsi="Noto Sans Mono" w:cs="Noto Sans Mono"/>
+          <w:b/>
+          <w:bCs/>
+          <w:iCs/>
+          <w:sz w:val="32"/>
+          <w:szCs w:val="32"/>
+        </w:rPr>
+        <w:br w:type="page"/>
+      </w:r>
+      <w:r>
+        <w:rPr>
+          <w:rFonts w:ascii="Noto Sans Mono" w:hAnsi="Noto Sans Mono" w:cs="Noto Sans Mono"/>
+          <w:b/>
+          <w:bCs/>
+          <w:iCs/>
+          <w:sz w:val="32"/>
+          <w:szCs w:val="32"/>
+        </w:rPr>
+        <w:lastRenderedPageBreak/>
+        <w:t>Pronomi Dimostrativi</w:t>
+      </w:r>
+    </w:p>
+    <w:p>
+      <w:pPr>
+        <w:tabs>
+          <w:tab w:val="left" w:pos="566"/>
+          <w:tab w:val="left" w:pos="1133"/>
+          <w:tab w:val="left" w:pos="1527"/>
+          <w:tab w:val="left" w:pos="1700"/>
+          <w:tab w:val="left" w:pos="2267"/>
+          <w:tab w:val="left" w:pos="2834"/>
+          <w:tab w:val="left" w:pos="3401"/>
+          <w:tab w:val="left" w:pos="3968"/>
+          <w:tab w:val="left" w:pos="4535"/>
+          <w:tab w:val="left" w:pos="5102"/>
+          <w:tab w:val="left" w:pos="5669"/>
+          <w:tab w:val="left" w:pos="6236"/>
+          <w:tab w:val="left" w:pos="6803"/>
+        </w:tabs>
+        <w:rPr>
+          <w:rFonts w:ascii="Noto Sans Mono" w:hAnsi="Noto Sans Mono" w:cs="Noto Sans Mono"/>
+          <w:iCs/>
+          <w:sz w:val="36"/>
+          <w:szCs w:val="36"/>
+        </w:rPr>
+      </w:pPr>
     </w:p>
     <w:p>
       <w:pPr>
@@ -10060,99 +9823,14 @@
           <w:iCs/>
           <w:sz w:val="32"/>
           <w:szCs w:val="32"/>
-          <w:lang w:val="en-US"/>
-        </w:rPr>
-      </w:pPr>
-    </w:p>
-    <w:p>
-      <w:pPr>
-        <w:widowControl/>
-        <w:suppressAutoHyphens w:val="0"/>
-        <w:autoSpaceDE/>
-        <w:autoSpaceDN/>
-        <w:adjustRightInd/>
-        <w:spacing w:after="160" w:line="259" w:lineRule="auto"/>
-        <w:jc w:val="center"/>
-        <w:rPr>
-          <w:rFonts w:ascii="Noto Sans Mono" w:hAnsi="Noto Sans Mono" w:cs="Noto Sans Mono"/>
-          <w:b/>
-          <w:bCs/>
-          <w:iCs/>
-          <w:sz w:val="32"/>
-          <w:szCs w:val="32"/>
-          <w:lang w:val="en-US"/>
-        </w:rPr>
-      </w:pPr>
-      <w:r>
-        <w:rPr>
-          <w:rFonts w:ascii="Noto Sans Mono" w:hAnsi="Noto Sans Mono" w:cs="Noto Sans Mono"/>
-          <w:b/>
-          <w:bCs/>
-          <w:iCs/>
-          <w:sz w:val="32"/>
-          <w:szCs w:val="32"/>
-          <w:lang w:val="en-US"/>
-        </w:rPr>
-        <w:t>Demonstrative Pronouns</w:t>
-      </w:r>
-    </w:p>
-    <w:p>
-      <w:pPr>
-        <w:tabs>
-          <w:tab w:val="left" w:pos="566"/>
-          <w:tab w:val="left" w:pos="1133"/>
-          <w:tab w:val="left" w:pos="1527"/>
-          <w:tab w:val="left" w:pos="1700"/>
-          <w:tab w:val="left" w:pos="2267"/>
-          <w:tab w:val="left" w:pos="2834"/>
-          <w:tab w:val="left" w:pos="3401"/>
-          <w:tab w:val="left" w:pos="3968"/>
-          <w:tab w:val="left" w:pos="4535"/>
-          <w:tab w:val="left" w:pos="5102"/>
-          <w:tab w:val="left" w:pos="5669"/>
-          <w:tab w:val="left" w:pos="6236"/>
-          <w:tab w:val="left" w:pos="6803"/>
-        </w:tabs>
-        <w:rPr>
-          <w:rFonts w:ascii="Noto Sans Mono" w:hAnsi="Noto Sans Mono" w:cs="Noto Sans Mono"/>
-          <w:iCs/>
-          <w:sz w:val="36"/>
-          <w:szCs w:val="36"/>
-          <w:lang w:val="en-US"/>
-        </w:rPr>
-      </w:pPr>
-    </w:p>
-    <w:p>
-      <w:pPr>
-        <w:tabs>
-          <w:tab w:val="left" w:pos="566"/>
-          <w:tab w:val="left" w:pos="1133"/>
-          <w:tab w:val="left" w:pos="1527"/>
-          <w:tab w:val="left" w:pos="1700"/>
-          <w:tab w:val="left" w:pos="2267"/>
-          <w:tab w:val="left" w:pos="2834"/>
-          <w:tab w:val="left" w:pos="3401"/>
-          <w:tab w:val="left" w:pos="3968"/>
-          <w:tab w:val="left" w:pos="4535"/>
-          <w:tab w:val="left" w:pos="5102"/>
-          <w:tab w:val="left" w:pos="5669"/>
-          <w:tab w:val="left" w:pos="6236"/>
-          <w:tab w:val="left" w:pos="6803"/>
-        </w:tabs>
-        <w:jc w:val="center"/>
-        <w:rPr>
-          <w:rFonts w:ascii="Noto Sans Mono" w:hAnsi="Noto Sans Mono" w:cs="Noto Sans Mono"/>
-          <w:iCs/>
-          <w:sz w:val="36"/>
-          <w:szCs w:val="36"/>
         </w:rPr>
       </w:pPr>
       <w:r>
         <w:drawing>
-          <wp:inline distT="0" distB="0" distL="0" distR="0" wp14:anchorId="2180EE8D" wp14:editId="22C2F528">
-            <wp:extent cx="1810628" cy="828675"/>
+          <wp:inline distT="0" distB="0" distL="0" distR="0" wp14:anchorId="1B16BA05" wp14:editId="7AACCE73">
+            <wp:extent cx="2073348" cy="672255"/>
             <wp:effectExtent l="0" t="0" r="0" b="0"/>
-            <wp:docPr id="14" name="Immagine 14"/>
+            <wp:docPr id="28" name="Immagine 28"/>
             <wp:cNvGraphicFramePr>
               <a:graphicFrameLocks xmlns:a="http://schemas.openxmlformats.org/drawingml/2006/main" noChangeAspect="1"/>
             </wp:cNvGraphicFramePr>
@@ -10160,7 +9838,7 @@
               <a:graphicData uri="http://schemas.openxmlformats.org/drawingml/2006/picture">
                 <pic:pic xmlns:pic="http://schemas.openxmlformats.org/drawingml/2006/picture">
                   <pic:nvPicPr>
-                    <pic:cNvPr id="0" name="Picture 6"/>
+                    <pic:cNvPr id="0" name="Picture 9"/>
                     <pic:cNvPicPr>
                       <a:picLocks noChangeAspect="1" noChangeArrowheads="1"/>
                     </pic:cNvPicPr>
@@ -10181,7 +9859,7 @@
                   <pic:spPr bwMode="auto">
                     <a:xfrm>
                       <a:off x="0" y="0"/>
-                      <a:ext cx="1834882" cy="839776"/>
+                      <a:ext cx="2089340" cy="677440"/>
                     </a:xfrm>
                     <a:prstGeom prst="rect">
                       <a:avLst/>
@@ -10218,40 +9896,13 @@
         <w:jc w:val="center"/>
         <w:rPr>
           <w:rFonts w:ascii="Noto Sans Mono" w:hAnsi="Noto Sans Mono" w:cs="Noto Sans Mono"/>
-          <w:iCs/>
-          <w:sz w:val="36"/>
-          <w:szCs w:val="36"/>
-        </w:rPr>
-      </w:pPr>
-    </w:p>
-    <w:p>
-      <w:pPr>
-        <w:widowControl/>
-        <w:suppressAutoHyphens w:val="0"/>
-        <w:autoSpaceDE/>
-        <w:autoSpaceDN/>
-        <w:adjustRightInd/>
-        <w:spacing w:after="160" w:line="259" w:lineRule="auto"/>
-        <w:rPr>
-          <w:rFonts w:ascii="Noto Sans Mono" w:hAnsi="Noto Sans Mono" w:cs="Noto Sans Mono"/>
-          <w:b/>
-          <w:bCs/>
-          <w:iCs/>
-          <w:sz w:val="32"/>
-          <w:szCs w:val="32"/>
-        </w:rPr>
-      </w:pPr>
-      <w:r>
-        <w:rPr>
-          <w:rFonts w:ascii="Noto Sans Mono" w:hAnsi="Noto Sans Mono" w:cs="Noto Sans Mono"/>
-          <w:b/>
-          <w:bCs/>
-          <w:iCs/>
-          <w:sz w:val="32"/>
-          <w:szCs w:val="32"/>
-        </w:rPr>
-        <w:br w:type="page"/>
-      </w:r>
+          <w:b/>
+          <w:bCs/>
+          <w:iCs/>
+          <w:sz w:val="32"/>
+          <w:szCs w:val="32"/>
+        </w:rPr>
+      </w:pPr>
     </w:p>
     <w:p>
       <w:pPr>
@@ -10278,30 +9929,21 @@
           <w:iCs/>
           <w:sz w:val="32"/>
           <w:szCs w:val="32"/>
-        </w:rPr>
-      </w:pPr>
-      <w:r>
-        <w:rPr>
-          <w:rFonts w:ascii="Noto Sans Mono" w:hAnsi="Noto Sans Mono" w:cs="Noto Sans Mono"/>
-          <w:b/>
-          <w:bCs/>
-          <w:iCs/>
-          <w:sz w:val="32"/>
-          <w:szCs w:val="32"/>
-        </w:rPr>
-        <w:lastRenderedPageBreak/>
-        <w:t xml:space="preserve">Positional </w:t>
-      </w:r>
-      <w:r>
-        <w:rPr>
-          <w:rFonts w:ascii="Noto Sans Mono" w:hAnsi="Noto Sans Mono" w:cs="Noto Sans Mono"/>
-          <w:b/>
-          <w:bCs/>
-          <w:iCs/>
-          <w:sz w:val="32"/>
-          <w:szCs w:val="32"/>
-        </w:rPr>
-        <w:t>Adverbs</w:t>
+          <w:u w:val="single"/>
+          <w:lang w:val="bg-BG"/>
+        </w:rPr>
+      </w:pPr>
+      <w:r>
+        <w:rPr>
+          <w:rFonts w:ascii="Noto Sans Mono" w:hAnsi="Noto Sans Mono" w:cs="Noto Sans Mono"/>
+          <w:b/>
+          <w:bCs/>
+          <w:iCs/>
+          <w:sz w:val="32"/>
+          <w:szCs w:val="32"/>
+          <w:lang w:val="en-US"/>
+        </w:rPr>
+        <w:t>Avverbi Posizionali</w:t>
       </w:r>
     </w:p>
     <w:p>
@@ -10329,6 +9971,7 @@
           <w:iCs/>
           <w:sz w:val="32"/>
           <w:szCs w:val="32"/>
+          <w:lang w:val="en-US"/>
         </w:rPr>
       </w:pPr>
     </w:p>
@@ -10355,14 +9998,15 @@
           <w:iCs/>
           <w:sz w:val="36"/>
           <w:szCs w:val="36"/>
+          <w:lang w:val="en-US"/>
         </w:rPr>
       </w:pPr>
       <w:r>
         <w:drawing>
-          <wp:inline distT="0" distB="0" distL="0" distR="0" wp14:anchorId="0F4C0DB6" wp14:editId="5F81F0B7">
-            <wp:extent cx="2226190" cy="723900"/>
-            <wp:effectExtent l="0" t="0" r="3175" b="0"/>
-            <wp:docPr id="16" name="Immagine 16"/>
+          <wp:inline distT="0" distB="0" distL="0" distR="0" wp14:anchorId="41193D8D" wp14:editId="660C63C3">
+            <wp:extent cx="2286000" cy="374868"/>
+            <wp:effectExtent l="0" t="0" r="0" b="0"/>
+            <wp:docPr id="29" name="Immagine 29"/>
             <wp:cNvGraphicFramePr>
               <a:graphicFrameLocks xmlns:a="http://schemas.openxmlformats.org/drawingml/2006/main" noChangeAspect="1"/>
             </wp:cNvGraphicFramePr>
@@ -10370,7 +10014,7 @@
               <a:graphicData uri="http://schemas.openxmlformats.org/drawingml/2006/picture">
                 <pic:pic xmlns:pic="http://schemas.openxmlformats.org/drawingml/2006/picture">
                   <pic:nvPicPr>
-                    <pic:cNvPr id="0" name="Picture 7"/>
+                    <pic:cNvPr id="0" name="Picture 10"/>
                     <pic:cNvPicPr>
                       <a:picLocks noChangeAspect="1" noChangeArrowheads="1"/>
                     </pic:cNvPicPr>
@@ -10391,7 +10035,7 @@
                   <pic:spPr bwMode="auto">
                     <a:xfrm>
                       <a:off x="0" y="0"/>
-                      <a:ext cx="2266147" cy="736893"/>
+                      <a:ext cx="2310608" cy="378903"/>
                     </a:xfrm>
                     <a:prstGeom prst="rect">
                       <a:avLst/>
@@ -10406,6 +10050,12 @@
             </a:graphic>
           </wp:inline>
         </w:drawing>
+      </w:r>
+      <w:r>
+        <w:rPr>
+          <w:lang w:val="en-US"/>
+        </w:rPr>
+        <w:t xml:space="preserve"> </w:t>
       </w:r>
     </w:p>
     <w:p>
@@ -10433,8 +10083,74 @@
           <w:iCs/>
           <w:sz w:val="36"/>
           <w:szCs w:val="36"/>
-        </w:rPr>
-      </w:pPr>
+          <w:lang w:val="en-US"/>
+        </w:rPr>
+      </w:pPr>
+    </w:p>
+    <w:p>
+      <w:pPr>
+        <w:widowControl/>
+        <w:suppressAutoHyphens w:val="0"/>
+        <w:autoSpaceDE/>
+        <w:autoSpaceDN/>
+        <w:adjustRightInd/>
+        <w:spacing w:after="160" w:line="259" w:lineRule="auto"/>
+        <w:rPr>
+          <w:rFonts w:ascii="Noto Sans Mono" w:hAnsi="Noto Sans Mono" w:cs="Noto Sans Mono"/>
+          <w:b/>
+          <w:bCs/>
+          <w:iCs/>
+          <w:sz w:val="36"/>
+          <w:szCs w:val="36"/>
+          <w:u w:val="single"/>
+          <w:lang w:val="en-US"/>
+        </w:rPr>
+      </w:pPr>
+      <w:r>
+        <w:rPr>
+          <w:rFonts w:ascii="Noto Sans Mono" w:hAnsi="Noto Sans Mono" w:cs="Noto Sans Mono"/>
+          <w:b/>
+          <w:bCs/>
+          <w:iCs/>
+          <w:sz w:val="36"/>
+          <w:szCs w:val="36"/>
+          <w:lang w:val="en-US"/>
+        </w:rPr>
+        <w:br w:type="page"/>
+      </w:r>
+    </w:p>
+    <w:p>
+      <w:pPr>
+        <w:widowControl/>
+        <w:suppressAutoHyphens w:val="0"/>
+        <w:autoSpaceDE/>
+        <w:autoSpaceDN/>
+        <w:adjustRightInd/>
+        <w:spacing w:after="160" w:line="259" w:lineRule="auto"/>
+        <w:jc w:val="center"/>
+        <w:rPr>
+          <w:rFonts w:ascii="Noto Sans Mono" w:hAnsi="Noto Sans Mono" w:cs="Noto Sans Mono"/>
+          <w:b/>
+          <w:bCs/>
+          <w:iCs/>
+          <w:sz w:val="36"/>
+          <w:szCs w:val="36"/>
+          <w:lang w:val="en-US"/>
+        </w:rPr>
+      </w:pPr>
+      <w:r>
+        <w:rPr>
+          <w:rFonts w:ascii="Noto Sans Mono" w:hAnsi="Noto Sans Mono" w:cs="Noto Sans Mono"/>
+          <w:b/>
+          <w:bCs/>
+          <w:iCs/>
+          <w:sz w:val="36"/>
+          <w:szCs w:val="36"/>
+          <w:lang w:val="en-US"/>
+        </w:rPr>
+        <w:lastRenderedPageBreak/>
+        <w:t>Declinazioni</w:t>
+      </w:r>
     </w:p>
     <w:p>
       <w:pPr>
@@ -10459,46 +10175,23 @@
           <w:b/>
           <w:bCs/>
           <w:iCs/>
-          <w:sz w:val="36"/>
-          <w:szCs w:val="36"/>
-        </w:rPr>
-      </w:pPr>
-      <w:r>
-        <w:rPr>
-          <w:rFonts w:ascii="Noto Sans Mono" w:hAnsi="Noto Sans Mono" w:cs="Noto Sans Mono"/>
-          <w:b/>
-          <w:bCs/>
-          <w:iCs/>
-          <w:sz w:val="36"/>
-          <w:szCs w:val="36"/>
-        </w:rPr>
-        <w:t>Declinations</w:t>
-      </w:r>
-    </w:p>
-    <w:p>
-      <w:pPr>
-        <w:tabs>
-          <w:tab w:val="left" w:pos="566"/>
-          <w:tab w:val="left" w:pos="1133"/>
-          <w:tab w:val="left" w:pos="1527"/>
-          <w:tab w:val="left" w:pos="1700"/>
-          <w:tab w:val="left" w:pos="2267"/>
-          <w:tab w:val="left" w:pos="2834"/>
-          <w:tab w:val="left" w:pos="3401"/>
-          <w:tab w:val="left" w:pos="3968"/>
-          <w:tab w:val="left" w:pos="4535"/>
-          <w:tab w:val="left" w:pos="5102"/>
-          <w:tab w:val="left" w:pos="5669"/>
-          <w:tab w:val="left" w:pos="6236"/>
-          <w:tab w:val="left" w:pos="6803"/>
-        </w:tabs>
-        <w:rPr>
-          <w:rFonts w:ascii="Noto Sans Mono" w:hAnsi="Noto Sans Mono" w:cs="Noto Sans Mono"/>
-          <w:iCs/>
-          <w:sz w:val="36"/>
-          <w:szCs w:val="36"/>
-        </w:rPr>
-      </w:pPr>
+          <w:sz w:val="32"/>
+          <w:szCs w:val="32"/>
+          <w:lang w:val="en-US"/>
+        </w:rPr>
+      </w:pPr>
+      <w:r>
+        <w:rPr>
+          <w:rFonts w:ascii="Noto Sans Mono" w:hAnsi="Noto Sans Mono" w:cs="Noto Sans Mono"/>
+          <w:b/>
+          <w:bCs/>
+          <w:iCs/>
+          <w:sz w:val="32"/>
+          <w:szCs w:val="32"/>
+          <w:lang w:val="en-US"/>
+        </w:rPr>
+        <w:t>Nomi</w:t>
+      </w:r>
     </w:p>
     <w:p>
       <w:pPr>
@@ -10525,19 +10218,9 @@
           <w:iCs/>
           <w:sz w:val="32"/>
           <w:szCs w:val="32"/>
-        </w:rPr>
-      </w:pPr>
-      <w:r>
-        <w:rPr>
-          <w:rFonts w:ascii="Noto Sans Mono" w:hAnsi="Noto Sans Mono" w:cs="Noto Sans Mono"/>
-          <w:b/>
-          <w:bCs/>
-          <w:iCs/>
-          <w:sz w:val="32"/>
-          <w:szCs w:val="32"/>
-        </w:rPr>
-        <w:t>Nouns</w:t>
-      </w:r>
+          <w:lang w:val="en-US"/>
+        </w:rPr>
+      </w:pPr>
     </w:p>
     <w:p>
       <w:pPr>
@@ -10559,45 +10242,18 @@
         <w:jc w:val="center"/>
         <w:rPr>
           <w:rFonts w:ascii="Noto Sans Mono" w:hAnsi="Noto Sans Mono" w:cs="Noto Sans Mono"/>
-          <w:b/>
-          <w:bCs/>
-          <w:iCs/>
-          <w:sz w:val="32"/>
-          <w:szCs w:val="32"/>
-        </w:rPr>
-      </w:pPr>
-    </w:p>
-    <w:p>
-      <w:pPr>
-        <w:tabs>
-          <w:tab w:val="left" w:pos="566"/>
-          <w:tab w:val="left" w:pos="1133"/>
-          <w:tab w:val="left" w:pos="1527"/>
-          <w:tab w:val="left" w:pos="1700"/>
-          <w:tab w:val="left" w:pos="2267"/>
-          <w:tab w:val="left" w:pos="2834"/>
-          <w:tab w:val="left" w:pos="3401"/>
-          <w:tab w:val="left" w:pos="3968"/>
-          <w:tab w:val="left" w:pos="4535"/>
-          <w:tab w:val="left" w:pos="5102"/>
-          <w:tab w:val="left" w:pos="5669"/>
-          <w:tab w:val="left" w:pos="6236"/>
-          <w:tab w:val="left" w:pos="6803"/>
-        </w:tabs>
-        <w:jc w:val="center"/>
-        <w:rPr>
-          <w:rFonts w:ascii="Noto Sans Mono" w:hAnsi="Noto Sans Mono" w:cs="Noto Sans Mono"/>
-          <w:iCs/>
-          <w:sz w:val="32"/>
-          <w:szCs w:val="32"/>
+          <w:iCs/>
+          <w:sz w:val="32"/>
+          <w:szCs w:val="32"/>
+          <w:lang w:val="en-US"/>
         </w:rPr>
       </w:pPr>
       <w:r>
         <w:drawing>
-          <wp:inline distT="0" distB="0" distL="0" distR="0" wp14:anchorId="09F197A2" wp14:editId="3786C06B">
-            <wp:extent cx="6645910" cy="1995170"/>
-            <wp:effectExtent l="0" t="0" r="2540" b="5080"/>
-            <wp:docPr id="23" name="Immagine 23"/>
+          <wp:inline distT="0" distB="0" distL="0" distR="0" wp14:anchorId="16309696" wp14:editId="77D489F2">
+            <wp:extent cx="6645910" cy="1870075"/>
+            <wp:effectExtent l="0" t="0" r="0" b="0"/>
+            <wp:docPr id="48" name="Immagine 48"/>
             <wp:cNvGraphicFramePr>
               <a:graphicFrameLocks xmlns:a="http://schemas.openxmlformats.org/drawingml/2006/main" noChangeAspect="1"/>
             </wp:cNvGraphicFramePr>
@@ -10605,7 +10261,7 @@
               <a:graphicData uri="http://schemas.openxmlformats.org/drawingml/2006/picture">
                 <pic:pic xmlns:pic="http://schemas.openxmlformats.org/drawingml/2006/picture">
                   <pic:nvPicPr>
-                    <pic:cNvPr id="0" name="Picture 11"/>
+                    <pic:cNvPr id="0" name="Picture 17"/>
                     <pic:cNvPicPr>
                       <a:picLocks noChangeAspect="1" noChangeArrowheads="1"/>
                     </pic:cNvPicPr>
@@ -10626,7 +10282,7 @@
                   <pic:spPr bwMode="auto">
                     <a:xfrm>
                       <a:off x="0" y="0"/>
-                      <a:ext cx="6645910" cy="1995170"/>
+                      <a:ext cx="6645910" cy="1870075"/>
                     </a:xfrm>
                     <a:prstGeom prst="rect">
                       <a:avLst/>
@@ -10641,6 +10297,12 @@
             </a:graphic>
           </wp:inline>
         </w:drawing>
+      </w:r>
+      <w:r>
+        <w:rPr>
+          <w:lang w:val="en-US"/>
+        </w:rPr>
+        <w:t xml:space="preserve"> </w:t>
       </w:r>
     </w:p>
     <w:p>
@@ -10668,7 +10330,6 @@
           <w:iCs/>
           <w:sz w:val="32"/>
           <w:szCs w:val="32"/>
-          <w:lang w:val="en-US"/>
         </w:rPr>
       </w:pPr>
     </w:p>
@@ -10697,18 +10358,20 @@
           <w:iCs/>
           <w:sz w:val="32"/>
           <w:szCs w:val="32"/>
-        </w:rPr>
-      </w:pPr>
-      <w:r>
-        <w:rPr>
-          <w:rFonts w:ascii="Noto Sans Mono" w:hAnsi="Noto Sans Mono" w:cs="Noto Sans Mono"/>
-          <w:b/>
-          <w:bCs/>
-          <w:iCs/>
-          <w:sz w:val="32"/>
-          <w:szCs w:val="32"/>
-        </w:rPr>
-        <w:t>Adjectives</w:t>
+          <w:lang w:val="en-US"/>
+        </w:rPr>
+      </w:pPr>
+      <w:r>
+        <w:rPr>
+          <w:rFonts w:ascii="Noto Sans Mono" w:hAnsi="Noto Sans Mono" w:cs="Noto Sans Mono"/>
+          <w:b/>
+          <w:bCs/>
+          <w:iCs/>
+          <w:sz w:val="32"/>
+          <w:szCs w:val="32"/>
+          <w:lang w:val="en-US"/>
+        </w:rPr>
+        <w:t>Aggettivi</w:t>
       </w:r>
     </w:p>
     <w:p>
@@ -10733,6 +10396,7 @@
           <w:iCs/>
           <w:sz w:val="32"/>
           <w:szCs w:val="32"/>
+          <w:lang w:val="en-US"/>
         </w:rPr>
       </w:pPr>
     </w:p>
@@ -10763,10 +10427,10 @@
       </w:pPr>
       <w:r>
         <w:drawing>
-          <wp:inline distT="0" distB="0" distL="0" distR="0" wp14:anchorId="69077F70" wp14:editId="42956972">
-            <wp:extent cx="6645910" cy="1995170"/>
-            <wp:effectExtent l="0" t="0" r="2540" b="5080"/>
-            <wp:docPr id="41" name="Immagine 41"/>
+          <wp:inline distT="0" distB="0" distL="0" distR="0" wp14:anchorId="1B83F1DD" wp14:editId="06F42E9F">
+            <wp:extent cx="6645910" cy="1870075"/>
+            <wp:effectExtent l="0" t="0" r="0" b="0"/>
+            <wp:docPr id="52" name="Immagine 52"/>
             <wp:cNvGraphicFramePr>
               <a:graphicFrameLocks xmlns:a="http://schemas.openxmlformats.org/drawingml/2006/main" noChangeAspect="1"/>
             </wp:cNvGraphicFramePr>
@@ -10774,7 +10438,7 @@
               <a:graphicData uri="http://schemas.openxmlformats.org/drawingml/2006/picture">
                 <pic:pic xmlns:pic="http://schemas.openxmlformats.org/drawingml/2006/picture">
                   <pic:nvPicPr>
-                    <pic:cNvPr id="0" name="Picture 17"/>
+                    <pic:cNvPr id="0" name="Picture 18"/>
                     <pic:cNvPicPr>
                       <a:picLocks noChangeAspect="1" noChangeArrowheads="1"/>
                     </pic:cNvPicPr>
@@ -10795,7 +10459,7 @@
                   <pic:spPr bwMode="auto">
                     <a:xfrm>
                       <a:off x="0" y="0"/>
-                      <a:ext cx="6645910" cy="1995170"/>
+                      <a:ext cx="6645910" cy="1870075"/>
                     </a:xfrm>
                     <a:prstGeom prst="rect">
                       <a:avLst/>
@@ -10838,10 +10502,10 @@
       </w:pPr>
       <w:r>
         <w:drawing>
-          <wp:inline distT="0" distB="0" distL="0" distR="0" wp14:anchorId="0CE13699" wp14:editId="13034EE3">
-            <wp:extent cx="6645910" cy="1793240"/>
-            <wp:effectExtent l="0" t="0" r="2540" b="0"/>
-            <wp:docPr id="53" name="Immagine 53"/>
+          <wp:inline distT="0" distB="0" distL="0" distR="0" wp14:anchorId="2E160388" wp14:editId="5ADADE5B">
+            <wp:extent cx="6645910" cy="1793875"/>
+            <wp:effectExtent l="0" t="0" r="0" b="0"/>
+            <wp:docPr id="42" name="Immagine 42"/>
             <wp:cNvGraphicFramePr>
               <a:graphicFrameLocks xmlns:a="http://schemas.openxmlformats.org/drawingml/2006/main" noChangeAspect="1"/>
             </wp:cNvGraphicFramePr>
@@ -10849,7 +10513,7 @@
               <a:graphicData uri="http://schemas.openxmlformats.org/drawingml/2006/picture">
                 <pic:pic xmlns:pic="http://schemas.openxmlformats.org/drawingml/2006/picture">
                   <pic:nvPicPr>
-                    <pic:cNvPr id="0" name="Picture 23"/>
+                    <pic:cNvPr id="0" name="Picture 15"/>
                     <pic:cNvPicPr>
                       <a:picLocks noChangeAspect="1" noChangeArrowheads="1"/>
                     </pic:cNvPicPr>
@@ -10870,7 +10534,7 @@
                   <pic:spPr bwMode="auto">
                     <a:xfrm>
                       <a:off x="0" y="0"/>
-                      <a:ext cx="6645910" cy="1793240"/>
+                      <a:ext cx="6645910" cy="1793875"/>
                     </a:xfrm>
                     <a:prstGeom prst="rect">
                       <a:avLst/>
@@ -10903,6 +10567,121 @@
           <w:iCs/>
           <w:sz w:val="32"/>
           <w:szCs w:val="32"/>
+          <w:lang w:val="en-US"/>
+        </w:rPr>
+      </w:pPr>
+    </w:p>
+    <w:p>
+      <w:pPr>
+        <w:widowControl/>
+        <w:suppressAutoHyphens w:val="0"/>
+        <w:autoSpaceDE/>
+        <w:autoSpaceDN/>
+        <w:adjustRightInd/>
+        <w:spacing w:after="160" w:line="259" w:lineRule="auto"/>
+        <w:jc w:val="center"/>
+        <w:rPr>
+          <w:rFonts w:ascii="Noto Sans Mono" w:hAnsi="Noto Sans Mono" w:cs="Noto Sans Mono"/>
+          <w:b/>
+          <w:bCs/>
+          <w:iCs/>
+          <w:sz w:val="32"/>
+          <w:szCs w:val="32"/>
+          <w:lang w:val="en-US"/>
+        </w:rPr>
+      </w:pPr>
+    </w:p>
+    <w:p>
+      <w:pPr>
+        <w:widowControl/>
+        <w:suppressAutoHyphens w:val="0"/>
+        <w:autoSpaceDE/>
+        <w:autoSpaceDN/>
+        <w:adjustRightInd/>
+        <w:spacing w:after="160" w:line="259" w:lineRule="auto"/>
+        <w:jc w:val="center"/>
+        <w:rPr>
+          <w:rFonts w:ascii="Noto Sans Mono" w:hAnsi="Noto Sans Mono" w:cs="Noto Sans Mono"/>
+          <w:b/>
+          <w:bCs/>
+          <w:iCs/>
+          <w:sz w:val="32"/>
+          <w:szCs w:val="32"/>
+          <w:lang w:val="en-US"/>
+        </w:rPr>
+      </w:pPr>
+      <w:r>
+        <w:rPr>
+          <w:rFonts w:ascii="Noto Sans Mono" w:hAnsi="Noto Sans Mono" w:cs="Noto Sans Mono"/>
+          <w:b/>
+          <w:bCs/>
+          <w:iCs/>
+          <w:sz w:val="32"/>
+          <w:szCs w:val="32"/>
+          <w:lang w:val="en-US"/>
+        </w:rPr>
+        <w:br/>
+      </w:r>
+      <w:r>
+        <w:rPr>
+          <w:rFonts w:ascii="Noto Sans Mono" w:hAnsi="Noto Sans Mono" w:cs="Noto Sans Mono"/>
+          <w:b/>
+          <w:bCs/>
+          <w:iCs/>
+          <w:sz w:val="32"/>
+          <w:szCs w:val="32"/>
+          <w:lang w:val="en-US"/>
+        </w:rPr>
+        <w:br/>
+      </w:r>
+    </w:p>
+    <w:p>
+      <w:pPr>
+        <w:widowControl/>
+        <w:suppressAutoHyphens w:val="0"/>
+        <w:autoSpaceDE/>
+        <w:autoSpaceDN/>
+        <w:adjustRightInd/>
+        <w:spacing w:after="160" w:line="259" w:lineRule="auto"/>
+        <w:rPr>
+          <w:rFonts w:ascii="Noto Sans Mono" w:hAnsi="Noto Sans Mono" w:cs="Noto Sans Mono"/>
+          <w:b/>
+          <w:bCs/>
+          <w:iCs/>
+          <w:sz w:val="32"/>
+          <w:szCs w:val="32"/>
+          <w:lang w:val="en-US"/>
+        </w:rPr>
+      </w:pPr>
+      <w:r>
+        <w:rPr>
+          <w:rFonts w:ascii="Noto Sans Mono" w:hAnsi="Noto Sans Mono" w:cs="Noto Sans Mono"/>
+          <w:b/>
+          <w:bCs/>
+          <w:iCs/>
+          <w:sz w:val="32"/>
+          <w:szCs w:val="32"/>
+          <w:lang w:val="en-US"/>
+        </w:rPr>
+        <w:br w:type="page"/>
+      </w:r>
+    </w:p>
+    <w:p>
+      <w:pPr>
+        <w:widowControl/>
+        <w:suppressAutoHyphens w:val="0"/>
+        <w:autoSpaceDE/>
+        <w:autoSpaceDN/>
+        <w:adjustRightInd/>
+        <w:spacing w:after="160" w:line="259" w:lineRule="auto"/>
+        <w:jc w:val="center"/>
+        <w:rPr>
+          <w:rFonts w:ascii="Noto Sans Mono" w:hAnsi="Noto Sans Mono" w:cs="Noto Sans Mono"/>
+          <w:b/>
+          <w:bCs/>
+          <w:iCs/>
+          <w:sz w:val="32"/>
+          <w:szCs w:val="32"/>
         </w:rPr>
       </w:pPr>
       <w:r>
@@ -10915,7 +10694,7 @@
           <w:szCs w:val="32"/>
         </w:rPr>
         <w:lastRenderedPageBreak/>
-        <w:t>Article</w:t>
+        <w:t>Articolo</w:t>
       </w:r>
     </w:p>
     <w:p>
@@ -10966,14 +10745,15 @@
           <w:iCs/>
           <w:sz w:val="32"/>
           <w:szCs w:val="32"/>
+          <w:u w:val="single"/>
         </w:rPr>
       </w:pPr>
       <w:r>
         <w:drawing>
-          <wp:inline distT="0" distB="0" distL="0" distR="0" wp14:anchorId="0EEDDD4C" wp14:editId="742632EA">
-            <wp:extent cx="4124325" cy="2278308"/>
-            <wp:effectExtent l="0" t="0" r="0" b="8255"/>
-            <wp:docPr id="22" name="Picture 22"/>
+          <wp:inline distT="0" distB="0" distL="0" distR="0" wp14:anchorId="0E531626" wp14:editId="583B6950">
+            <wp:extent cx="4370070" cy="2637155"/>
+            <wp:effectExtent l="0" t="0" r="0" b="0"/>
+            <wp:docPr id="54" name="Immagine 54"/>
             <wp:cNvGraphicFramePr>
               <a:graphicFrameLocks xmlns:a="http://schemas.openxmlformats.org/drawingml/2006/main" noChangeAspect="1"/>
             </wp:cNvGraphicFramePr>
@@ -10981,7 +10761,7 @@
               <a:graphicData uri="http://schemas.openxmlformats.org/drawingml/2006/picture">
                 <pic:pic xmlns:pic="http://schemas.openxmlformats.org/drawingml/2006/picture">
                   <pic:nvPicPr>
-                    <pic:cNvPr id="0" name="Picture 7"/>
+                    <pic:cNvPr id="0" name="Picture 19"/>
                     <pic:cNvPicPr>
                       <a:picLocks noChangeAspect="1" noChangeArrowheads="1"/>
                     </pic:cNvPicPr>
@@ -11002,7 +10782,7 @@
                   <pic:spPr bwMode="auto">
                     <a:xfrm>
                       <a:off x="0" y="0"/>
-                      <a:ext cx="4136013" cy="2284765"/>
+                      <a:ext cx="4370070" cy="2637155"/>
                     </a:xfrm>
                     <a:prstGeom prst="rect">
                       <a:avLst/>
@@ -11041,109 +10821,6 @@
           <w:iCs/>
           <w:sz w:val="32"/>
           <w:szCs w:val="32"/>
-          <w:lang w:val="en-US"/>
-        </w:rPr>
-      </w:pPr>
-    </w:p>
-    <w:p>
-      <w:pPr>
-        <w:tabs>
-          <w:tab w:val="left" w:pos="566"/>
-          <w:tab w:val="left" w:pos="1133"/>
-          <w:tab w:val="left" w:pos="1527"/>
-          <w:tab w:val="left" w:pos="1700"/>
-          <w:tab w:val="left" w:pos="2267"/>
-          <w:tab w:val="left" w:pos="2834"/>
-          <w:tab w:val="left" w:pos="3401"/>
-          <w:tab w:val="left" w:pos="3968"/>
-          <w:tab w:val="left" w:pos="4535"/>
-          <w:tab w:val="left" w:pos="5102"/>
-          <w:tab w:val="left" w:pos="5669"/>
-          <w:tab w:val="left" w:pos="6236"/>
-          <w:tab w:val="left" w:pos="6803"/>
-        </w:tabs>
-        <w:rPr>
-          <w:rFonts w:ascii="Noto Sans Mono" w:hAnsi="Noto Sans Mono" w:cs="Noto Sans Mono"/>
-          <w:iCs/>
-          <w:sz w:val="32"/>
-          <w:szCs w:val="32"/>
-          <w:lang w:val="en-US"/>
-        </w:rPr>
-      </w:pPr>
-    </w:p>
-    <w:p>
-      <w:pPr>
-        <w:tabs>
-          <w:tab w:val="left" w:pos="566"/>
-          <w:tab w:val="left" w:pos="1133"/>
-          <w:tab w:val="left" w:pos="1527"/>
-          <w:tab w:val="left" w:pos="1700"/>
-          <w:tab w:val="left" w:pos="2267"/>
-          <w:tab w:val="left" w:pos="2834"/>
-          <w:tab w:val="left" w:pos="3401"/>
-          <w:tab w:val="left" w:pos="3968"/>
-          <w:tab w:val="left" w:pos="4535"/>
-          <w:tab w:val="left" w:pos="5102"/>
-          <w:tab w:val="left" w:pos="5669"/>
-          <w:tab w:val="left" w:pos="6236"/>
-          <w:tab w:val="left" w:pos="6803"/>
-        </w:tabs>
-        <w:rPr>
-          <w:rFonts w:ascii="Noto Sans Mono" w:hAnsi="Noto Sans Mono" w:cs="Noto Sans Mono"/>
-          <w:iCs/>
-          <w:sz w:val="32"/>
-          <w:szCs w:val="32"/>
-        </w:rPr>
-      </w:pPr>
-    </w:p>
-    <w:p>
-      <w:pPr>
-        <w:tabs>
-          <w:tab w:val="left" w:pos="566"/>
-          <w:tab w:val="left" w:pos="1133"/>
-          <w:tab w:val="left" w:pos="1527"/>
-          <w:tab w:val="left" w:pos="1700"/>
-          <w:tab w:val="left" w:pos="2267"/>
-          <w:tab w:val="left" w:pos="2834"/>
-          <w:tab w:val="left" w:pos="3401"/>
-          <w:tab w:val="left" w:pos="3968"/>
-          <w:tab w:val="left" w:pos="4535"/>
-          <w:tab w:val="left" w:pos="5102"/>
-          <w:tab w:val="left" w:pos="5669"/>
-          <w:tab w:val="left" w:pos="6236"/>
-          <w:tab w:val="left" w:pos="6803"/>
-        </w:tabs>
-        <w:rPr>
-          <w:rFonts w:ascii="Noto Sans Mono" w:hAnsi="Noto Sans Mono" w:cs="Noto Sans Mono"/>
-          <w:iCs/>
-          <w:sz w:val="32"/>
-          <w:szCs w:val="32"/>
-        </w:rPr>
-      </w:pPr>
-    </w:p>
-    <w:p>
-      <w:pPr>
-        <w:tabs>
-          <w:tab w:val="left" w:pos="566"/>
-          <w:tab w:val="left" w:pos="1133"/>
-          <w:tab w:val="left" w:pos="1527"/>
-          <w:tab w:val="left" w:pos="1700"/>
-          <w:tab w:val="left" w:pos="2267"/>
-          <w:tab w:val="left" w:pos="2834"/>
-          <w:tab w:val="left" w:pos="3401"/>
-          <w:tab w:val="left" w:pos="3968"/>
-          <w:tab w:val="left" w:pos="4535"/>
-          <w:tab w:val="left" w:pos="5102"/>
-          <w:tab w:val="left" w:pos="5669"/>
-          <w:tab w:val="left" w:pos="6236"/>
-          <w:tab w:val="left" w:pos="6803"/>
-        </w:tabs>
-        <w:rPr>
-          <w:rFonts w:ascii="Noto Sans Mono" w:hAnsi="Noto Sans Mono" w:cs="Noto Sans Mono"/>
-          <w:iCs/>
-          <w:sz w:val="32"/>
-          <w:szCs w:val="32"/>
-          <w:lang w:val="en-US"/>
         </w:rPr>
       </w:pPr>
     </w:p>
@@ -11180,7 +10857,6 @@
           <w:iCs/>
           <w:sz w:val="32"/>
           <w:szCs w:val="32"/>
-          <w:lang w:val="en-US"/>
         </w:rPr>
         <w:br w:type="page"/>
       </w:r>
@@ -11194,7 +10870,7 @@
           <w:szCs w:val="32"/>
         </w:rPr>
         <w:lastRenderedPageBreak/>
-        <w:t>Prepositions</w:t>
+        <w:t>Preposizioni</w:t>
       </w:r>
     </w:p>
     <w:p>
@@ -11240,14 +10916,11 @@
         </w:rPr>
       </w:pPr>
       <w:r>
-        <w:rPr>
-          <w:u w:val="single"/>
-        </w:rPr>
         <w:drawing>
-          <wp:inline distT="0" distB="0" distL="0" distR="0" wp14:anchorId="6F8E61C0" wp14:editId="30008D64">
-            <wp:extent cx="6645910" cy="8221980"/>
-            <wp:effectExtent l="0" t="0" r="2540" b="7620"/>
-            <wp:docPr id="50" name="Immagine 50"/>
+          <wp:inline distT="0" distB="0" distL="0" distR="0" wp14:anchorId="7141821F" wp14:editId="33D0A5CA">
+            <wp:extent cx="6645910" cy="8222615"/>
+            <wp:effectExtent l="0" t="0" r="0" b="0"/>
+            <wp:docPr id="55" name="Immagine 55"/>
             <wp:cNvGraphicFramePr>
               <a:graphicFrameLocks xmlns:a="http://schemas.openxmlformats.org/drawingml/2006/main" noChangeAspect="1"/>
             </wp:cNvGraphicFramePr>
@@ -11276,7 +10949,7 @@
                   <pic:spPr bwMode="auto">
                     <a:xfrm>
                       <a:off x="0" y="0"/>
-                      <a:ext cx="6645910" cy="8221980"/>
+                      <a:ext cx="6645910" cy="8222615"/>
                     </a:xfrm>
                     <a:prstGeom prst="rect">
                       <a:avLst/>
@@ -11344,21 +11017,19 @@
           <w:iCs/>
           <w:sz w:val="32"/>
           <w:szCs w:val="32"/>
-          <w:lang w:val="en-US"/>
-        </w:rPr>
-      </w:pPr>
-      <w:r>
-        <w:rPr>
-          <w:rFonts w:ascii="Noto Sans Mono" w:hAnsi="Noto Sans Mono" w:cs="Noto Sans Mono"/>
-          <w:b/>
-          <w:bCs/>
-          <w:iCs/>
-          <w:sz w:val="32"/>
-          <w:szCs w:val="32"/>
-          <w:lang w:val="en-US"/>
+        </w:rPr>
+      </w:pPr>
+      <w:r>
+        <w:rPr>
+          <w:rFonts w:ascii="Noto Sans Mono" w:hAnsi="Noto Sans Mono" w:cs="Noto Sans Mono"/>
+          <w:b/>
+          <w:bCs/>
+          <w:iCs/>
+          <w:sz w:val="32"/>
+          <w:szCs w:val="32"/>
         </w:rPr>
         <w:lastRenderedPageBreak/>
-        <w:t>Suffixes</w:t>
+        <w:t>Suffissi</w:t>
       </w:r>
     </w:p>
     <w:p>
@@ -11383,7 +11054,6 @@
           <w:iCs/>
           <w:sz w:val="32"/>
           <w:szCs w:val="32"/>
-          <w:lang w:val="en-US"/>
         </w:rPr>
       </w:pPr>
     </w:p>
@@ -11415,10 +11085,10 @@
       </w:pPr>
       <w:r>
         <w:drawing>
-          <wp:inline distT="0" distB="0" distL="0" distR="0" wp14:anchorId="6B16CFF5" wp14:editId="7930C6C4">
-            <wp:extent cx="5480826" cy="1020726"/>
-            <wp:effectExtent l="0" t="0" r="5715" b="8255"/>
-            <wp:docPr id="4" name="Picture 4"/>
+          <wp:inline distT="0" distB="0" distL="0" distR="0" wp14:anchorId="6E10D16A" wp14:editId="4F32AFCB">
+            <wp:extent cx="4370070" cy="882650"/>
+            <wp:effectExtent l="0" t="0" r="0" b="0"/>
+            <wp:docPr id="56" name="Immagine 56"/>
             <wp:cNvGraphicFramePr>
               <a:graphicFrameLocks xmlns:a="http://schemas.openxmlformats.org/drawingml/2006/main" noChangeAspect="1"/>
             </wp:cNvGraphicFramePr>
@@ -11426,7 +11096,7 @@
               <a:graphicData uri="http://schemas.openxmlformats.org/drawingml/2006/picture">
                 <pic:pic xmlns:pic="http://schemas.openxmlformats.org/drawingml/2006/picture">
                   <pic:nvPicPr>
-                    <pic:cNvPr id="0" name="Picture 4"/>
+                    <pic:cNvPr id="0" name="Picture 21"/>
                     <pic:cNvPicPr>
                       <a:picLocks noChangeAspect="1" noChangeArrowheads="1"/>
                     </pic:cNvPicPr>
@@ -11447,7 +11117,7 @@
                   <pic:spPr bwMode="auto">
                     <a:xfrm>
                       <a:off x="0" y="0"/>
-                      <a:ext cx="5672405" cy="1056405"/>
+                      <a:ext cx="4370070" cy="882650"/>
                     </a:xfrm>
                     <a:prstGeom prst="rect">
                       <a:avLst/>
@@ -11487,7 +11157,6 @@
           <w:iCs/>
           <w:sz w:val="32"/>
           <w:szCs w:val="32"/>
-          <w:lang w:val="en-US"/>
         </w:rPr>
       </w:pPr>
     </w:p>
@@ -11516,20 +11185,18 @@
           <w:iCs/>
           <w:sz w:val="32"/>
           <w:szCs w:val="32"/>
-          <w:lang w:val="en-US"/>
-        </w:rPr>
-      </w:pPr>
-      <w:r>
-        <w:rPr>
-          <w:rFonts w:ascii="Noto Sans Mono" w:hAnsi="Noto Sans Mono" w:cs="Noto Sans Mono"/>
-          <w:b/>
-          <w:bCs/>
-          <w:iCs/>
-          <w:sz w:val="32"/>
-          <w:szCs w:val="32"/>
-          <w:lang w:val="en-US"/>
-        </w:rPr>
-        <w:t>Conjunctions</w:t>
+        </w:rPr>
+      </w:pPr>
+      <w:r>
+        <w:rPr>
+          <w:rFonts w:ascii="Noto Sans Mono" w:hAnsi="Noto Sans Mono" w:cs="Noto Sans Mono"/>
+          <w:b/>
+          <w:bCs/>
+          <w:iCs/>
+          <w:sz w:val="32"/>
+          <w:szCs w:val="32"/>
+        </w:rPr>
+        <w:t>Congiunzioni</w:t>
       </w:r>
     </w:p>
     <w:p>
@@ -11554,7 +11221,6 @@
           <w:iCs/>
           <w:sz w:val="32"/>
           <w:szCs w:val="32"/>
-          <w:lang w:val="en-US"/>
         </w:rPr>
       </w:pPr>
     </w:p>
@@ -11587,11 +11253,14 @@
         </w:rPr>
       </w:pPr>
       <w:r>
+        <w:rPr>
+          <w:u w:val="single"/>
+        </w:rPr>
         <w:drawing>
-          <wp:inline distT="0" distB="0" distL="0" distR="0" wp14:anchorId="074F4CB3" wp14:editId="4E0FFA44">
-            <wp:extent cx="5468557" cy="4529469"/>
-            <wp:effectExtent l="0" t="0" r="0" b="4445"/>
-            <wp:docPr id="7" name="Picture 7"/>
+          <wp:inline distT="0" distB="0" distL="0" distR="0" wp14:anchorId="13DA0B91" wp14:editId="74DC44EB">
+            <wp:extent cx="4370070" cy="3955415"/>
+            <wp:effectExtent l="0" t="0" r="0" b="0"/>
+            <wp:docPr id="58" name="Immagine 58"/>
             <wp:cNvGraphicFramePr>
               <a:graphicFrameLocks xmlns:a="http://schemas.openxmlformats.org/drawingml/2006/main" noChangeAspect="1"/>
             </wp:cNvGraphicFramePr>
@@ -11599,7 +11268,7 @@
               <a:graphicData uri="http://schemas.openxmlformats.org/drawingml/2006/picture">
                 <pic:pic xmlns:pic="http://schemas.openxmlformats.org/drawingml/2006/picture">
                   <pic:nvPicPr>
-                    <pic:cNvPr id="0" name="Picture 7"/>
+                    <pic:cNvPr id="0" name="Picture 22"/>
                     <pic:cNvPicPr>
                       <a:picLocks noChangeAspect="1" noChangeArrowheads="1"/>
                     </pic:cNvPicPr>
@@ -11620,7 +11289,7 @@
                   <pic:spPr bwMode="auto">
                     <a:xfrm>
                       <a:off x="0" y="0"/>
-                      <a:ext cx="5532673" cy="4582574"/>
+                      <a:ext cx="4370070" cy="3955415"/>
                     </a:xfrm>
                     <a:prstGeom prst="rect">
                       <a:avLst/>
@@ -11719,21 +11388,20 @@
           <w:iCs/>
           <w:sz w:val="32"/>
           <w:szCs w:val="32"/>
-          <w:lang w:val="en-US"/>
-        </w:rPr>
-      </w:pPr>
-      <w:r>
-        <w:rPr>
-          <w:rFonts w:ascii="Noto Sans Mono" w:hAnsi="Noto Sans Mono" w:cs="Noto Sans Mono"/>
-          <w:b/>
-          <w:bCs/>
-          <w:iCs/>
-          <w:sz w:val="32"/>
-          <w:szCs w:val="32"/>
-          <w:lang w:val="en-US"/>
+          <w:u w:val="single"/>
+        </w:rPr>
+      </w:pPr>
+      <w:r>
+        <w:rPr>
+          <w:rFonts w:ascii="Noto Sans Mono" w:hAnsi="Noto Sans Mono" w:cs="Noto Sans Mono"/>
+          <w:b/>
+          <w:bCs/>
+          <w:iCs/>
+          <w:sz w:val="32"/>
+          <w:szCs w:val="32"/>
         </w:rPr>
         <w:lastRenderedPageBreak/>
-        <w:t>Answers</w:t>
+        <w:t>Risposte Comuni</w:t>
       </w:r>
     </w:p>
     <w:p>
@@ -11762,7 +11430,6 @@
           <w:sz w:val="36"/>
           <w:szCs w:val="36"/>
           <w:u w:val="single"/>
-          <w:lang w:val="en-US"/>
         </w:rPr>
       </w:pPr>
     </w:p>
@@ -11789,15 +11456,16 @@
           <w:iCs/>
           <w:sz w:val="32"/>
           <w:szCs w:val="32"/>
+          <w:u w:val="single"/>
           <w:lang w:val="en-US"/>
         </w:rPr>
       </w:pPr>
       <w:r>
         <w:drawing>
-          <wp:inline distT="0" distB="0" distL="0" distR="0" wp14:anchorId="389903C2" wp14:editId="5675D9A6">
-            <wp:extent cx="5390618" cy="4958250"/>
-            <wp:effectExtent l="0" t="0" r="635" b="0"/>
-            <wp:docPr id="32" name="Picture 32"/>
+          <wp:inline distT="0" distB="0" distL="0" distR="0" wp14:anchorId="6970714E" wp14:editId="38D038A1">
+            <wp:extent cx="4370070" cy="4391025"/>
+            <wp:effectExtent l="0" t="0" r="0" b="0"/>
+            <wp:docPr id="59" name="Immagine 59"/>
             <wp:cNvGraphicFramePr>
               <a:graphicFrameLocks xmlns:a="http://schemas.openxmlformats.org/drawingml/2006/main" noChangeAspect="1"/>
             </wp:cNvGraphicFramePr>
@@ -11805,7 +11473,7 @@
               <a:graphicData uri="http://schemas.openxmlformats.org/drawingml/2006/picture">
                 <pic:pic xmlns:pic="http://schemas.openxmlformats.org/drawingml/2006/picture">
                   <pic:nvPicPr>
-                    <pic:cNvPr id="0" name="Picture 9"/>
+                    <pic:cNvPr id="0" name="Picture 23"/>
                     <pic:cNvPicPr>
                       <a:picLocks noChangeAspect="1" noChangeArrowheads="1"/>
                     </pic:cNvPicPr>
@@ -11826,7 +11494,7 @@
                   <pic:spPr bwMode="auto">
                     <a:xfrm>
                       <a:off x="0" y="0"/>
-                      <a:ext cx="5394682" cy="4961988"/>
+                      <a:ext cx="4370070" cy="4391025"/>
                     </a:xfrm>
                     <a:prstGeom prst="rect">
                       <a:avLst/>
@@ -11868,16 +11536,14 @@
           <w:kern w:val="0"/>
           <w:sz w:val="32"/>
           <w:szCs w:val="22"/>
-          <w:lang w:val="en-US"/>
-        </w:rPr>
-      </w:pPr>
-      <w:r>
-        <w:rPr>
-          <w:rFonts w:ascii="Noto Sans Mono" w:hAnsi="Noto Sans Mono" w:cs="Noto Sans Mono"/>
-          <w:iCs/>
-          <w:sz w:val="32"/>
-          <w:szCs w:val="32"/>
-          <w:lang w:val="en-US"/>
+        </w:rPr>
+      </w:pPr>
+      <w:r>
+        <w:rPr>
+          <w:rFonts w:ascii="Noto Sans Mono" w:hAnsi="Noto Sans Mono" w:cs="Noto Sans Mono"/>
+          <w:iCs/>
+          <w:sz w:val="32"/>
+          <w:szCs w:val="32"/>
         </w:rPr>
         <w:br w:type="page"/>
       </w:r>
@@ -11889,10 +11555,20 @@
           <w:iCs/>
           <w:sz w:val="32"/>
           <w:szCs w:val="32"/>
-          <w:lang w:val="en-US"/>
         </w:rPr>
         <w:lastRenderedPageBreak/>
-        <w:t>Numbers</w:t>
+        <w:t>Nu</w:t>
+      </w:r>
+      <w:r>
+        <w:rPr>
+          <w:rFonts w:ascii="Noto Sans Mono" w:hAnsi="Noto Sans Mono" w:cs="Noto Sans Mono"/>
+          <w:b/>
+          <w:bCs/>
+          <w:iCs/>
+          <w:sz w:val="32"/>
+          <w:szCs w:val="32"/>
+        </w:rPr>
+        <w:t>meri Cardinali</w:t>
       </w:r>
     </w:p>
     <w:p>
@@ -11913,9 +11589,6 @@
           <w:tab w:val="left" w:pos="6803"/>
         </w:tabs>
         <w:jc w:val="center"/>
-        <w:rPr>
-          <w:lang w:val="en-US"/>
-        </w:rPr>
       </w:pPr>
     </w:p>
     <w:p>
@@ -11934,7 +11607,6 @@
           <w:iCs/>
           <w:color w:val="000000"/>
           <w:sz w:val="36"/>
-          <w:lang w:val="bg-BG"/>
         </w:rPr>
       </w:pPr>
       <w:r>
@@ -11988,9 +11660,6 @@
         </w:drawing>
       </w:r>
       <w:r>
-        <w:rPr>
-          <w:lang w:val="en-US"/>
-        </w:rPr>
         <w:br w:type="page"/>
       </w:r>
       <w:r>
@@ -12001,10 +11670,9 @@
           <w:iCs/>
           <w:color w:val="000000"/>
           <w:sz w:val="36"/>
-          <w:lang w:val="bg-BG"/>
         </w:rPr>
         <w:lastRenderedPageBreak/>
-        <w:t>Ordinal Numbers</w:t>
+        <w:t>Numeri Ordinali</w:t>
       </w:r>
     </w:p>
     <w:p>
@@ -12058,6 +11726,7 @@
           <w:color w:val="000000"/>
           <w:sz w:val="32"/>
           <w:szCs w:val="22"/>
+          <w:u w:val="single"/>
           <w:lang w:val="bg-BG"/>
         </w:rPr>
       </w:pPr>
@@ -12131,10 +11800,9 @@
           <w:color w:val="000000"/>
           <w:sz w:val="40"/>
           <w:szCs w:val="28"/>
-          <w:lang w:val="en-US"/>
         </w:rPr>
         <w:lastRenderedPageBreak/>
-        <w:t>Verbs</w:t>
+        <w:t>Verbi</w:t>
       </w:r>
     </w:p>
     <w:p>
@@ -12189,7 +11857,6 @@
           <w:color w:val="FF7C80"/>
           <w:sz w:val="32"/>
           <w:szCs w:val="22"/>
-          <w:lang w:val="bg-BG"/>
         </w:rPr>
       </w:pPr>
       <w:r>
@@ -12214,9 +11881,8 @@
           <w:color w:val="FF7C80"/>
           <w:sz w:val="32"/>
           <w:szCs w:val="22"/>
-          <w:lang w:val="en-US"/>
-        </w:rPr>
-        <w:t>conjugations</w:t>
+        </w:rPr>
+        <w:t>coniugazioni</w:t>
       </w:r>
     </w:p>
     <w:p>
@@ -12390,7 +12056,7 @@
           <w:szCs w:val="22"/>
           <w:lang w:val="en-US"/>
         </w:rPr>
-        <w:t xml:space="preserve">Moods and </w:t>
+        <w:t>Tempi e M</w:t>
       </w:r>
       <w:r>
         <w:rPr>
@@ -12403,7 +12069,7 @@
           <w:szCs w:val="22"/>
           <w:lang w:val="en-US"/>
         </w:rPr>
-        <w:t>Tenses</w:t>
+        <w:t>odi</w:t>
       </w:r>
     </w:p>
     <w:p>
@@ -12447,14 +12113,15 @@
           <w:color w:val="000000"/>
           <w:sz w:val="32"/>
           <w:szCs w:val="22"/>
+          <w:lang w:val="en-US"/>
         </w:rPr>
       </w:pPr>
       <w:r>
         <w:drawing>
-          <wp:inline distT="0" distB="0" distL="0" distR="0" wp14:anchorId="74A38CFD" wp14:editId="602945C8">
-            <wp:extent cx="6645910" cy="3578860"/>
-            <wp:effectExtent l="0" t="0" r="2540" b="6350"/>
-            <wp:docPr id="39" name="Picture 39"/>
+          <wp:inline distT="0" distB="0" distL="0" distR="0" wp14:anchorId="109D286F" wp14:editId="60592A9B">
+            <wp:extent cx="6645910" cy="3472180"/>
+            <wp:effectExtent l="0" t="0" r="0" b="0"/>
+            <wp:docPr id="47" name="Immagine 47"/>
             <wp:cNvGraphicFramePr>
               <a:graphicFrameLocks xmlns:a="http://schemas.openxmlformats.org/drawingml/2006/main" noChangeAspect="1"/>
             </wp:cNvGraphicFramePr>
@@ -12462,7 +12129,7 @@
               <a:graphicData uri="http://schemas.openxmlformats.org/drawingml/2006/picture">
                 <pic:pic xmlns:pic="http://schemas.openxmlformats.org/drawingml/2006/picture">
                   <pic:nvPicPr>
-                    <pic:cNvPr id="0" name="Picture 37"/>
+                    <pic:cNvPr id="0" name="Picture 16"/>
                     <pic:cNvPicPr>
                       <a:picLocks noChangeAspect="1" noChangeArrowheads="1"/>
                     </pic:cNvPicPr>
@@ -12483,7 +12150,7 @@
                   <pic:spPr bwMode="auto">
                     <a:xfrm>
                       <a:off x="0" y="0"/>
-                      <a:ext cx="6645910" cy="3578860"/>
+                      <a:ext cx="6645910" cy="3472180"/>
                     </a:xfrm>
                     <a:prstGeom prst="rect">
                       <a:avLst/>
@@ -12500,6 +12167,15 @@
         </w:drawing>
       </w:r>
       <w:r>
+        <w:rPr>
+          <w:lang w:val="en-US"/>
+        </w:rPr>
+        <w:t xml:space="preserve"> </w:t>
+      </w:r>
+      <w:r>
+        <w:rPr>
+          <w:lang w:val="en-US"/>
+        </w:rPr>
         <w:t xml:space="preserve"> </w:t>
       </w:r>
       <w:r>
@@ -12509,6 +12185,7 @@
           <w:color w:val="000000"/>
           <w:sz w:val="32"/>
           <w:szCs w:val="22"/>
+          <w:lang w:val="en-US"/>
         </w:rPr>
         <w:br w:type="page"/>
       </w:r>
@@ -12539,6 +12216,8 @@
           <w:color w:val="000000"/>
           <w:sz w:val="28"/>
           <w:szCs w:val="20"/>
+          <w:u w:val="single"/>
+          <w:lang w:val="en-US"/>
         </w:rPr>
       </w:pPr>
       <w:r>
@@ -12550,9 +12229,10 @@
           <w:color w:val="000000"/>
           <w:sz w:val="28"/>
           <w:szCs w:val="20"/>
+          <w:lang w:val="en-US"/>
         </w:rPr>
         <w:lastRenderedPageBreak/>
-        <w:t>Without Auxiliaries</w:t>
+        <w:t>Senza Ausiliare</w:t>
       </w:r>
     </w:p>
     <w:p>
@@ -12580,6 +12260,7 @@
           <w:color w:val="000000"/>
           <w:sz w:val="28"/>
           <w:szCs w:val="20"/>
+          <w:lang w:val="en-US"/>
         </w:rPr>
       </w:pPr>
     </w:p>
@@ -12610,10 +12291,10 @@
       </w:pPr>
       <w:r>
         <w:drawing>
-          <wp:inline distT="0" distB="0" distL="0" distR="0" wp14:anchorId="268290EB" wp14:editId="6340F018">
+          <wp:inline distT="0" distB="0" distL="0" distR="0" wp14:anchorId="69B07463" wp14:editId="1B67A408">
             <wp:extent cx="6645910" cy="1898650"/>
-            <wp:effectExtent l="0" t="0" r="2540" b="6350"/>
-            <wp:docPr id="42" name="Picture 42"/>
+            <wp:effectExtent l="0" t="0" r="0" b="0"/>
+            <wp:docPr id="60" name="Immagine 60"/>
             <wp:cNvGraphicFramePr>
               <a:graphicFrameLocks xmlns:a="http://schemas.openxmlformats.org/drawingml/2006/main" noChangeAspect="1"/>
             </wp:cNvGraphicFramePr>
@@ -12621,7 +12302,7 @@
               <a:graphicData uri="http://schemas.openxmlformats.org/drawingml/2006/picture">
                 <pic:pic xmlns:pic="http://schemas.openxmlformats.org/drawingml/2006/picture">
                   <pic:nvPicPr>
-                    <pic:cNvPr id="0" name="Picture 13"/>
+                    <pic:cNvPr id="0" name="Picture 24"/>
                     <pic:cNvPicPr>
                       <a:picLocks noChangeAspect="1" noChangeArrowheads="1"/>
                     </pic:cNvPicPr>
@@ -12681,6 +12362,7 @@
           <w:iCs/>
           <w:color w:val="000000"/>
           <w:szCs w:val="18"/>
+          <w:lang w:val="en-US"/>
         </w:rPr>
       </w:pPr>
     </w:p>
@@ -12722,7 +12404,7 @@
           <w:sz w:val="28"/>
           <w:szCs w:val="20"/>
         </w:rPr>
-        <w:t>With Auxiliaries</w:t>
+        <w:t>Con Ausiliare</w:t>
       </w:r>
     </w:p>
     <w:p>
@@ -12778,10 +12460,10 @@
       </w:pPr>
       <w:r>
         <w:drawing>
-          <wp:inline distT="0" distB="0" distL="0" distR="0" wp14:anchorId="6A6C8B80" wp14:editId="5E0F6BAB">
-            <wp:extent cx="6645910" cy="1679944"/>
-            <wp:effectExtent l="0" t="0" r="2540" b="0"/>
-            <wp:docPr id="43" name="Picture 43"/>
+          <wp:inline distT="0" distB="0" distL="0" distR="0" wp14:anchorId="5714A5CB" wp14:editId="7F970A01">
+            <wp:extent cx="6645910" cy="1446028"/>
+            <wp:effectExtent l="0" t="0" r="0" b="0"/>
+            <wp:docPr id="64" name="Immagine 64"/>
             <wp:cNvGraphicFramePr>
               <a:graphicFrameLocks xmlns:a="http://schemas.openxmlformats.org/drawingml/2006/main" noChangeAspect="1"/>
             </wp:cNvGraphicFramePr>
@@ -12789,7 +12471,7 @@
               <a:graphicData uri="http://schemas.openxmlformats.org/drawingml/2006/picture">
                 <pic:pic xmlns:pic="http://schemas.openxmlformats.org/drawingml/2006/picture">
                   <pic:nvPicPr>
-                    <pic:cNvPr id="0" name="Picture 14"/>
+                    <pic:cNvPr id="0" name="Picture 28"/>
                     <pic:cNvPicPr>
                       <a:picLocks noChangeAspect="1" noChangeArrowheads="1"/>
                     </pic:cNvPicPr>
@@ -12810,7 +12492,7 @@
                   <pic:spPr bwMode="auto">
                     <a:xfrm>
                       <a:off x="0" y="0"/>
-                      <a:ext cx="6650761" cy="1681170"/>
+                      <a:ext cx="6656546" cy="1448342"/>
                     </a:xfrm>
                     <a:prstGeom prst="rect">
                       <a:avLst/>
@@ -12870,10 +12552,10 @@
       </w:pPr>
       <w:r>
         <w:drawing>
-          <wp:inline distT="0" distB="0" distL="0" distR="0" wp14:anchorId="74DB727B" wp14:editId="5718D0A0">
+          <wp:inline distT="0" distB="0" distL="0" distR="0" wp14:anchorId="18D810CB" wp14:editId="4FB7F0EF">
             <wp:extent cx="3816985" cy="2211705"/>
             <wp:effectExtent l="0" t="0" r="0" b="0"/>
-            <wp:docPr id="45" name="Picture 45"/>
+            <wp:docPr id="62" name="Immagine 62"/>
             <wp:cNvGraphicFramePr>
               <a:graphicFrameLocks xmlns:a="http://schemas.openxmlformats.org/drawingml/2006/main" noChangeAspect="1"/>
             </wp:cNvGraphicFramePr>
@@ -12881,7 +12563,7 @@
               <a:graphicData uri="http://schemas.openxmlformats.org/drawingml/2006/picture">
                 <pic:pic xmlns:pic="http://schemas.openxmlformats.org/drawingml/2006/picture">
                   <pic:nvPicPr>
-                    <pic:cNvPr id="0" name="Picture 15"/>
+                    <pic:cNvPr id="0" name="Picture 26"/>
                     <pic:cNvPicPr>
                       <a:picLocks noChangeAspect="1" noChangeArrowheads="1"/>
                     </pic:cNvPicPr>
@@ -12977,22 +12659,9 @@
           <w:color w:val="000000"/>
           <w:sz w:val="32"/>
           <w:szCs w:val="32"/>
-          <w:lang w:val="bg-BG"/>
-        </w:rPr>
-        <w:t>Other</w:t>
-      </w:r>
-      <w:r>
-        <w:rPr>
-          <w:rFonts w:ascii="Noto Sans Mono" w:hAnsi="Noto Sans Mono" w:cs="Noto Sans Mono"/>
-          <w:b/>
-          <w:bCs/>
-          <w:iCs/>
-          <w:color w:val="000000"/>
-          <w:sz w:val="32"/>
-          <w:szCs w:val="32"/>
-          <w:lang w:val="en-US"/>
-        </w:rPr>
-        <w:t>s</w:t>
+          <w:lang w:val="en-US"/>
+        </w:rPr>
+        <w:t>Altri</w:t>
       </w:r>
     </w:p>
     <w:p>
@@ -13056,10 +12725,10 @@
       </w:pPr>
       <w:r>
         <w:drawing>
-          <wp:inline distT="0" distB="0" distL="0" distR="0" wp14:anchorId="41E0C6F0" wp14:editId="3E630833">
-            <wp:extent cx="5779770" cy="948690"/>
-            <wp:effectExtent l="0" t="0" r="0" b="3810"/>
-            <wp:docPr id="15" name="Picture 15"/>
+          <wp:inline distT="0" distB="0" distL="0" distR="0" wp14:anchorId="605D201C" wp14:editId="6452066C">
+            <wp:extent cx="5784215" cy="956945"/>
+            <wp:effectExtent l="0" t="0" r="0" b="0"/>
+            <wp:docPr id="61" name="Immagine 61"/>
             <wp:cNvGraphicFramePr>
               <a:graphicFrameLocks xmlns:a="http://schemas.openxmlformats.org/drawingml/2006/main" noChangeAspect="1"/>
             </wp:cNvGraphicFramePr>
@@ -13067,7 +12736,7 @@
               <a:graphicData uri="http://schemas.openxmlformats.org/drawingml/2006/picture">
                 <pic:pic xmlns:pic="http://schemas.openxmlformats.org/drawingml/2006/picture">
                   <pic:nvPicPr>
-                    <pic:cNvPr id="0" name="Picture 13"/>
+                    <pic:cNvPr id="0" name="Picture 25"/>
                     <pic:cNvPicPr>
                       <a:picLocks noChangeAspect="1" noChangeArrowheads="1"/>
                     </pic:cNvPicPr>
@@ -13088,7 +12757,7 @@
                   <pic:spPr bwMode="auto">
                     <a:xfrm>
                       <a:off x="0" y="0"/>
-                      <a:ext cx="5779770" cy="948690"/>
+                      <a:ext cx="5784215" cy="956945"/>
                     </a:xfrm>
                     <a:prstGeom prst="rect">
                       <a:avLst/>
@@ -13119,6 +12788,7 @@
           <w:color w:val="000000"/>
           <w:sz w:val="32"/>
           <w:szCs w:val="22"/>
+          <w:u w:val="single"/>
         </w:rPr>
       </w:pPr>
       <w:r>
@@ -13158,7 +12828,7 @@
           <w:color w:val="000000"/>
           <w:sz w:val="32"/>
           <w:szCs w:val="22"/>
-          <w:lang w:val="bg-BG"/>
+          <w:lang w:val="en-US"/>
         </w:rPr>
       </w:pPr>
       <w:r>
@@ -13173,7 +12843,20 @@
           <w:lang w:val="bg-BG"/>
         </w:rPr>
         <w:lastRenderedPageBreak/>
-        <w:t>Byl – To be</w:t>
+        <w:t xml:space="preserve">Byl – </w:t>
+      </w:r>
+      <w:r>
+        <w:rPr>
+          <w:rFonts w:ascii="Noto Sans Mono" w:hAnsi="Noto Sans Mono" w:cs="Noto Sans Mono"/>
+          <w:b/>
+          <w:bCs/>
+          <w:iCs/>
+          <w:color w:val="000000"/>
+          <w:sz w:val="32"/>
+          <w:szCs w:val="22"/>
+          <w:lang w:val="en-US"/>
+        </w:rPr>
+        <w:t>Essere</w:t>
       </w:r>
     </w:p>
     <w:p>
@@ -13226,14 +12909,15 @@
           <w:color w:val="000000"/>
           <w:sz w:val="32"/>
           <w:szCs w:val="22"/>
+          <w:u w:val="single"/>
         </w:rPr>
       </w:pPr>
       <w:r>
         <w:drawing>
-          <wp:inline distT="0" distB="0" distL="0" distR="0" wp14:anchorId="2EE42035" wp14:editId="05B22157">
+          <wp:inline distT="0" distB="0" distL="0" distR="0" wp14:anchorId="310C350E" wp14:editId="3A596986">
             <wp:extent cx="6645910" cy="6809105"/>
-            <wp:effectExtent l="0" t="0" r="2540" b="0"/>
-            <wp:docPr id="46" name="Picture 46"/>
+            <wp:effectExtent l="0" t="0" r="0" b="0"/>
+            <wp:docPr id="65" name="Immagine 65"/>
             <wp:cNvGraphicFramePr>
               <a:graphicFrameLocks xmlns:a="http://schemas.openxmlformats.org/drawingml/2006/main" noChangeAspect="1"/>
             </wp:cNvGraphicFramePr>
@@ -13241,7 +12925,7 @@
               <a:graphicData uri="http://schemas.openxmlformats.org/drawingml/2006/picture">
                 <pic:pic xmlns:pic="http://schemas.openxmlformats.org/drawingml/2006/picture">
                   <pic:nvPicPr>
-                    <pic:cNvPr id="0" name="Picture 16"/>
+                    <pic:cNvPr id="0" name="Picture 29"/>
                     <pic:cNvPicPr>
                       <a:picLocks noChangeAspect="1" noChangeArrowheads="1"/>
                     </pic:cNvPicPr>
@@ -13280,6 +12964,7 @@
       </w:r>
     </w:p>
     <w:sectPr>
+      <w:footerReference w:type="default" r:id="rId39"/>
       <w:type w:val="continuous"/>
       <w:pgSz w:w="11906" w:h="16838"/>
       <w:pgMar w:top="720" w:right="720" w:bottom="720" w:left="720" w:header="720" w:footer="283" w:gutter="0"/>
@@ -13319,6 +13004,77 @@
         <w:noProof w:val="0"/>
       </w:rPr>
       <w:id w:val="375363458"/>
+      <w:docPartObj>
+        <w:docPartGallery w:val="Page Numbers (Bottom of Page)"/>
+        <w:docPartUnique/>
+      </w:docPartObj>
+    </w:sdtPr>
+    <w:sdtEndPr>
+      <w:rPr>
+        <w:noProof/>
+        <w:color w:val="7F7F7F" w:themeColor="background1" w:themeShade="7F"/>
+        <w:spacing w:val="60"/>
+      </w:rPr>
+    </w:sdtEndPr>
+    <w:sdtContent>
+      <w:p>
+        <w:pPr>
+          <w:pStyle w:val="Pidipagina"/>
+          <w:pBdr>
+            <w:top w:val="single" w:sz="4" w:space="1" w:color="D9D9D9" w:themeColor="background1" w:themeShade="D9"/>
+          </w:pBdr>
+          <w:jc w:val="right"/>
+        </w:pPr>
+        <w:r>
+          <w:rPr>
+            <w:noProof w:val="0"/>
+          </w:rPr>
+          <w:fldChar w:fldCharType="begin"/>
+        </w:r>
+        <w:r>
+          <w:instrText xml:space="preserve"> PAGE   \* MERGEFORMAT </w:instrText>
+        </w:r>
+        <w:r>
+          <w:rPr>
+            <w:noProof w:val="0"/>
+          </w:rPr>
+          <w:fldChar w:fldCharType="separate"/>
+        </w:r>
+        <w:r>
+          <w:t>2</w:t>
+        </w:r>
+        <w:r>
+          <w:fldChar w:fldCharType="end"/>
+        </w:r>
+        <w:r>
+          <w:t xml:space="preserve"> | </w:t>
+        </w:r>
+        <w:r>
+          <w:rPr>
+            <w:color w:val="7F7F7F" w:themeColor="background1" w:themeShade="7F"/>
+            <w:spacing w:val="60"/>
+          </w:rPr>
+          <w:t>Page</w:t>
+        </w:r>
+      </w:p>
+    </w:sdtContent>
+  </w:sdt>
+  <w:p>
+    <w:pPr>
+      <w:pStyle w:val="Pidipagina"/>
+    </w:pPr>
+  </w:p>
+</w:ftr>
+</file>
+
+<file path=word/footer2.xml><?xml version="1.0" encoding="utf-8"?>
+<w:ftr xmlns:wpc="http://schemas.microsoft.com/office/word/2010/wordprocessingCanvas" xmlns:cx="http://schemas.microsoft.com/office/drawing/2014/chartex" xmlns:cx1="http://schemas.microsoft.com/office/drawing/2015/9/8/chartex" xmlns:cx2="http://schemas.microsoft.com/office/drawing/2015/10/21/chartex" xmlns:cx3="http://schemas.microsoft.com/office/drawing/2016/5/9/chartex" xmlns:cx4="http://schemas.microsoft.com/office/drawing/2016/5/10/chartex" xmlns:cx5="http://schemas.microsoft.com/office/drawing/2016/5/11/chartex" xmlns:cx6="http://schemas.microsoft.com/office/drawing/2016/5/12/chartex" xmlns:cx7="http://schemas.microsoft.com/office/drawing/2016/5/13/chartex" xmlns:cx8="http://schemas.microsoft.com/office/drawing/2016/5/14/chartex" xmlns:mc="http://schemas.openxmlformats.org/markup-compatibility/2006" xmlns:aink="http://schemas.microsoft.com/office/drawing/2016/ink" xmlns:am3d="http://schemas.microsoft.com/office/drawing/2017/model3d" xmlns:o="urn:schemas-microsoft-com:office:office" xmlns:r="http://schemas.openxmlformats.org/officeDocument/2006/relationships" xmlns:m="http://schemas.openxmlformats.org/officeDocument/2006/math" xmlns:v="urn:schemas-microsoft-com:vml" xmlns:wp14="http://schemas.microsoft.com/office/word/2010/wordprocessingDrawing" xmlns:wp="http://schemas.openxmlformats.org/drawingml/2006/wordprocessingDrawing" xmlns:w10="urn:schemas-microsoft-com:office:word" xmlns:w="http://schemas.openxmlformats.org/wordprocessingml/2006/main" xmlns:w14="http://schemas.microsoft.com/office/word/2010/wordml" xmlns:w15="http://schemas.microsoft.com/office/word/2012/wordml" xmlns:w16cex="http://schemas.microsoft.com/office/word/2018/wordml/cex" xmlns:w16cid="http://schemas.microsoft.com/office/word/2016/wordml/cid" xmlns:w16="http://schemas.microsoft.com/office/word/2018/wordml" xmlns:w16sdtdh="http://schemas.microsoft.com/office/word/2020/wordml/sdtdatahash" xmlns:w16se="http://schemas.microsoft.com/office/word/2015/wordml/symex" xmlns:wpg="http://schemas.microsoft.com/office/word/2010/wordprocessingGroup" xmlns:wpi="http://schemas.microsoft.com/office/word/2010/wordprocessingInk" xmlns:wne="http://schemas.microsoft.com/office/word/2006/wordml" xmlns:wps="http://schemas.microsoft.com/office/word/2010/wordprocessingShape" mc:Ignorable="w14 w15 w16se w16cid w16 w16cex w16sdtdh wp14">
+  <w:sdt>
+    <w:sdtPr>
+      <w:rPr>
+        <w:noProof w:val="0"/>
+      </w:rPr>
+      <w:id w:val="-841160180"/>
       <w:docPartObj>
         <w:docPartGallery w:val="Page Numbers (Bottom of Page)"/>
         <w:docPartUnique/>
@@ -14267,7 +14023,6 @@
   <w:style w:type="character" w:default="1" w:styleId="Carpredefinitoparagrafo">
     <w:name w:val="Default Paragraph Font"/>
     <w:uiPriority w:val="1"/>
-    <w:semiHidden/>
     <w:unhideWhenUsed/>
   </w:style>
   <w:style w:type="table" w:default="1" w:styleId="Tabellanormale">

</xml_diff>

<commit_message>
Aggiunta introduzione e aggiunta di fonemi
</commit_message>
<xml_diff>
--- a/Hramatyka.docx
+++ b/Hramatyka.docx
@@ -43,7 +43,7 @@
           <w:szCs w:val="104"/>
           <w:lang w:val="bg-BG"/>
         </w:rPr>
-        <w:t>Сўов</w:t>
+        <w:t>Słovęnjsk</w:t>
       </w:r>
       <w:r>
         <w:rPr>
@@ -54,9 +54,9 @@
           <w:color w:val="FF7C80"/>
           <w:sz w:val="104"/>
           <w:szCs w:val="104"/>
-          <w:lang w:val="bg-BG"/>
-        </w:rPr>
-        <w:t>ѣ</w:t>
+          <w:lang w:val="en-US"/>
+        </w:rPr>
+        <w:t>a</w:t>
       </w:r>
       <w:r>
         <w:rPr>
@@ -69,46 +69,7 @@
           <w:szCs w:val="104"/>
           <w:lang w:val="bg-BG"/>
         </w:rPr>
-        <w:t>н</w:t>
-      </w:r>
-      <w:r>
-        <w:rPr>
-          <w:rFonts w:ascii="Noto Sans Mono" w:hAnsi="Noto Sans Mono" w:cs="Noto Sans Mono"/>
-          <w:b/>
-          <w:bCs/>
-          <w:iCs/>
-          <w:color w:val="FF7C80"/>
-          <w:sz w:val="104"/>
-          <w:szCs w:val="104"/>
-          <w:lang w:val="bg-BG"/>
-        </w:rPr>
-        <w:t>ь</w:t>
-      </w:r>
-      <w:r>
-        <w:rPr>
-          <w:rFonts w:ascii="Noto Sans Mono" w:hAnsi="Noto Sans Mono" w:cs="Noto Sans Mono"/>
-          <w:b/>
-          <w:bCs/>
-          <w:iCs/>
-          <w:color w:val="FF7C80"/>
-          <w:sz w:val="104"/>
-          <w:szCs w:val="104"/>
-          <w:lang w:val="bg-BG"/>
-        </w:rPr>
-        <w:t>ск</w:t>
-      </w:r>
-      <w:r>
-        <w:rPr>
-          <w:rFonts w:ascii="Noto Sans Mono" w:hAnsi="Noto Sans Mono" w:cs="Noto Sans Mono"/>
-          <w:b/>
-          <w:bCs/>
-          <w:iCs/>
-          <w:color w:val="FF7C80"/>
-          <w:sz w:val="104"/>
-          <w:szCs w:val="104"/>
-          <w:lang w:val="bg-BG"/>
-        </w:rPr>
-        <w:t>а Мова</w:t>
+        <w:t xml:space="preserve"> Mova</w:t>
       </w:r>
     </w:p>
     <w:p>
@@ -135,9 +96,9 @@
           <w:b/>
           <w:bCs/>
           <w:iCs/>
-          <w:color w:val="9D9D9D" w:themeColor="background1" w:themeShade="A6"/>
-          <w:sz w:val="56"/>
-          <w:szCs w:val="56"/>
+          <w:color w:val="929292" w:themeColor="text1" w:themeTint="80"/>
+          <w:sz w:val="72"/>
+          <w:szCs w:val="72"/>
           <w:lang w:val="bg-BG"/>
         </w:rPr>
       </w:pPr>
@@ -147,77 +108,12 @@
           <w:b/>
           <w:bCs/>
           <w:iCs/>
-          <w:color w:val="9D9D9D" w:themeColor="background1" w:themeShade="A6"/>
-          <w:sz w:val="56"/>
-          <w:szCs w:val="56"/>
-          <w:lang w:val="bg-BG"/>
-        </w:rPr>
-        <w:t>Słovęn</w:t>
-      </w:r>
-      <w:r>
-        <w:rPr>
-          <w:rFonts w:ascii="Noto Sans Mono" w:hAnsi="Noto Sans Mono" w:cs="Noto Sans Mono"/>
-          <w:b/>
-          <w:bCs/>
-          <w:iCs/>
-          <w:color w:val="9D9D9D" w:themeColor="background1" w:themeShade="A6"/>
-          <w:sz w:val="56"/>
-          <w:szCs w:val="56"/>
-          <w:lang w:val="bg-BG"/>
-        </w:rPr>
-        <w:t>j</w:t>
-      </w:r>
-      <w:r>
-        <w:rPr>
-          <w:rFonts w:ascii="Noto Sans Mono" w:hAnsi="Noto Sans Mono" w:cs="Noto Sans Mono"/>
-          <w:b/>
-          <w:bCs/>
-          <w:iCs/>
-          <w:color w:val="9D9D9D" w:themeColor="background1" w:themeShade="A6"/>
-          <w:sz w:val="56"/>
-          <w:szCs w:val="56"/>
-          <w:lang w:val="bg-BG"/>
-        </w:rPr>
-        <w:t>sk</w:t>
-      </w:r>
-      <w:r>
-        <w:rPr>
-          <w:rFonts w:ascii="Noto Sans Mono" w:hAnsi="Noto Sans Mono" w:cs="Noto Sans Mono"/>
-          <w:b/>
-          <w:bCs/>
-          <w:iCs/>
-          <w:color w:val="9D9D9D" w:themeColor="background1" w:themeShade="A6"/>
-          <w:sz w:val="56"/>
-          <w:szCs w:val="56"/>
-          <w:lang w:val="en-US"/>
-        </w:rPr>
-        <w:t>a</w:t>
-      </w:r>
-      <w:r>
-        <w:rPr>
-          <w:rFonts w:ascii="Noto Sans Mono" w:hAnsi="Noto Sans Mono" w:cs="Noto Sans Mono"/>
-          <w:b/>
-          <w:bCs/>
-          <w:iCs/>
-          <w:color w:val="9D9D9D" w:themeColor="background1" w:themeShade="A6"/>
-          <w:sz w:val="56"/>
-          <w:szCs w:val="56"/>
-          <w:lang w:val="bg-BG"/>
-        </w:rPr>
-        <w:t xml:space="preserve"> </w:t>
-      </w:r>
-      <w:r>
-        <w:rPr>
-          <w:rFonts w:ascii="Noto Sans Mono" w:hAnsi="Noto Sans Mono" w:cs="Noto Sans Mono"/>
-          <w:b/>
-          <w:bCs/>
-          <w:iCs/>
-          <w:color w:val="9D9D9D" w:themeColor="background1" w:themeShade="A6"/>
-          <w:sz w:val="56"/>
-          <w:szCs w:val="56"/>
-          <w:lang w:val="bg-BG"/>
-        </w:rPr>
-        <w:t>Mova</w:t>
+          <w:color w:val="929292" w:themeColor="text1" w:themeTint="80"/>
+          <w:sz w:val="72"/>
+          <w:szCs w:val="72"/>
+          <w:lang w:val="bg-BG"/>
+        </w:rPr>
+        <w:t>Сўовѣньска Мова</w:t>
       </w:r>
     </w:p>
     <w:p>
@@ -243,8 +139,8 @@
           <w:rFonts w:ascii="Noto Sans Mono" w:hAnsi="Noto Sans Mono" w:cs="Noto Sans Mono"/>
           <w:i/>
           <w:color w:val="B5B5B5" w:themeColor="background1" w:themeShade="BF"/>
-          <w:sz w:val="72"/>
-          <w:szCs w:val="72"/>
+          <w:sz w:val="56"/>
+          <w:szCs w:val="56"/>
           <w:u w:val="single"/>
           <w:lang w:val="bg-BG"/>
         </w:rPr>
@@ -254,8 +150,8 @@
           <w:rFonts w:ascii="Segoe UI Historic" w:hAnsi="Segoe UI Historic" w:cs="Segoe UI Historic"/>
           <w:i/>
           <w:color w:val="B5B5B5" w:themeColor="background1" w:themeShade="BF"/>
-          <w:sz w:val="72"/>
-          <w:szCs w:val="72"/>
+          <w:sz w:val="56"/>
+          <w:szCs w:val="56"/>
           <w:lang w:val="bg-BG"/>
         </w:rPr>
         <w:t>Ⱄⰺⱁⰲⱔⱀⱐⱄⰽⰰ</w:t>
@@ -265,8 +161,8 @@
           <w:rFonts w:ascii="Noto Sans Mono" w:hAnsi="Noto Sans Mono" w:cs="Noto Sans Mono"/>
           <w:i/>
           <w:color w:val="B5B5B5" w:themeColor="background1" w:themeShade="BF"/>
-          <w:sz w:val="72"/>
-          <w:szCs w:val="72"/>
+          <w:sz w:val="56"/>
+          <w:szCs w:val="56"/>
           <w:lang w:val="bg-BG"/>
         </w:rPr>
         <w:t xml:space="preserve"> </w:t>
@@ -276,8 +172,8 @@
           <w:rFonts w:ascii="Segoe UI Historic" w:hAnsi="Segoe UI Historic" w:cs="Segoe UI Historic"/>
           <w:i/>
           <w:color w:val="B5B5B5" w:themeColor="background1" w:themeShade="BF"/>
-          <w:sz w:val="72"/>
-          <w:szCs w:val="72"/>
+          <w:sz w:val="56"/>
+          <w:szCs w:val="56"/>
           <w:lang w:val="bg-BG"/>
         </w:rPr>
         <w:t>Ⰿⱁⰲⰰ</w:t>
@@ -477,6 +373,7 @@
           <w:color w:val="CDCDCD" w:themeColor="background1" w:themeShade="D9"/>
           <w:sz w:val="56"/>
           <w:szCs w:val="56"/>
+          <w:u w:val="single"/>
           <w:lang w:val="en-US"/>
         </w:rPr>
       </w:pPr>
@@ -550,6 +447,168 @@
       </w:r>
     </w:p>
     <w:p>
+      <w:r>
+        <w:t xml:space="preserve">La </w:t>
+      </w:r>
+      <w:r>
+        <w:rPr>
+          <w:b/>
+          <w:bCs/>
+        </w:rPr>
+        <w:t>lingua s</w:t>
+      </w:r>
+      <w:r>
+        <w:rPr>
+          <w:b/>
+          <w:bCs/>
+          <w:lang w:val="bg-BG"/>
+        </w:rPr>
+        <w:t>łovenjska</w:t>
+      </w:r>
+      <w:r>
+        <w:rPr>
+          <w:lang w:val="bg-BG"/>
+        </w:rPr>
+        <w:t xml:space="preserve"> </w:t>
+      </w:r>
+      <w:r>
+        <w:t>è u</w:t>
+      </w:r>
+      <w:r>
+        <w:t xml:space="preserve">na lingua </w:t>
+      </w:r>
+      <w:r>
+        <w:t>slava</w:t>
+      </w:r>
+      <w:r>
+        <w:t xml:space="preserve"> occidentale strutturata</w:t>
+      </w:r>
+      <w:r>
+        <w:t xml:space="preserve"> che deve la sua struttura morfologica al ceppo delle lingue slave occidentali e meridionali, la fonetica</w:t>
+      </w:r>
+      <w:r>
+        <w:rPr>
+          <w:lang w:val="bg-BG"/>
+        </w:rPr>
+        <w:t xml:space="preserve"> e l‘ortografia</w:t>
+      </w:r>
+      <w:r>
+        <w:t xml:space="preserve"> dell’antico slavo ecclesiastico da cui prende il nome di </w:t>
+      </w:r>
+      <w:proofErr w:type="spellStart"/>
+      <w:r>
+        <w:rPr>
+          <w:i/>
+          <w:iCs/>
+        </w:rPr>
+        <w:t>Slověnĭskŭ</w:t>
+      </w:r>
+      <w:proofErr w:type="spellEnd"/>
+      <w:r>
+        <w:rPr>
+          <w:i/>
+          <w:iCs/>
+        </w:rPr>
+        <w:t xml:space="preserve"> </w:t>
+      </w:r>
+      <w:proofErr w:type="spellStart"/>
+      <w:r>
+        <w:rPr>
+          <w:i/>
+          <w:iCs/>
+        </w:rPr>
+        <w:t>Językŭ</w:t>
+      </w:r>
+      <w:proofErr w:type="spellEnd"/>
+      <w:r>
+        <w:rPr>
+          <w:i/>
+          <w:iCs/>
+        </w:rPr>
+        <w:t xml:space="preserve"> (S</w:t>
+      </w:r>
+      <w:r>
+        <w:rPr>
+          <w:i/>
+          <w:iCs/>
+          <w:lang w:val="bg-BG"/>
+        </w:rPr>
+        <w:t>lovenjskv Językv</w:t>
+      </w:r>
+      <w:r>
+        <w:rPr>
+          <w:i/>
+          <w:iCs/>
+        </w:rPr>
+        <w:t>)</w:t>
+      </w:r>
+      <w:r>
+        <w:rPr>
+          <w:lang w:val="bg-BG"/>
+        </w:rPr>
+        <w:t xml:space="preserve"> o </w:t>
+      </w:r>
+      <w:r>
+        <w:rPr>
+          <w:i/>
+          <w:iCs/>
+          <w:lang w:val="bg-BG"/>
+        </w:rPr>
+        <w:t>Językŭ Blŭgars</w:t>
+      </w:r>
+      <w:r>
+        <w:rPr>
+          <w:i/>
+          <w:iCs/>
+        </w:rPr>
+        <w:t>ĭ</w:t>
+      </w:r>
+      <w:r>
+        <w:rPr>
+          <w:i/>
+          <w:iCs/>
+          <w:lang w:val="bg-BG"/>
+        </w:rPr>
+        <w:t>skŭ</w:t>
+      </w:r>
+      <w:r>
+        <w:rPr>
+          <w:i/>
+          <w:iCs/>
+          <w:lang w:val="bg-BG"/>
+        </w:rPr>
+        <w:t xml:space="preserve"> (Językv Błgarjskv)</w:t>
+      </w:r>
+      <w:r>
+        <w:t xml:space="preserve"> e un lessico </w:t>
+      </w:r>
+      <w:proofErr w:type="spellStart"/>
+      <w:r>
+        <w:t>commune</w:t>
+      </w:r>
+      <w:proofErr w:type="spellEnd"/>
+      <w:r>
+        <w:t xml:space="preserve"> </w:t>
+      </w:r>
+      <w:r>
+        <w:t>slavo.</w:t>
+      </w:r>
+    </w:p>
+    <w:p>
+      <w:pPr>
+        <w:rPr>
+          <w:i/>
+          <w:iCs/>
+        </w:rPr>
+      </w:pPr>
+      <w:r>
+        <w:t>La grammatica è contornata p</w:t>
+      </w:r>
+      <w:r>
+        <w:t>oi da aggiunte derivate da altre lingue alte e vicine, come possono essere la lingua latina e neolatina, un esempio è il sistema verbale integrato a quello complesso neolatino e bulgaro.</w:t>
+      </w:r>
+    </w:p>
+    <w:p>
       <w:pPr>
         <w:tabs>
           <w:tab w:val="left" w:pos="566"/>
@@ -570,13 +629,27 @@
         <w:jc w:val="center"/>
         <w:rPr>
           <w:rFonts w:ascii="Noto Sans Mono" w:hAnsi="Noto Sans Mono" w:cs="Noto Sans Mono"/>
-          <w:i/>
-          <w:color w:val="CDCDCD" w:themeColor="background1" w:themeShade="D9"/>
-          <w:sz w:val="56"/>
-          <w:szCs w:val="56"/>
+          <w:sz w:val="28"/>
+          <w:szCs w:val="20"/>
+        </w:rPr>
+      </w:pPr>
+      <w:r>
+        <w:rPr>
+          <w:rFonts w:ascii="Noto Sans Mono" w:hAnsi="Noto Sans Mono" w:cs="Noto Sans Mono"/>
+          <w:sz w:val="28"/>
+          <w:szCs w:val="20"/>
+        </w:rPr>
+        <w:t>Polina useless things™</w:t>
+      </w:r>
+      <w:r>
+        <w:rPr>
+          <w:rFonts w:ascii="Noto Sans Mono" w:hAnsi="Noto Sans Mono" w:cs="Noto Sans Mono"/>
+          <w:sz w:val="28"/>
+          <w:szCs w:val="20"/>
           <w:lang w:val="en-US"/>
         </w:rPr>
-      </w:pPr>
+        <w:t>️</w:t>
+      </w:r>
     </w:p>
     <w:p>
       <w:pPr>
@@ -595,83 +668,26 @@
           <w:tab w:val="left" w:pos="6236"/>
           <w:tab w:val="left" w:pos="6803"/>
         </w:tabs>
-        <w:spacing w:line="240" w:lineRule="auto"/>
-        <w:jc w:val="center"/>
         <w:rPr>
           <w:rFonts w:ascii="Noto Sans Mono" w:hAnsi="Noto Sans Mono" w:cs="Noto Sans Mono"/>
           <w:sz w:val="28"/>
           <w:szCs w:val="20"/>
-        </w:rPr>
-      </w:pPr>
-      <w:r>
-        <w:rPr>
-          <w:rFonts w:ascii="Noto Sans Mono" w:hAnsi="Noto Sans Mono" w:cs="Noto Sans Mono"/>
-          <w:sz w:val="28"/>
-          <w:szCs w:val="20"/>
-        </w:rPr>
-        <w:t>Polina useless things™</w:t>
-      </w:r>
-      <w:r>
-        <w:rPr>
-          <w:rFonts w:ascii="Noto Sans Mono" w:hAnsi="Noto Sans Mono" w:cs="Noto Sans Mono"/>
-          <w:sz w:val="28"/>
-          <w:szCs w:val="20"/>
+          <w:lang w:val="bg-BG"/>
+        </w:rPr>
+      </w:pPr>
+    </w:p>
+    <w:p>
+      <w:pPr>
+        <w:pStyle w:val="Titolo2"/>
+        <w:rPr>
           <w:lang w:val="en-US"/>
         </w:rPr>
-        <w:t>️</w:t>
-      </w:r>
-    </w:p>
-    <w:p>
-      <w:pPr>
-        <w:tabs>
-          <w:tab w:val="left" w:pos="566"/>
-          <w:tab w:val="left" w:pos="1133"/>
-          <w:tab w:val="left" w:pos="1527"/>
-          <w:tab w:val="left" w:pos="1700"/>
-          <w:tab w:val="left" w:pos="2267"/>
-          <w:tab w:val="left" w:pos="2834"/>
-          <w:tab w:val="left" w:pos="3401"/>
-          <w:tab w:val="left" w:pos="3968"/>
-          <w:tab w:val="left" w:pos="4535"/>
-          <w:tab w:val="left" w:pos="5102"/>
-          <w:tab w:val="left" w:pos="5669"/>
-          <w:tab w:val="left" w:pos="6236"/>
-          <w:tab w:val="left" w:pos="6803"/>
-        </w:tabs>
-        <w:rPr>
-          <w:rFonts w:ascii="Noto Sans Mono" w:hAnsi="Noto Sans Mono" w:cs="Noto Sans Mono"/>
-          <w:sz w:val="28"/>
-          <w:szCs w:val="20"/>
-          <w:lang w:val="bg-BG"/>
-        </w:rPr>
-      </w:pPr>
-    </w:p>
-    <w:p>
-      <w:pPr>
-        <w:jc w:val="left"/>
-        <w:rPr>
-          <w:rFonts w:ascii="Noto Sans Mono" w:hAnsi="Noto Sans Mono" w:cs="Noto Sans Mono"/>
-          <w:sz w:val="28"/>
-          <w:szCs w:val="20"/>
-          <w:lang w:val="bg-BG"/>
-        </w:rPr>
-      </w:pPr>
-      <w:r>
-        <w:rPr>
-          <w:rFonts w:ascii="Noto Sans Mono" w:hAnsi="Noto Sans Mono" w:cs="Noto Sans Mono"/>
-          <w:sz w:val="28"/>
-          <w:szCs w:val="20"/>
-          <w:lang w:val="bg-BG"/>
-        </w:rPr>
-        <w:br w:type="page"/>
-      </w:r>
-    </w:p>
-    <w:p>
-      <w:pPr>
-        <w:pStyle w:val="Titolo2"/>
       </w:pPr>
       <w:bookmarkStart w:id="0" w:name="_Toc99389455"/>
       <w:r>
+        <w:rPr>
+          <w:lang w:val="en-US"/>
+        </w:rPr>
         <w:lastRenderedPageBreak/>
         <w:t>INDICE</w:t>
       </w:r>
@@ -2048,27 +2064,10 @@
           <w:i/>
           <w:iCs/>
         </w:rPr>
-        <w:t>téchne</w:t>
-      </w:r>
-      <w:r>
-        <w:rPr>
-          <w:i/>
-          <w:iCs/>
-        </w:rPr>
-        <w:t xml:space="preserve"> </w:t>
-      </w:r>
-      <w:r>
-        <w:rPr>
-          <w:i/>
-          <w:iCs/>
-        </w:rPr>
-        <w:t>grammatiké</w:t>
-      </w:r>
-      <w:r>
-        <w:t xml:space="preserve">, </w:t>
-      </w:r>
-      <w:r>
-        <w:t xml:space="preserve">la quale significa </w:t>
+        <w:t>téchne grammatiké</w:t>
+      </w:r>
+      <w:r>
+        <w:t xml:space="preserve">, la quale significa </w:t>
       </w:r>
       <w:r>
         <w:t>“</w:t>
@@ -4412,17 +4411,7 @@
           <w:sz w:val="28"/>
           <w:szCs w:val="28"/>
         </w:rPr>
-        <w:t>,</w:t>
-      </w:r>
-      <w:r>
-        <w:rPr>
-          <w:rFonts w:ascii="Noto Sans Mono" w:hAnsi="Noto Sans Mono" w:cs="Noto Sans Mono"/>
-          <w:i/>
-          <w:color w:val="000000"/>
-          <w:sz w:val="28"/>
-          <w:szCs w:val="28"/>
-        </w:rPr>
-        <w:t>ɪ/</w:t>
+        <w:t>/</w:t>
       </w:r>
     </w:p>
     <w:p>
@@ -4683,6 +4672,7 @@
         </w:rPr>
         <w:t xml:space="preserve"> </w:t>
       </w:r>
+      <w:proofErr w:type="spellStart"/>
       <w:r>
         <w:rPr>
           <w:rFonts w:ascii="Noto Sans Mono" w:hAnsi="Noto Sans Mono" w:cs="Noto Sans Mono"/>
@@ -4693,6 +4683,7 @@
         </w:rPr>
         <w:t>y</w:t>
       </w:r>
+      <w:proofErr w:type="spellEnd"/>
       <w:r>
         <w:rPr>
           <w:rFonts w:ascii="Noto Sans Mono" w:hAnsi="Noto Sans Mono" w:cs="Noto Sans Mono"/>
@@ -4825,7 +4816,38 @@
           <w:szCs w:val="28"/>
           <w:lang w:val="ru-RU"/>
         </w:rPr>
-        <w:t>/ɨ/</w:t>
+        <w:t>/ɨ</w:t>
+      </w:r>
+      <w:r>
+        <w:rPr>
+          <w:rFonts w:ascii="Noto Sans Mono" w:hAnsi="Noto Sans Mono" w:cs="Noto Sans Mono"/>
+          <w:i/>
+          <w:color w:val="000000"/>
+          <w:sz w:val="28"/>
+          <w:szCs w:val="28"/>
+        </w:rPr>
+        <w:t>,</w:t>
+      </w:r>
+      <w:r>
+        <w:rPr>
+          <w:rFonts w:ascii="Noto Sans Mono" w:hAnsi="Noto Sans Mono" w:cs="Noto Sans Mono"/>
+          <w:i/>
+          <w:color w:val="000000"/>
+          <w:sz w:val="28"/>
+          <w:szCs w:val="28"/>
+        </w:rPr>
+        <w:t>ɪ</w:t>
+      </w:r>
+      <w:r>
+        <w:rPr>
+          <w:rFonts w:ascii="Noto Sans Mono" w:hAnsi="Noto Sans Mono" w:cs="Noto Sans Mono"/>
+          <w:i/>
+          <w:color w:val="000000"/>
+          <w:sz w:val="28"/>
+          <w:szCs w:val="28"/>
+          <w:lang w:val="ru-RU"/>
+        </w:rPr>
+        <w:t>/</w:t>
       </w:r>
     </w:p>
     <w:p>
@@ -9066,7 +9088,7 @@
           <w:bCs/>
           <w:szCs w:val="26"/>
         </w:rPr>
-        <w:t>4</w:t>
+        <w:t>6</w:t>
       </w:r>
       <w:r>
         <w:rPr>
@@ -9137,7 +9159,7 @@
         <w:rPr>
           <w:szCs w:val="26"/>
         </w:rPr>
-        <w:t>6</w:t>
+        <w:t>8</w:t>
       </w:r>
       <w:r>
         <w:rPr>
@@ -9157,10 +9179,10 @@
           <w:noProof/>
         </w:rPr>
         <w:drawing>
-          <wp:inline distT="0" distB="0" distL="0" distR="0" wp14:anchorId="70E311C7" wp14:editId="62B63C5D">
-            <wp:extent cx="6645910" cy="2360295"/>
+          <wp:inline distT="0" distB="0" distL="0" distR="0" wp14:anchorId="1A655769" wp14:editId="5B05B289">
+            <wp:extent cx="6645910" cy="2190307"/>
             <wp:effectExtent l="0" t="0" r="0" b="0"/>
-            <wp:docPr id="35" name="Immagine 35"/>
+            <wp:docPr id="4" name="Immagine 4"/>
             <wp:cNvGraphicFramePr>
               <a:graphicFrameLocks xmlns:a="http://schemas.openxmlformats.org/drawingml/2006/main" noChangeAspect="1"/>
             </wp:cNvGraphicFramePr>
@@ -9168,7 +9190,7 @@
               <a:graphicData uri="http://schemas.openxmlformats.org/drawingml/2006/picture">
                 <pic:pic xmlns:pic="http://schemas.openxmlformats.org/drawingml/2006/picture">
                   <pic:nvPicPr>
-                    <pic:cNvPr id="0" name="Picture 2"/>
+                    <pic:cNvPr id="0" name="Picture 1"/>
                     <pic:cNvPicPr>
                       <a:picLocks noChangeAspect="1" noChangeArrowheads="1"/>
                     </pic:cNvPicPr>
@@ -9189,7 +9211,7 @@
                   <pic:spPr bwMode="auto">
                     <a:xfrm>
                       <a:off x="0" y="0"/>
-                      <a:ext cx="6645910" cy="2360295"/>
+                      <a:ext cx="6645910" cy="2190307"/>
                     </a:xfrm>
                     <a:prstGeom prst="rect">
                       <a:avLst/>
@@ -9400,6 +9422,158 @@
           <w:szCs w:val="26"/>
         </w:rPr>
         <w:t xml:space="preserve">+ </w:t>
+      </w:r>
+      <w:r>
+        <w:rPr>
+          <w:b/>
+          <w:bCs/>
+          <w:szCs w:val="26"/>
+        </w:rPr>
+        <w:t>i</w:t>
+      </w:r>
+      <w:r>
+        <w:rPr>
+          <w:szCs w:val="26"/>
+        </w:rPr>
+        <w:t xml:space="preserve"> o </w:t>
+      </w:r>
+      <w:r>
+        <w:rPr>
+          <w:b/>
+          <w:bCs/>
+          <w:szCs w:val="26"/>
+        </w:rPr>
+        <w:t>j</w:t>
+      </w:r>
+      <w:r>
+        <w:rPr>
+          <w:szCs w:val="26"/>
+        </w:rPr>
+        <w:t>;</w:t>
+      </w:r>
+    </w:p>
+    <w:p>
+      <w:pPr>
+        <w:pStyle w:val="Paragrafoelenco"/>
+        <w:numPr>
+          <w:ilvl w:val="0"/>
+          <w:numId w:val="9"/>
+        </w:numPr>
+        <w:spacing w:line="360" w:lineRule="auto"/>
+        <w:jc w:val="left"/>
+        <w:rPr>
+          <w:szCs w:val="26"/>
+        </w:rPr>
+      </w:pPr>
+      <w:r>
+        <w:rPr>
+          <w:szCs w:val="26"/>
+        </w:rPr>
+        <w:t xml:space="preserve">Per il suono </w:t>
+      </w:r>
+      <w:r>
+        <w:rPr>
+          <w:b/>
+          <w:bCs/>
+          <w:szCs w:val="26"/>
+        </w:rPr>
+        <w:t>/ɟ/</w:t>
+      </w:r>
+      <w:r>
+        <w:rPr>
+          <w:szCs w:val="26"/>
+        </w:rPr>
+        <w:t xml:space="preserve">, usiamo il digramma </w:t>
+      </w:r>
+      <w:r>
+        <w:rPr>
+          <w:b/>
+          <w:bCs/>
+          <w:szCs w:val="26"/>
+        </w:rPr>
+        <w:t>g</w:t>
+      </w:r>
+      <w:r>
+        <w:rPr>
+          <w:szCs w:val="26"/>
+        </w:rPr>
+        <w:t xml:space="preserve"> + </w:t>
+      </w:r>
+      <w:r>
+        <w:rPr>
+          <w:b/>
+          <w:bCs/>
+          <w:szCs w:val="26"/>
+        </w:rPr>
+        <w:t>i</w:t>
+      </w:r>
+      <w:r>
+        <w:rPr>
+          <w:szCs w:val="26"/>
+        </w:rPr>
+        <w:t xml:space="preserve"> o </w:t>
+      </w:r>
+      <w:r>
+        <w:rPr>
+          <w:b/>
+          <w:bCs/>
+          <w:szCs w:val="26"/>
+        </w:rPr>
+        <w:t>j</w:t>
+      </w:r>
+      <w:r>
+        <w:rPr>
+          <w:szCs w:val="26"/>
+        </w:rPr>
+        <w:t>;</w:t>
+      </w:r>
+    </w:p>
+    <w:p>
+      <w:pPr>
+        <w:pStyle w:val="Paragrafoelenco"/>
+        <w:numPr>
+          <w:ilvl w:val="0"/>
+          <w:numId w:val="9"/>
+        </w:numPr>
+        <w:spacing w:line="360" w:lineRule="auto"/>
+        <w:jc w:val="left"/>
+        <w:rPr>
+          <w:szCs w:val="26"/>
+        </w:rPr>
+      </w:pPr>
+      <w:r>
+        <w:rPr>
+          <w:szCs w:val="26"/>
+        </w:rPr>
+        <w:t xml:space="preserve">Per il suono </w:t>
+      </w:r>
+      <w:r>
+        <w:rPr>
+          <w:b/>
+          <w:bCs/>
+          <w:szCs w:val="26"/>
+        </w:rPr>
+        <w:t>/c/</w:t>
+      </w:r>
+      <w:r>
+        <w:rPr>
+          <w:szCs w:val="26"/>
+        </w:rPr>
+        <w:t xml:space="preserve">, usiamo il digramma </w:t>
+      </w:r>
+      <w:r>
+        <w:rPr>
+          <w:b/>
+          <w:bCs/>
+          <w:szCs w:val="26"/>
+        </w:rPr>
+        <w:t>k</w:t>
+      </w:r>
+      <w:r>
+        <w:rPr>
+          <w:szCs w:val="26"/>
+        </w:rPr>
+        <w:t xml:space="preserve"> + </w:t>
       </w:r>
       <w:r>
         <w:rPr>
@@ -14949,9 +15123,6 @@
     <w:p>
       <w:pPr>
         <w:pStyle w:val="Titolo3"/>
-        <w:rPr>
-          <w:lang w:val="en-US"/>
-        </w:rPr>
       </w:pPr>
       <w:r>
         <w:rPr>
@@ -14961,21 +15132,12 @@
       </w:r>
       <w:bookmarkStart w:id="18" w:name="_Toc99389469"/>
       <w:r>
-        <w:rPr>
-          <w:lang w:val="en-US"/>
-        </w:rPr>
         <w:lastRenderedPageBreak/>
         <w:t>Pronomi Dimostrativi</w:t>
       </w:r>
       <w:bookmarkEnd w:id="18"/>
     </w:p>
-    <w:p>
-      <w:pPr>
-        <w:rPr>
-          <w:lang w:val="en-US"/>
-        </w:rPr>
-      </w:pPr>
-    </w:p>
+    <w:p/>
     <w:p>
       <w:r>
         <w:t xml:space="preserve">I </w:t>
@@ -15088,16 +15250,7 @@
         </w:rPr>
       </w:pPr>
       <w:r>
-        <w:t>I pronomi dimostrativi</w:t>
-      </w:r>
-      <w:r>
-        <w:t xml:space="preserve"> </w:t>
-      </w:r>
-      <w:r>
-        <w:t>possono essere usati sia come pronomi sia come aggettivi</w:t>
-      </w:r>
-      <w:r>
-        <w:t xml:space="preserve"> a seconda della funzione che devono svolgere.</w:t>
+        <w:t>I pronomi dimostrativi possono essere usati sia come pronomi sia come aggettivi a seconda della funzione che devono svolgere.</w:t>
       </w:r>
     </w:p>
     <w:p>
@@ -15285,6 +15438,9 @@
         <w:br/>
       </w:r>
       <w:r>
+        <w:rPr>
+          <w:noProof/>
+        </w:rPr>
         <w:drawing>
           <wp:inline distT="0" distB="0" distL="0" distR="0" wp14:anchorId="1DB2FB20" wp14:editId="7658C9AC">
             <wp:extent cx="4677410" cy="1610995"/>
@@ -15393,6 +15549,9 @@
         <w:br/>
       </w:r>
       <w:r>
+        <w:rPr>
+          <w:noProof/>
+        </w:rPr>
         <w:drawing>
           <wp:inline distT="0" distB="0" distL="0" distR="0" wp14:anchorId="342FD1AD" wp14:editId="2F9C2ECD">
             <wp:extent cx="4677410" cy="1611630"/>
@@ -15471,27 +15630,15 @@
     <w:p>
       <w:pPr>
         <w:pStyle w:val="Titolo4"/>
-        <w:rPr>
-          <w:lang w:val="en-US"/>
-        </w:rPr>
       </w:pPr>
       <w:bookmarkStart w:id="20" w:name="_Toc99389471"/>
       <w:r>
-        <w:rPr>
-          <w:lang w:val="en-US"/>
-        </w:rPr>
         <w:lastRenderedPageBreak/>
         <w:t>Pronomi dimostrativi di lontananza</w:t>
       </w:r>
       <w:bookmarkEnd w:id="20"/>
     </w:p>
-    <w:p>
-      <w:pPr>
-        <w:rPr>
-          <w:lang w:val="en-US"/>
-        </w:rPr>
-      </w:pPr>
-    </w:p>
+    <w:p/>
     <w:p>
       <w:pPr>
         <w:jc w:val="left"/>
@@ -15520,22 +15667,7 @@
         <w:t xml:space="preserve"> lontananza</w:t>
       </w:r>
       <w:r>
-        <w:t xml:space="preserve"> si riferiscono ad oggetti</w:t>
-      </w:r>
-      <w:r>
-        <w:t xml:space="preserve"> distanti</w:t>
-      </w:r>
-      <w:r>
-        <w:t xml:space="preserve"> ad una cosa o persona nello spazio, </w:t>
-      </w:r>
-      <w:r>
-        <w:t xml:space="preserve">e distanti </w:t>
-      </w:r>
-      <w:r>
-        <w:t xml:space="preserve">nel tempo. </w:t>
-      </w:r>
-      <w:r>
-        <w:t>Qui invece abbiamo solo un pronome dimostrativo di lontananza</w:t>
+        <w:t xml:space="preserve"> si riferiscono ad oggetti distanti ad una cosa o persona nello spazio, e distanti nel tempo. Qui invece abbiamo solo un pronome dimostrativo di lontananza</w:t>
       </w:r>
       <w:r>
         <w:rPr>
@@ -15594,6 +15726,9 @@
         <w:br/>
       </w:r>
       <w:r>
+        <w:rPr>
+          <w:noProof/>
+        </w:rPr>
         <w:drawing>
           <wp:inline distT="0" distB="0" distL="0" distR="0" wp14:anchorId="69593AEA" wp14:editId="00F328CA">
             <wp:extent cx="4680585" cy="1611630"/>
@@ -15725,6 +15860,7 @@
         <w:docPartUnique/>
       </w:docPartObj>
     </w:sdtPr>
+    <w:sdtEndPr/>
     <w:sdtContent>
       <w:p>
         <w:pPr>
@@ -17911,7 +18047,7 @@
   <w:style w:type="paragraph" w:default="1" w:styleId="Normale">
     <w:name w:val="Normal"/>
     <w:qFormat/>
-    <w:rsid w:val="00920CDA"/>
+    <w:rsid w:val="005F0DCA"/>
     <w:pPr>
       <w:jc w:val="both"/>
     </w:pPr>

</xml_diff>

<commit_message>
Correzioni minori, logo e README
</commit_message>
<xml_diff>
--- a/Hramatyka.docx
+++ b/Hramatyka.docx
@@ -239,6 +239,7 @@
         </w:rPr>
         <w:t>'</w:t>
       </w:r>
+      <w:proofErr w:type="spellStart"/>
       <w:r>
         <w:rPr>
           <w:rFonts w:ascii="Noto Sans Mono" w:hAnsi="Noto Sans Mono" w:cs="Noto Sans Mono"/>
@@ -249,6 +250,7 @@
         </w:rPr>
         <w:t>wov</w:t>
       </w:r>
+      <w:proofErr w:type="spellEnd"/>
       <w:r>
         <w:rPr>
           <w:rFonts w:ascii="Noto Sans Mono" w:hAnsi="Noto Sans Mono" w:cs="Noto Sans Mono"/>
@@ -290,7 +292,7 @@
           <w:sz w:val="56"/>
           <w:szCs w:val="56"/>
         </w:rPr>
-        <w:t>ski</w:t>
+        <w:t>sk</w:t>
       </w:r>
       <w:r>
         <w:rPr>
@@ -299,9 +301,8 @@
           <w:color w:val="CDCDCD" w:themeColor="background1" w:themeShade="D9"/>
           <w:sz w:val="56"/>
           <w:szCs w:val="56"/>
-          <w:lang w:val="bg-BG"/>
-        </w:rPr>
-        <w:t xml:space="preserve"> '</w:t>
+        </w:rPr>
+        <w:t>a</w:t>
       </w:r>
       <w:r>
         <w:rPr>
@@ -312,7 +313,18 @@
           <w:szCs w:val="56"/>
           <w:lang w:val="bg-BG"/>
         </w:rPr>
-        <w:t>M</w:t>
+        <w:t xml:space="preserve"> '</w:t>
+      </w:r>
+      <w:r>
+        <w:rPr>
+          <w:rFonts w:ascii="Noto Sans Mono" w:hAnsi="Noto Sans Mono" w:cs="Noto Sans Mono"/>
+          <w:i/>
+          <w:color w:val="CDCDCD" w:themeColor="background1" w:themeShade="D9"/>
+          <w:sz w:val="56"/>
+          <w:szCs w:val="56"/>
+          <w:lang w:val="en-US"/>
+        </w:rPr>
+        <w:t>m</w:t>
       </w:r>
       <w:r>
         <w:rPr>
@@ -19432,6 +19444,7 @@
     <w:p>
       <w:pPr>
         <w:pStyle w:val="Titolo4"/>
+        <w:ind w:firstLine="360"/>
         <w:rPr>
           <w:lang w:val="bg-BG"/>
         </w:rPr>
@@ -30980,13 +30993,7 @@
         <w:rPr>
           <w:lang w:val="bg-BG"/>
         </w:rPr>
-        <w:t>coniugazione</w:t>
-      </w:r>
-      <w:r>
-        <w:rPr>
-          <w:lang w:val="bg-BG"/>
-        </w:rPr>
-        <w:t>;</w:t>
+        <w:t>coniugazione;</w:t>
       </w:r>
     </w:p>
     <w:p>
@@ -31014,13 +31021,7 @@
         <w:rPr>
           <w:lang w:val="bg-BG"/>
         </w:rPr>
-        <w:t>coniugazione</w:t>
-      </w:r>
-      <w:r>
-        <w:rPr>
-          <w:lang w:val="bg-BG"/>
-        </w:rPr>
-        <w:t>;</w:t>
+        <w:t>coniugazione;</w:t>
       </w:r>
     </w:p>
     <w:p>
@@ -31048,13 +31049,7 @@
         <w:rPr>
           <w:lang w:val="bg-BG"/>
         </w:rPr>
-        <w:t>coniugazione</w:t>
-      </w:r>
-      <w:r>
-        <w:rPr>
-          <w:lang w:val="bg-BG"/>
-        </w:rPr>
-        <w:t>;</w:t>
+        <w:t>coniugazione;</w:t>
       </w:r>
     </w:p>
     <w:p>
@@ -31224,6 +31219,9 @@
         <w:jc w:val="center"/>
       </w:pPr>
       <w:r>
+        <w:rPr>
+          <w:noProof/>
+        </w:rPr>
         <w:drawing>
           <wp:inline distT="0" distB="0" distL="0" distR="0" wp14:anchorId="63E2FB34" wp14:editId="1699F686">
             <wp:extent cx="5958575" cy="6762466"/>
@@ -31288,39 +31286,8 @@
         <w:br w:type="page"/>
       </w:r>
       <w:r>
-        <w:rPr>
-          <w:lang w:val="en-US"/>
-        </w:rPr>
         <w:lastRenderedPageBreak/>
-        <w:t xml:space="preserve">La </w:t>
-      </w:r>
-      <w:proofErr w:type="spellStart"/>
-      <w:r>
-        <w:rPr>
-          <w:lang w:val="en-US"/>
-        </w:rPr>
-        <w:t>seconda</w:t>
-      </w:r>
-      <w:proofErr w:type="spellEnd"/>
-      <w:r>
-        <w:rPr>
-          <w:lang w:val="en-US"/>
-        </w:rPr>
-        <w:t xml:space="preserve"> </w:t>
-      </w:r>
-      <w:proofErr w:type="spellStart"/>
-      <w:r>
-        <w:rPr>
-          <w:lang w:val="en-US"/>
-        </w:rPr>
-        <w:t>coniugazione</w:t>
-      </w:r>
-      <w:proofErr w:type="spellEnd"/>
-      <w:r>
-        <w:rPr>
-          <w:lang w:val="en-US"/>
-        </w:rPr>
-        <w:t>: ve</w:t>
+        <w:t>La seconda coniugazione: ve</w:t>
       </w:r>
       <w:r>
         <w:rPr>
@@ -31348,19 +31315,7 @@
         <w:rPr>
           <w:lang w:val="bg-BG"/>
         </w:rPr>
-        <w:t xml:space="preserve"> della </w:t>
-      </w:r>
-      <w:r>
-        <w:rPr>
-          <w:lang w:val="bg-BG"/>
-        </w:rPr>
-        <w:t>seconda</w:t>
-      </w:r>
-      <w:r>
-        <w:rPr>
-          <w:lang w:val="bg-BG"/>
-        </w:rPr>
-        <w:t xml:space="preserve"> coniugazione sono:</w:t>
+        <w:t xml:space="preserve"> della seconda coniugazione sono:</w:t>
       </w:r>
     </w:p>
     <w:p>
@@ -31413,33 +31368,13 @@
           <w:bCs/>
           <w:lang w:val="bg-BG"/>
         </w:rPr>
-        <w:t>i</w:t>
-      </w:r>
-      <w:r>
-        <w:rPr>
-          <w:b/>
-          <w:bCs/>
-          <w:lang w:val="bg-BG"/>
-        </w:rPr>
-        <w:t xml:space="preserve"> </w:t>
-      </w:r>
-      <w:r>
-        <w:rPr>
-          <w:lang w:val="bg-BG"/>
-        </w:rPr>
-        <w:t>in</w:t>
-      </w:r>
-      <w:r>
-        <w:rPr>
-          <w:lang w:val="bg-BG"/>
-        </w:rPr>
-        <w:t xml:space="preserve"> tutti i tempi a parte nelle forme impersonali</w:t>
-      </w:r>
-      <w:r>
-        <w:rPr>
-          <w:lang w:val="bg-BG"/>
-        </w:rPr>
-        <w:t>;</w:t>
+        <w:t xml:space="preserve">i </w:t>
+      </w:r>
+      <w:r>
+        <w:rPr>
+          <w:lang w:val="bg-BG"/>
+        </w:rPr>
+        <w:t>in tutti i tempi a parte nelle forme impersonali;</w:t>
       </w:r>
     </w:p>
     <w:p>
@@ -31512,6 +31447,9 @@
         </w:rPr>
       </w:pPr>
       <w:r>
+        <w:rPr>
+          <w:noProof/>
+        </w:rPr>
         <w:drawing>
           <wp:inline distT="0" distB="0" distL="0" distR="0" wp14:anchorId="5AA40A51" wp14:editId="233F2248">
             <wp:extent cx="6257498" cy="6546279"/>
@@ -31576,36 +31514,10 @@
         </w:rPr>
       </w:pPr>
       <w:r>
-        <w:rPr>
-          <w:lang w:val="en-US"/>
-        </w:rPr>
         <w:lastRenderedPageBreak/>
-        <w:t xml:space="preserve">La </w:t>
-      </w:r>
-      <w:r>
-        <w:rPr>
-          <w:lang w:val="en-US"/>
-        </w:rPr>
-        <w:t>terza</w:t>
-      </w:r>
-      <w:r>
-        <w:rPr>
-          <w:lang w:val="en-US"/>
-        </w:rPr>
-        <w:t xml:space="preserve"> </w:t>
-      </w:r>
-      <w:proofErr w:type="spellStart"/>
-      <w:r>
-        <w:rPr>
-          <w:lang w:val="en-US"/>
-        </w:rPr>
-        <w:t>coniugazione</w:t>
-      </w:r>
-      <w:proofErr w:type="spellEnd"/>
-      <w:r>
-        <w:rPr>
-          <w:lang w:val="en-US"/>
-        </w:rPr>
+        <w:t>La terza coniugazione</w:t>
+      </w:r>
+      <w:r>
         <w:t xml:space="preserve">: </w:t>
       </w:r>
       <w:r>
@@ -31730,6 +31642,9 @@
         </w:rPr>
       </w:pPr>
       <w:r>
+        <w:rPr>
+          <w:noProof/>
+        </w:rPr>
         <w:drawing>
           <wp:inline distT="0" distB="0" distL="0" distR="0" wp14:anchorId="70194EE0" wp14:editId="73464059">
             <wp:extent cx="6660108" cy="6967466"/>
@@ -31990,6 +31905,9 @@
         </w:rPr>
       </w:pPr>
       <w:r>
+        <w:rPr>
+          <w:noProof/>
+        </w:rPr>
         <w:drawing>
           <wp:inline distT="0" distB="0" distL="0" distR="0" wp14:anchorId="76FF702F" wp14:editId="564CE7F2">
             <wp:extent cx="5936776" cy="6210754"/>
@@ -32043,27 +31961,15 @@
     <w:p>
       <w:pPr>
         <w:pStyle w:val="Titolo3"/>
-        <w:rPr>
-          <w:lang w:val="en-US"/>
-        </w:rPr>
       </w:pPr>
       <w:bookmarkStart w:id="44" w:name="_Toc100002270"/>
       <w:r>
-        <w:rPr>
-          <w:lang w:val="en-US"/>
-        </w:rPr>
         <w:lastRenderedPageBreak/>
         <w:t>La coniugazione passiva</w:t>
       </w:r>
       <w:bookmarkEnd w:id="44"/>
     </w:p>
-    <w:p>
-      <w:pPr>
-        <w:rPr>
-          <w:lang w:val="en-US"/>
-        </w:rPr>
-      </w:pPr>
-    </w:p>
+    <w:p/>
     <w:p>
       <w:r>
         <w:t xml:space="preserve">La </w:t>
@@ -32158,9 +32064,6 @@
     <w:p>
       <w:pPr>
         <w:jc w:val="center"/>
-        <w:rPr>
-          <w:lang w:val="en-US"/>
-        </w:rPr>
       </w:pPr>
       <w:r>
         <w:rPr>
@@ -38499,166 +38402,166 @@
       </w:rPr>
     </w:lvl>
   </w:abstractNum>
-  <w:num w:numId="1">
+  <w:num w:numId="1" w16cid:durableId="860163056">
     <w:abstractNumId w:val="18"/>
   </w:num>
-  <w:num w:numId="2">
+  <w:num w:numId="2" w16cid:durableId="1385904503">
     <w:abstractNumId w:val="19"/>
   </w:num>
-  <w:num w:numId="3">
+  <w:num w:numId="3" w16cid:durableId="112873275">
     <w:abstractNumId w:val="5"/>
   </w:num>
-  <w:num w:numId="4">
+  <w:num w:numId="4" w16cid:durableId="1758747011">
     <w:abstractNumId w:val="23"/>
   </w:num>
-  <w:num w:numId="5">
+  <w:num w:numId="5" w16cid:durableId="291249137">
     <w:abstractNumId w:val="29"/>
   </w:num>
-  <w:num w:numId="6">
+  <w:num w:numId="6" w16cid:durableId="405147352">
     <w:abstractNumId w:val="53"/>
   </w:num>
-  <w:num w:numId="7">
+  <w:num w:numId="7" w16cid:durableId="797115426">
     <w:abstractNumId w:val="7"/>
   </w:num>
-  <w:num w:numId="8">
+  <w:num w:numId="8" w16cid:durableId="1979412321">
     <w:abstractNumId w:val="24"/>
   </w:num>
-  <w:num w:numId="9">
+  <w:num w:numId="9" w16cid:durableId="658579059">
     <w:abstractNumId w:val="34"/>
   </w:num>
-  <w:num w:numId="10">
+  <w:num w:numId="10" w16cid:durableId="114836406">
     <w:abstractNumId w:val="9"/>
   </w:num>
-  <w:num w:numId="11">
+  <w:num w:numId="11" w16cid:durableId="1621911046">
     <w:abstractNumId w:val="41"/>
   </w:num>
-  <w:num w:numId="12">
+  <w:num w:numId="12" w16cid:durableId="1377315442">
     <w:abstractNumId w:val="47"/>
   </w:num>
-  <w:num w:numId="13">
+  <w:num w:numId="13" w16cid:durableId="1437822101">
     <w:abstractNumId w:val="51"/>
   </w:num>
-  <w:num w:numId="14">
+  <w:num w:numId="14" w16cid:durableId="1186560299">
     <w:abstractNumId w:val="16"/>
   </w:num>
-  <w:num w:numId="15">
+  <w:num w:numId="15" w16cid:durableId="646132281">
     <w:abstractNumId w:val="12"/>
   </w:num>
-  <w:num w:numId="16">
+  <w:num w:numId="16" w16cid:durableId="1507286050">
     <w:abstractNumId w:val="40"/>
   </w:num>
-  <w:num w:numId="17">
+  <w:num w:numId="17" w16cid:durableId="2132505908">
     <w:abstractNumId w:val="28"/>
   </w:num>
-  <w:num w:numId="18">
+  <w:num w:numId="18" w16cid:durableId="269434057">
     <w:abstractNumId w:val="30"/>
   </w:num>
-  <w:num w:numId="19">
+  <w:num w:numId="19" w16cid:durableId="818419416">
     <w:abstractNumId w:val="45"/>
   </w:num>
-  <w:num w:numId="20">
+  <w:num w:numId="20" w16cid:durableId="593975302">
     <w:abstractNumId w:val="3"/>
   </w:num>
-  <w:num w:numId="21">
+  <w:num w:numId="21" w16cid:durableId="140734449">
     <w:abstractNumId w:val="8"/>
   </w:num>
-  <w:num w:numId="22">
+  <w:num w:numId="22" w16cid:durableId="1944992628">
     <w:abstractNumId w:val="38"/>
   </w:num>
-  <w:num w:numId="23">
+  <w:num w:numId="23" w16cid:durableId="1017077942">
     <w:abstractNumId w:val="1"/>
   </w:num>
-  <w:num w:numId="24">
+  <w:num w:numId="24" w16cid:durableId="470053122">
     <w:abstractNumId w:val="43"/>
   </w:num>
-  <w:num w:numId="25">
+  <w:num w:numId="25" w16cid:durableId="1481656572">
     <w:abstractNumId w:val="20"/>
   </w:num>
-  <w:num w:numId="26">
+  <w:num w:numId="26" w16cid:durableId="2051146584">
     <w:abstractNumId w:val="13"/>
   </w:num>
-  <w:num w:numId="27">
+  <w:num w:numId="27" w16cid:durableId="1109198911">
     <w:abstractNumId w:val="35"/>
   </w:num>
-  <w:num w:numId="28">
+  <w:num w:numId="28" w16cid:durableId="855774651">
     <w:abstractNumId w:val="10"/>
   </w:num>
-  <w:num w:numId="29">
+  <w:num w:numId="29" w16cid:durableId="1221675065">
     <w:abstractNumId w:val="46"/>
   </w:num>
-  <w:num w:numId="30">
+  <w:num w:numId="30" w16cid:durableId="396052716">
     <w:abstractNumId w:val="50"/>
   </w:num>
-  <w:num w:numId="31">
+  <w:num w:numId="31" w16cid:durableId="1742293112">
     <w:abstractNumId w:val="14"/>
   </w:num>
-  <w:num w:numId="32">
+  <w:num w:numId="32" w16cid:durableId="410394252">
     <w:abstractNumId w:val="44"/>
   </w:num>
-  <w:num w:numId="33">
+  <w:num w:numId="33" w16cid:durableId="1683775331">
     <w:abstractNumId w:val="42"/>
   </w:num>
-  <w:num w:numId="34">
+  <w:num w:numId="34" w16cid:durableId="417098887">
     <w:abstractNumId w:val="32"/>
   </w:num>
-  <w:num w:numId="35">
+  <w:num w:numId="35" w16cid:durableId="1851018306">
     <w:abstractNumId w:val="21"/>
   </w:num>
-  <w:num w:numId="36">
+  <w:num w:numId="36" w16cid:durableId="1028608100">
     <w:abstractNumId w:val="36"/>
   </w:num>
-  <w:num w:numId="37">
+  <w:num w:numId="37" w16cid:durableId="279534952">
     <w:abstractNumId w:val="4"/>
   </w:num>
-  <w:num w:numId="38">
+  <w:num w:numId="38" w16cid:durableId="1328821612">
     <w:abstractNumId w:val="25"/>
   </w:num>
-  <w:num w:numId="39">
+  <w:num w:numId="39" w16cid:durableId="1398435071">
     <w:abstractNumId w:val="33"/>
   </w:num>
-  <w:num w:numId="40">
+  <w:num w:numId="40" w16cid:durableId="1231234510">
     <w:abstractNumId w:val="0"/>
   </w:num>
-  <w:num w:numId="41">
+  <w:num w:numId="41" w16cid:durableId="1259489508">
     <w:abstractNumId w:val="15"/>
   </w:num>
-  <w:num w:numId="42">
+  <w:num w:numId="42" w16cid:durableId="1820341165">
     <w:abstractNumId w:val="31"/>
   </w:num>
-  <w:num w:numId="43">
+  <w:num w:numId="43" w16cid:durableId="139422435">
     <w:abstractNumId w:val="27"/>
   </w:num>
-  <w:num w:numId="44">
+  <w:num w:numId="44" w16cid:durableId="1280456221">
     <w:abstractNumId w:val="26"/>
   </w:num>
-  <w:num w:numId="45">
+  <w:num w:numId="45" w16cid:durableId="1310358260">
     <w:abstractNumId w:val="52"/>
   </w:num>
-  <w:num w:numId="46">
+  <w:num w:numId="46" w16cid:durableId="388649531">
     <w:abstractNumId w:val="6"/>
   </w:num>
-  <w:num w:numId="47">
+  <w:num w:numId="47" w16cid:durableId="1414622306">
     <w:abstractNumId w:val="11"/>
   </w:num>
-  <w:num w:numId="48">
+  <w:num w:numId="48" w16cid:durableId="140194267">
     <w:abstractNumId w:val="39"/>
   </w:num>
-  <w:num w:numId="49">
+  <w:num w:numId="49" w16cid:durableId="113335604">
     <w:abstractNumId w:val="49"/>
   </w:num>
-  <w:num w:numId="50">
+  <w:num w:numId="50" w16cid:durableId="932324441">
     <w:abstractNumId w:val="2"/>
   </w:num>
-  <w:num w:numId="51">
+  <w:num w:numId="51" w16cid:durableId="1037392234">
     <w:abstractNumId w:val="17"/>
   </w:num>
-  <w:num w:numId="52">
+  <w:num w:numId="52" w16cid:durableId="1313484508">
     <w:abstractNumId w:val="22"/>
   </w:num>
-  <w:num w:numId="53">
+  <w:num w:numId="53" w16cid:durableId="1557623862">
     <w:abstractNumId w:val="48"/>
   </w:num>
-  <w:num w:numId="54">
+  <w:num w:numId="54" w16cid:durableId="2121755030">
     <w:abstractNumId w:val="37"/>
   </w:num>
   <w:numIdMacAtCleanup w:val="52"/>

</xml_diff>

<commit_message>
Modifiche sostanziali ai verbi
Ora i tempi composti e quindi gli aspetti non si basano su ausiliari, ma su prefissi, matenendo però il sistema dei tempi composti.
</commit_message>
<xml_diff>
--- a/Hramatyka.docx
+++ b/Hramatyka.docx
@@ -768,7 +768,7 @@
           <w:lang w:val="en-US"/>
         </w:rPr>
       </w:pPr>
-      <w:bookmarkStart w:id="0" w:name="_Toc100177561"/>
+      <w:bookmarkStart w:id="0" w:name="_Toc101477555"/>
       <w:r>
         <w:rPr>
           <w:lang w:val="en-US"/>
@@ -819,7 +819,7 @@
         </w:rPr>
         <w:fldChar w:fldCharType="separate"/>
       </w:r>
-      <w:hyperlink w:anchor="_Toc100177561" w:history="1">
+      <w:hyperlink w:anchor="_Toc101477555" w:history="1">
         <w:r>
           <w:rPr>
             <w:rStyle w:val="Collegamentoipertestuale"/>
@@ -847,7 +847,7 @@
             <w:noProof/>
             <w:webHidden/>
           </w:rPr>
-          <w:instrText xml:space="preserve"> PAGEREF _Toc100177561 \h </w:instrText>
+          <w:instrText xml:space="preserve"> PAGEREF _Toc101477555 \h </w:instrText>
         </w:r>
         <w:r>
           <w:rPr>
@@ -892,7 +892,7 @@
           <w:szCs w:val="22"/>
         </w:rPr>
       </w:pPr>
-      <w:hyperlink w:anchor="_Toc100177562" w:history="1">
+      <w:hyperlink w:anchor="_Toc101477556" w:history="1">
         <w:r>
           <w:rPr>
             <w:rStyle w:val="Collegamentoipertestuale"/>
@@ -919,7 +919,7 @@
             <w:noProof/>
             <w:webHidden/>
           </w:rPr>
-          <w:instrText xml:space="preserve"> PAGEREF _Toc100177562 \h </w:instrText>
+          <w:instrText xml:space="preserve"> PAGEREF _Toc101477556 \h </w:instrText>
         </w:r>
         <w:r>
           <w:rPr>
@@ -961,7 +961,7 @@
           <w:szCs w:val="22"/>
         </w:rPr>
       </w:pPr>
-      <w:hyperlink w:anchor="_Toc100177563" w:history="1">
+      <w:hyperlink w:anchor="_Toc101477557" w:history="1">
         <w:r>
           <w:rPr>
             <w:rStyle w:val="Collegamentoipertestuale"/>
@@ -984,7 +984,7 @@
           <w:rPr>
             <w:webHidden/>
           </w:rPr>
-          <w:instrText xml:space="preserve"> PAGEREF _Toc100177563 \h </w:instrText>
+          <w:instrText xml:space="preserve"> PAGEREF _Toc101477557 \h </w:instrText>
         </w:r>
         <w:r>
           <w:rPr>
@@ -1025,7 +1025,7 @@
           <w:szCs w:val="22"/>
         </w:rPr>
       </w:pPr>
-      <w:hyperlink w:anchor="_Toc100177564" w:history="1">
+      <w:hyperlink w:anchor="_Toc101477558" w:history="1">
         <w:r>
           <w:rPr>
             <w:rStyle w:val="Collegamentoipertestuale"/>
@@ -1052,7 +1052,7 @@
             <w:noProof/>
             <w:webHidden/>
           </w:rPr>
-          <w:instrText xml:space="preserve"> PAGEREF _Toc100177564 \h </w:instrText>
+          <w:instrText xml:space="preserve"> PAGEREF _Toc101477558 \h </w:instrText>
         </w:r>
         <w:r>
           <w:rPr>
@@ -1097,7 +1097,7 @@
           <w:szCs w:val="22"/>
         </w:rPr>
       </w:pPr>
-      <w:hyperlink w:anchor="_Toc100177565" w:history="1">
+      <w:hyperlink w:anchor="_Toc101477559" w:history="1">
         <w:r>
           <w:rPr>
             <w:rStyle w:val="Collegamentoipertestuale"/>
@@ -1139,7 +1139,7 @@
             <w:noProof/>
             <w:webHidden/>
           </w:rPr>
-          <w:instrText xml:space="preserve"> PAGEREF _Toc100177565 \h </w:instrText>
+          <w:instrText xml:space="preserve"> PAGEREF _Toc101477559 \h </w:instrText>
         </w:r>
         <w:r>
           <w:rPr>
@@ -1184,7 +1184,7 @@
           <w:szCs w:val="22"/>
         </w:rPr>
       </w:pPr>
-      <w:hyperlink w:anchor="_Toc100177566" w:history="1">
+      <w:hyperlink w:anchor="_Toc101477560" w:history="1">
         <w:r>
           <w:rPr>
             <w:rStyle w:val="Collegamentoipertestuale"/>
@@ -1226,7 +1226,7 @@
             <w:noProof/>
             <w:webHidden/>
           </w:rPr>
-          <w:instrText xml:space="preserve"> PAGEREF _Toc100177566 \h </w:instrText>
+          <w:instrText xml:space="preserve"> PAGEREF _Toc101477560 \h </w:instrText>
         </w:r>
         <w:r>
           <w:rPr>
@@ -1271,7 +1271,7 @@
           <w:szCs w:val="22"/>
         </w:rPr>
       </w:pPr>
-      <w:hyperlink w:anchor="_Toc100177567" w:history="1">
+      <w:hyperlink w:anchor="_Toc101477561" w:history="1">
         <w:r>
           <w:rPr>
             <w:rStyle w:val="Collegamentoipertestuale"/>
@@ -1299,7 +1299,7 @@
             <w:noProof/>
             <w:webHidden/>
           </w:rPr>
-          <w:instrText xml:space="preserve"> PAGEREF _Toc100177567 \h </w:instrText>
+          <w:instrText xml:space="preserve"> PAGEREF _Toc101477561 \h </w:instrText>
         </w:r>
         <w:r>
           <w:rPr>
@@ -1344,7 +1344,7 @@
           <w:szCs w:val="22"/>
         </w:rPr>
       </w:pPr>
-      <w:hyperlink w:anchor="_Toc100177568" w:history="1">
+      <w:hyperlink w:anchor="_Toc101477562" w:history="1">
         <w:r>
           <w:rPr>
             <w:rStyle w:val="Collegamentoipertestuale"/>
@@ -1371,7 +1371,7 @@
             <w:noProof/>
             <w:webHidden/>
           </w:rPr>
-          <w:instrText xml:space="preserve"> PAGEREF _Toc100177568 \h </w:instrText>
+          <w:instrText xml:space="preserve"> PAGEREF _Toc101477562 \h </w:instrText>
         </w:r>
         <w:r>
           <w:rPr>
@@ -1416,7 +1416,7 @@
           <w:szCs w:val="22"/>
         </w:rPr>
       </w:pPr>
-      <w:hyperlink w:anchor="_Toc100177569" w:history="1">
+      <w:hyperlink w:anchor="_Toc101477563" w:history="1">
         <w:r>
           <w:rPr>
             <w:rStyle w:val="Collegamentoipertestuale"/>
@@ -1443,7 +1443,7 @@
             <w:noProof/>
             <w:webHidden/>
           </w:rPr>
-          <w:instrText xml:space="preserve"> PAGEREF _Toc100177569 \h </w:instrText>
+          <w:instrText xml:space="preserve"> PAGEREF _Toc101477563 \h </w:instrText>
         </w:r>
         <w:r>
           <w:rPr>
@@ -1488,7 +1488,7 @@
           <w:szCs w:val="22"/>
         </w:rPr>
       </w:pPr>
-      <w:hyperlink w:anchor="_Toc100177570" w:history="1">
+      <w:hyperlink w:anchor="_Toc101477564" w:history="1">
         <w:r>
           <w:rPr>
             <w:rStyle w:val="Collegamentoipertestuale"/>
@@ -1515,7 +1515,7 @@
             <w:noProof/>
             <w:webHidden/>
           </w:rPr>
-          <w:instrText xml:space="preserve"> PAGEREF _Toc100177570 \h </w:instrText>
+          <w:instrText xml:space="preserve"> PAGEREF _Toc101477564 \h </w:instrText>
         </w:r>
         <w:r>
           <w:rPr>
@@ -1557,7 +1557,7 @@
           <w:szCs w:val="22"/>
         </w:rPr>
       </w:pPr>
-      <w:hyperlink w:anchor="_Toc100177571" w:history="1">
+      <w:hyperlink w:anchor="_Toc101477565" w:history="1">
         <w:r>
           <w:rPr>
             <w:rStyle w:val="Collegamentoipertestuale"/>
@@ -1580,7 +1580,7 @@
           <w:rPr>
             <w:webHidden/>
           </w:rPr>
-          <w:instrText xml:space="preserve"> PAGEREF _Toc100177571 \h </w:instrText>
+          <w:instrText xml:space="preserve"> PAGEREF _Toc101477565 \h </w:instrText>
         </w:r>
         <w:r>
           <w:rPr>
@@ -1621,7 +1621,7 @@
           <w:szCs w:val="22"/>
         </w:rPr>
       </w:pPr>
-      <w:hyperlink w:anchor="_Toc100177572" w:history="1">
+      <w:hyperlink w:anchor="_Toc101477566" w:history="1">
         <w:r>
           <w:rPr>
             <w:rStyle w:val="Collegamentoipertestuale"/>
@@ -1663,7 +1663,7 @@
             <w:noProof/>
             <w:webHidden/>
           </w:rPr>
-          <w:instrText xml:space="preserve"> PAGEREF _Toc100177572 \h </w:instrText>
+          <w:instrText xml:space="preserve"> PAGEREF _Toc101477566 \h </w:instrText>
         </w:r>
         <w:r>
           <w:rPr>
@@ -1708,7 +1708,7 @@
           <w:szCs w:val="22"/>
         </w:rPr>
       </w:pPr>
-      <w:hyperlink w:anchor="_Toc100177573" w:history="1">
+      <w:hyperlink w:anchor="_Toc101477567" w:history="1">
         <w:r>
           <w:rPr>
             <w:rStyle w:val="Collegamentoipertestuale"/>
@@ -1750,7 +1750,7 @@
             <w:noProof/>
             <w:webHidden/>
           </w:rPr>
-          <w:instrText xml:space="preserve"> PAGEREF _Toc100177573 \h </w:instrText>
+          <w:instrText xml:space="preserve"> PAGEREF _Toc101477567 \h </w:instrText>
         </w:r>
         <w:r>
           <w:rPr>
@@ -1795,7 +1795,7 @@
           <w:szCs w:val="22"/>
         </w:rPr>
       </w:pPr>
-      <w:hyperlink w:anchor="_Toc100177574" w:history="1">
+      <w:hyperlink w:anchor="_Toc101477568" w:history="1">
         <w:r>
           <w:rPr>
             <w:rStyle w:val="Collegamentoipertestuale"/>
@@ -1837,7 +1837,7 @@
             <w:noProof/>
             <w:webHidden/>
           </w:rPr>
-          <w:instrText xml:space="preserve"> PAGEREF _Toc100177574 \h </w:instrText>
+          <w:instrText xml:space="preserve"> PAGEREF _Toc101477568 \h </w:instrText>
         </w:r>
         <w:r>
           <w:rPr>
@@ -1882,7 +1882,7 @@
           <w:szCs w:val="22"/>
         </w:rPr>
       </w:pPr>
-      <w:hyperlink w:anchor="_Toc100177575" w:history="1">
+      <w:hyperlink w:anchor="_Toc101477569" w:history="1">
         <w:r>
           <w:rPr>
             <w:rStyle w:val="Collegamentoipertestuale"/>
@@ -1910,7 +1910,7 @@
             <w:noProof/>
             <w:webHidden/>
           </w:rPr>
-          <w:instrText xml:space="preserve"> PAGEREF _Toc100177575 \h </w:instrText>
+          <w:instrText xml:space="preserve"> PAGEREF _Toc101477569 \h </w:instrText>
         </w:r>
         <w:r>
           <w:rPr>
@@ -1955,7 +1955,7 @@
           <w:szCs w:val="22"/>
         </w:rPr>
       </w:pPr>
-      <w:hyperlink w:anchor="_Toc100177576" w:history="1">
+      <w:hyperlink w:anchor="_Toc101477570" w:history="1">
         <w:r>
           <w:rPr>
             <w:rStyle w:val="Collegamentoipertestuale"/>
@@ -2012,7 +2012,7 @@
             <w:noProof/>
             <w:webHidden/>
           </w:rPr>
-          <w:instrText xml:space="preserve"> PAGEREF _Toc100177576 \h </w:instrText>
+          <w:instrText xml:space="preserve"> PAGEREF _Toc101477570 \h </w:instrText>
         </w:r>
         <w:r>
           <w:rPr>
@@ -2057,7 +2057,7 @@
           <w:szCs w:val="22"/>
         </w:rPr>
       </w:pPr>
-      <w:hyperlink w:anchor="_Toc100177577" w:history="1">
+      <w:hyperlink w:anchor="_Toc101477571" w:history="1">
         <w:r>
           <w:rPr>
             <w:rStyle w:val="Collegamentoipertestuale"/>
@@ -2092,7 +2092,7 @@
             <w:noProof/>
             <w:webHidden/>
           </w:rPr>
-          <w:instrText xml:space="preserve"> PAGEREF _Toc100177577 \h </w:instrText>
+          <w:instrText xml:space="preserve"> PAGEREF _Toc101477571 \h </w:instrText>
         </w:r>
         <w:r>
           <w:rPr>
@@ -2134,7 +2134,7 @@
           <w:szCs w:val="22"/>
         </w:rPr>
       </w:pPr>
-      <w:hyperlink w:anchor="_Toc100177578" w:history="1">
+      <w:hyperlink w:anchor="_Toc101477572" w:history="1">
         <w:r>
           <w:rPr>
             <w:rStyle w:val="Collegamentoipertestuale"/>
@@ -2161,7 +2161,7 @@
             <w:noProof/>
             <w:webHidden/>
           </w:rPr>
-          <w:instrText xml:space="preserve"> PAGEREF _Toc100177578 \h </w:instrText>
+          <w:instrText xml:space="preserve"> PAGEREF _Toc101477572 \h </w:instrText>
         </w:r>
         <w:r>
           <w:rPr>
@@ -2203,7 +2203,7 @@
           <w:szCs w:val="22"/>
         </w:rPr>
       </w:pPr>
-      <w:hyperlink w:anchor="_Toc100177579" w:history="1">
+      <w:hyperlink w:anchor="_Toc101477573" w:history="1">
         <w:r>
           <w:rPr>
             <w:rStyle w:val="Collegamentoipertestuale"/>
@@ -2231,7 +2231,7 @@
             <w:noProof/>
             <w:webHidden/>
           </w:rPr>
-          <w:instrText xml:space="preserve"> PAGEREF _Toc100177579 \h </w:instrText>
+          <w:instrText xml:space="preserve"> PAGEREF _Toc101477573 \h </w:instrText>
         </w:r>
         <w:r>
           <w:rPr>
@@ -2273,7 +2273,7 @@
           <w:szCs w:val="22"/>
         </w:rPr>
       </w:pPr>
-      <w:hyperlink w:anchor="_Toc100177580" w:history="1">
+      <w:hyperlink w:anchor="_Toc101477574" w:history="1">
         <w:r>
           <w:rPr>
             <w:rStyle w:val="Collegamentoipertestuale"/>
@@ -2301,7 +2301,7 @@
             <w:noProof/>
             <w:webHidden/>
           </w:rPr>
-          <w:instrText xml:space="preserve"> PAGEREF _Toc100177580 \h </w:instrText>
+          <w:instrText xml:space="preserve"> PAGEREF _Toc101477574 \h </w:instrText>
         </w:r>
         <w:r>
           <w:rPr>
@@ -2343,7 +2343,7 @@
           <w:szCs w:val="22"/>
         </w:rPr>
       </w:pPr>
-      <w:hyperlink w:anchor="_Toc100177581" w:history="1">
+      <w:hyperlink w:anchor="_Toc101477575" w:history="1">
         <w:r>
           <w:rPr>
             <w:rStyle w:val="Collegamentoipertestuale"/>
@@ -2370,7 +2370,7 @@
             <w:noProof/>
             <w:webHidden/>
           </w:rPr>
-          <w:instrText xml:space="preserve"> PAGEREF _Toc100177581 \h </w:instrText>
+          <w:instrText xml:space="preserve"> PAGEREF _Toc101477575 \h </w:instrText>
         </w:r>
         <w:r>
           <w:rPr>
@@ -2412,7 +2412,7 @@
           <w:szCs w:val="22"/>
         </w:rPr>
       </w:pPr>
-      <w:hyperlink w:anchor="_Toc100177582" w:history="1">
+      <w:hyperlink w:anchor="_Toc101477576" w:history="1">
         <w:r>
           <w:rPr>
             <w:rStyle w:val="Collegamentoipertestuale"/>
@@ -2440,7 +2440,7 @@
             <w:noProof/>
             <w:webHidden/>
           </w:rPr>
-          <w:instrText xml:space="preserve"> PAGEREF _Toc100177582 \h </w:instrText>
+          <w:instrText xml:space="preserve"> PAGEREF _Toc101477576 \h </w:instrText>
         </w:r>
         <w:r>
           <w:rPr>
@@ -2482,7 +2482,7 @@
           <w:szCs w:val="22"/>
         </w:rPr>
       </w:pPr>
-      <w:hyperlink w:anchor="_Toc100177583" w:history="1">
+      <w:hyperlink w:anchor="_Toc101477577" w:history="1">
         <w:r>
           <w:rPr>
             <w:rStyle w:val="Collegamentoipertestuale"/>
@@ -2509,7 +2509,7 @@
             <w:noProof/>
             <w:webHidden/>
           </w:rPr>
-          <w:instrText xml:space="preserve"> PAGEREF _Toc100177583 \h </w:instrText>
+          <w:instrText xml:space="preserve"> PAGEREF _Toc101477577 \h </w:instrText>
         </w:r>
         <w:r>
           <w:rPr>
@@ -2551,7 +2551,7 @@
           <w:szCs w:val="22"/>
         </w:rPr>
       </w:pPr>
-      <w:hyperlink w:anchor="_Toc100177584" w:history="1">
+      <w:hyperlink w:anchor="_Toc101477578" w:history="1">
         <w:r>
           <w:rPr>
             <w:rStyle w:val="Collegamentoipertestuale"/>
@@ -2578,7 +2578,7 @@
             <w:noProof/>
             <w:webHidden/>
           </w:rPr>
-          <w:instrText xml:space="preserve"> PAGEREF _Toc100177584 \h </w:instrText>
+          <w:instrText xml:space="preserve"> PAGEREF _Toc101477578 \h </w:instrText>
         </w:r>
         <w:r>
           <w:rPr>
@@ -2623,7 +2623,7 @@
           <w:szCs w:val="22"/>
         </w:rPr>
       </w:pPr>
-      <w:hyperlink w:anchor="_Toc100177585" w:history="1">
+      <w:hyperlink w:anchor="_Toc101477579" w:history="1">
         <w:r>
           <w:rPr>
             <w:rStyle w:val="Collegamentoipertestuale"/>
@@ -2650,7 +2650,7 @@
             <w:noProof/>
             <w:webHidden/>
           </w:rPr>
-          <w:instrText xml:space="preserve"> PAGEREF _Toc100177585 \h </w:instrText>
+          <w:instrText xml:space="preserve"> PAGEREF _Toc101477579 \h </w:instrText>
         </w:r>
         <w:r>
           <w:rPr>
@@ -2695,7 +2695,7 @@
           <w:szCs w:val="22"/>
         </w:rPr>
       </w:pPr>
-      <w:hyperlink w:anchor="_Toc100177586" w:history="1">
+      <w:hyperlink w:anchor="_Toc101477580" w:history="1">
         <w:r>
           <w:rPr>
             <w:rStyle w:val="Collegamentoipertestuale"/>
@@ -2737,7 +2737,7 @@
             <w:noProof/>
             <w:webHidden/>
           </w:rPr>
-          <w:instrText xml:space="preserve"> PAGEREF _Toc100177586 \h </w:instrText>
+          <w:instrText xml:space="preserve"> PAGEREF _Toc101477580 \h </w:instrText>
         </w:r>
         <w:r>
           <w:rPr>
@@ -2782,7 +2782,7 @@
           <w:szCs w:val="22"/>
         </w:rPr>
       </w:pPr>
-      <w:hyperlink w:anchor="_Toc100177587" w:history="1">
+      <w:hyperlink w:anchor="_Toc101477581" w:history="1">
         <w:r>
           <w:rPr>
             <w:rStyle w:val="Collegamentoipertestuale"/>
@@ -2824,7 +2824,7 @@
             <w:noProof/>
             <w:webHidden/>
           </w:rPr>
-          <w:instrText xml:space="preserve"> PAGEREF _Toc100177587 \h </w:instrText>
+          <w:instrText xml:space="preserve"> PAGEREF _Toc101477581 \h </w:instrText>
         </w:r>
         <w:r>
           <w:rPr>
@@ -2869,7 +2869,7 @@
           <w:szCs w:val="22"/>
         </w:rPr>
       </w:pPr>
-      <w:hyperlink w:anchor="_Toc100177588" w:history="1">
+      <w:hyperlink w:anchor="_Toc101477582" w:history="1">
         <w:r>
           <w:rPr>
             <w:rStyle w:val="Collegamentoipertestuale"/>
@@ -2911,7 +2911,7 @@
             <w:noProof/>
             <w:webHidden/>
           </w:rPr>
-          <w:instrText xml:space="preserve"> PAGEREF _Toc100177588 \h </w:instrText>
+          <w:instrText xml:space="preserve"> PAGEREF _Toc101477582 \h </w:instrText>
         </w:r>
         <w:r>
           <w:rPr>
@@ -2953,7 +2953,7 @@
           <w:szCs w:val="22"/>
         </w:rPr>
       </w:pPr>
-      <w:hyperlink w:anchor="_Toc100177589" w:history="1">
+      <w:hyperlink w:anchor="_Toc101477583" w:history="1">
         <w:r>
           <w:rPr>
             <w:rStyle w:val="Collegamentoipertestuale"/>
@@ -2988,7 +2988,7 @@
             <w:noProof/>
             <w:webHidden/>
           </w:rPr>
-          <w:instrText xml:space="preserve"> PAGEREF _Toc100177589 \h </w:instrText>
+          <w:instrText xml:space="preserve"> PAGEREF _Toc101477583 \h </w:instrText>
         </w:r>
         <w:r>
           <w:rPr>
@@ -3030,7 +3030,7 @@
           <w:szCs w:val="22"/>
         </w:rPr>
       </w:pPr>
-      <w:hyperlink w:anchor="_Toc100177590" w:history="1">
+      <w:hyperlink w:anchor="_Toc101477584" w:history="1">
         <w:r>
           <w:rPr>
             <w:rStyle w:val="Collegamentoipertestuale"/>
@@ -3057,7 +3057,7 @@
             <w:noProof/>
             <w:webHidden/>
           </w:rPr>
-          <w:instrText xml:space="preserve"> PAGEREF _Toc100177590 \h </w:instrText>
+          <w:instrText xml:space="preserve"> PAGEREF _Toc101477584 \h </w:instrText>
         </w:r>
         <w:r>
           <w:rPr>
@@ -3102,7 +3102,7 @@
           <w:szCs w:val="22"/>
         </w:rPr>
       </w:pPr>
-      <w:hyperlink w:anchor="_Toc100177591" w:history="1">
+      <w:hyperlink w:anchor="_Toc101477585" w:history="1">
         <w:r>
           <w:rPr>
             <w:rStyle w:val="Collegamentoipertestuale"/>
@@ -3129,7 +3129,7 @@
             <w:noProof/>
             <w:webHidden/>
           </w:rPr>
-          <w:instrText xml:space="preserve"> PAGEREF _Toc100177591 \h </w:instrText>
+          <w:instrText xml:space="preserve"> PAGEREF _Toc101477585 \h </w:instrText>
         </w:r>
         <w:r>
           <w:rPr>
@@ -3174,7 +3174,7 @@
           <w:szCs w:val="22"/>
         </w:rPr>
       </w:pPr>
-      <w:hyperlink w:anchor="_Toc100177592" w:history="1">
+      <w:hyperlink w:anchor="_Toc101477586" w:history="1">
         <w:r>
           <w:rPr>
             <w:rStyle w:val="Collegamentoipertestuale"/>
@@ -3216,7 +3216,7 @@
             <w:noProof/>
             <w:webHidden/>
           </w:rPr>
-          <w:instrText xml:space="preserve"> PAGEREF _Toc100177592 \h </w:instrText>
+          <w:instrText xml:space="preserve"> PAGEREF _Toc101477586 \h </w:instrText>
         </w:r>
         <w:r>
           <w:rPr>
@@ -3261,7 +3261,7 @@
           <w:szCs w:val="22"/>
         </w:rPr>
       </w:pPr>
-      <w:hyperlink w:anchor="_Toc100177593" w:history="1">
+      <w:hyperlink w:anchor="_Toc101477587" w:history="1">
         <w:r>
           <w:rPr>
             <w:rStyle w:val="Collegamentoipertestuale"/>
@@ -3288,7 +3288,7 @@
             <w:noProof/>
             <w:webHidden/>
           </w:rPr>
-          <w:instrText xml:space="preserve"> PAGEREF _Toc100177593 \h </w:instrText>
+          <w:instrText xml:space="preserve"> PAGEREF _Toc101477587 \h </w:instrText>
         </w:r>
         <w:r>
           <w:rPr>
@@ -3333,7 +3333,7 @@
           <w:szCs w:val="22"/>
         </w:rPr>
       </w:pPr>
-      <w:hyperlink w:anchor="_Toc100177594" w:history="1">
+      <w:hyperlink w:anchor="_Toc101477588" w:history="1">
         <w:r>
           <w:rPr>
             <w:rStyle w:val="Collegamentoipertestuale"/>
@@ -3360,7 +3360,7 @@
             <w:noProof/>
             <w:webHidden/>
           </w:rPr>
-          <w:instrText xml:space="preserve"> PAGEREF _Toc100177594 \h </w:instrText>
+          <w:instrText xml:space="preserve"> PAGEREF _Toc101477588 \h </w:instrText>
         </w:r>
         <w:r>
           <w:rPr>
@@ -3405,7 +3405,7 @@
           <w:szCs w:val="22"/>
         </w:rPr>
       </w:pPr>
-      <w:hyperlink w:anchor="_Toc100177595" w:history="1">
+      <w:hyperlink w:anchor="_Toc101477589" w:history="1">
         <w:r>
           <w:rPr>
             <w:rStyle w:val="Collegamentoipertestuale"/>
@@ -3433,7 +3433,7 @@
             <w:noProof/>
             <w:webHidden/>
           </w:rPr>
-          <w:instrText xml:space="preserve"> PAGEREF _Toc100177595 \h </w:instrText>
+          <w:instrText xml:space="preserve"> PAGEREF _Toc101477589 \h </w:instrText>
         </w:r>
         <w:r>
           <w:rPr>
@@ -3478,7 +3478,7 @@
           <w:szCs w:val="22"/>
         </w:rPr>
       </w:pPr>
-      <w:hyperlink w:anchor="_Toc100177596" w:history="1">
+      <w:hyperlink w:anchor="_Toc101477590" w:history="1">
         <w:r>
           <w:rPr>
             <w:rStyle w:val="Collegamentoipertestuale"/>
@@ -3505,7 +3505,7 @@
             <w:noProof/>
             <w:webHidden/>
           </w:rPr>
-          <w:instrText xml:space="preserve"> PAGEREF _Toc100177596 \h </w:instrText>
+          <w:instrText xml:space="preserve"> PAGEREF _Toc101477590 \h </w:instrText>
         </w:r>
         <w:r>
           <w:rPr>
@@ -3550,7 +3550,7 @@
           <w:szCs w:val="22"/>
         </w:rPr>
       </w:pPr>
-      <w:hyperlink w:anchor="_Toc100177597" w:history="1">
+      <w:hyperlink w:anchor="_Toc101477591" w:history="1">
         <w:r>
           <w:rPr>
             <w:rStyle w:val="Collegamentoipertestuale"/>
@@ -3577,7 +3577,7 @@
             <w:noProof/>
             <w:webHidden/>
           </w:rPr>
-          <w:instrText xml:space="preserve"> PAGEREF _Toc100177597 \h </w:instrText>
+          <w:instrText xml:space="preserve"> PAGEREF _Toc101477591 \h </w:instrText>
         </w:r>
         <w:r>
           <w:rPr>
@@ -3622,7 +3622,7 @@
           <w:szCs w:val="22"/>
         </w:rPr>
       </w:pPr>
-      <w:hyperlink w:anchor="_Toc100177598" w:history="1">
+      <w:hyperlink w:anchor="_Toc101477592" w:history="1">
         <w:r>
           <w:rPr>
             <w:rStyle w:val="Collegamentoipertestuale"/>
@@ -3649,7 +3649,7 @@
             <w:noProof/>
             <w:webHidden/>
           </w:rPr>
-          <w:instrText xml:space="preserve"> PAGEREF _Toc100177598 \h </w:instrText>
+          <w:instrText xml:space="preserve"> PAGEREF _Toc101477592 \h </w:instrText>
         </w:r>
         <w:r>
           <w:rPr>
@@ -3694,7 +3694,7 @@
           <w:szCs w:val="22"/>
         </w:rPr>
       </w:pPr>
-      <w:hyperlink w:anchor="_Toc100177599" w:history="1">
+      <w:hyperlink w:anchor="_Toc101477593" w:history="1">
         <w:r>
           <w:rPr>
             <w:rStyle w:val="Collegamentoipertestuale"/>
@@ -3721,7 +3721,7 @@
             <w:noProof/>
             <w:webHidden/>
           </w:rPr>
-          <w:instrText xml:space="preserve"> PAGEREF _Toc100177599 \h </w:instrText>
+          <w:instrText xml:space="preserve"> PAGEREF _Toc101477593 \h </w:instrText>
         </w:r>
         <w:r>
           <w:rPr>
@@ -3766,7 +3766,7 @@
           <w:szCs w:val="22"/>
         </w:rPr>
       </w:pPr>
-      <w:hyperlink w:anchor="_Toc100177600" w:history="1">
+      <w:hyperlink w:anchor="_Toc101477594" w:history="1">
         <w:r>
           <w:rPr>
             <w:rStyle w:val="Collegamentoipertestuale"/>
@@ -3793,7 +3793,7 @@
             <w:noProof/>
             <w:webHidden/>
           </w:rPr>
-          <w:instrText xml:space="preserve"> PAGEREF _Toc100177600 \h </w:instrText>
+          <w:instrText xml:space="preserve"> PAGEREF _Toc101477594 \h </w:instrText>
         </w:r>
         <w:r>
           <w:rPr>
@@ -3838,7 +3838,7 @@
           <w:szCs w:val="22"/>
         </w:rPr>
       </w:pPr>
-      <w:hyperlink w:anchor="_Toc100177601" w:history="1">
+      <w:hyperlink w:anchor="_Toc101477595" w:history="1">
         <w:r>
           <w:rPr>
             <w:rStyle w:val="Collegamentoipertestuale"/>
@@ -3865,7 +3865,7 @@
             <w:noProof/>
             <w:webHidden/>
           </w:rPr>
-          <w:instrText xml:space="preserve"> PAGEREF _Toc100177601 \h </w:instrText>
+          <w:instrText xml:space="preserve"> PAGEREF _Toc101477595 \h </w:instrText>
         </w:r>
         <w:r>
           <w:rPr>
@@ -3910,7 +3910,7 @@
           <w:szCs w:val="22"/>
         </w:rPr>
       </w:pPr>
-      <w:hyperlink w:anchor="_Toc100177602" w:history="1">
+      <w:hyperlink w:anchor="_Toc101477596" w:history="1">
         <w:r>
           <w:rPr>
             <w:rStyle w:val="Collegamentoipertestuale"/>
@@ -3937,7 +3937,7 @@
             <w:noProof/>
             <w:webHidden/>
           </w:rPr>
-          <w:instrText xml:space="preserve"> PAGEREF _Toc100177602 \h </w:instrText>
+          <w:instrText xml:space="preserve"> PAGEREF _Toc101477596 \h </w:instrText>
         </w:r>
         <w:r>
           <w:rPr>
@@ -3982,12 +3982,11 @@
           <w:szCs w:val="22"/>
         </w:rPr>
       </w:pPr>
-      <w:hyperlink w:anchor="_Toc100177603" w:history="1">
+      <w:hyperlink w:anchor="_Toc101477597" w:history="1">
         <w:r>
           <w:rPr>
             <w:rStyle w:val="Collegamentoipertestuale"/>
             <w:noProof/>
-            <w:lang w:val="en-US"/>
           </w:rPr>
           <w:t>Verbi impersonali</w:t>
         </w:r>
@@ -4010,7 +4009,7 @@
             <w:noProof/>
             <w:webHidden/>
           </w:rPr>
-          <w:instrText xml:space="preserve"> PAGEREF _Toc100177603 \h </w:instrText>
+          <w:instrText xml:space="preserve"> PAGEREF _Toc101477597 \h </w:instrText>
         </w:r>
         <w:r>
           <w:rPr>
@@ -4055,7 +4054,7 @@
           <w:szCs w:val="22"/>
         </w:rPr>
       </w:pPr>
-      <w:hyperlink w:anchor="_Toc100177604" w:history="1">
+      <w:hyperlink w:anchor="_Toc101477598" w:history="1">
         <w:r>
           <w:rPr>
             <w:rStyle w:val="Collegamentoipertestuale"/>
@@ -4082,7 +4081,7 @@
             <w:noProof/>
             <w:webHidden/>
           </w:rPr>
-          <w:instrText xml:space="preserve"> PAGEREF _Toc100177604 \h </w:instrText>
+          <w:instrText xml:space="preserve"> PAGEREF _Toc101477598 \h </w:instrText>
         </w:r>
         <w:r>
           <w:rPr>
@@ -4127,14 +4126,14 @@
           <w:szCs w:val="22"/>
         </w:rPr>
       </w:pPr>
-      <w:hyperlink w:anchor="_Toc100177605" w:history="1">
+      <w:hyperlink w:anchor="_Toc101477599" w:history="1">
         <w:r>
           <w:rPr>
             <w:rStyle w:val="Collegamentoipertestuale"/>
             <w:noProof/>
-            <w:lang w:val="en-US"/>
+            <w:lang w:val="bg-BG"/>
           </w:rPr>
-          <w:t>Verbi fraseologici</w:t>
+          <w:t>Uso delle particelle</w:t>
         </w:r>
         <w:r>
           <w:rPr>
@@ -4155,7 +4154,7 @@
             <w:noProof/>
             <w:webHidden/>
           </w:rPr>
-          <w:instrText xml:space="preserve"> PAGEREF _Toc100177605 \h </w:instrText>
+          <w:instrText xml:space="preserve"> PAGEREF _Toc101477599 \h </w:instrText>
         </w:r>
         <w:r>
           <w:rPr>
@@ -4200,7 +4199,7 @@
           <w:szCs w:val="22"/>
         </w:rPr>
       </w:pPr>
-      <w:hyperlink w:anchor="_Toc100177606" w:history="1">
+      <w:hyperlink w:anchor="_Toc101477600" w:history="1">
         <w:r>
           <w:rPr>
             <w:rStyle w:val="Collegamentoipertestuale"/>
@@ -4228,7 +4227,7 @@
             <w:noProof/>
             <w:webHidden/>
           </w:rPr>
-          <w:instrText xml:space="preserve"> PAGEREF _Toc100177606 \h </w:instrText>
+          <w:instrText xml:space="preserve"> PAGEREF _Toc101477600 \h </w:instrText>
         </w:r>
         <w:r>
           <w:rPr>
@@ -4293,7 +4292,7 @@
       <w:pPr>
         <w:pStyle w:val="Titolo2"/>
       </w:pPr>
-      <w:bookmarkStart w:id="1" w:name="_Toc100177562"/>
+      <w:bookmarkStart w:id="1" w:name="_Toc101477556"/>
       <w:r>
         <w:lastRenderedPageBreak/>
         <w:t xml:space="preserve">LA </w:t>
@@ -4760,7 +4759,7 @@
       <w:pPr>
         <w:pStyle w:val="Titolo1"/>
       </w:pPr>
-      <w:bookmarkStart w:id="2" w:name="_Toc100177563"/>
+      <w:bookmarkStart w:id="2" w:name="_Toc101477557"/>
       <w:r>
         <w:t>Alfabeto</w:t>
       </w:r>
@@ -4800,7 +4799,7 @@
         </w:rPr>
         <w:br w:type="page"/>
       </w:r>
-      <w:bookmarkStart w:id="3" w:name="_Toc100177564"/>
+      <w:bookmarkStart w:id="3" w:name="_Toc101477558"/>
       <w:r>
         <w:lastRenderedPageBreak/>
         <w:t>Alfabeto</w:t>
@@ -6610,7 +6609,38 @@
           <w:sz w:val="28"/>
           <w:szCs w:val="28"/>
         </w:rPr>
-        <w:t>/h/</w:t>
+        <w:t>/</w:t>
+      </w:r>
+      <w:r>
+        <w:rPr>
+          <w:rFonts w:ascii="Noto Sans Mono" w:hAnsi="Noto Sans Mono" w:cs="Noto Sans Mono"/>
+          <w:i/>
+          <w:color w:val="000000"/>
+          <w:sz w:val="28"/>
+          <w:szCs w:val="28"/>
+        </w:rPr>
+        <w:t>ɦ</w:t>
+      </w:r>
+      <w:r>
+        <w:rPr>
+          <w:rFonts w:ascii="Noto Sans Mono" w:hAnsi="Noto Sans Mono" w:cs="Noto Sans Mono"/>
+          <w:i/>
+          <w:color w:val="000000"/>
+          <w:sz w:val="28"/>
+          <w:szCs w:val="28"/>
+          <w:lang w:val="bg-BG"/>
+        </w:rPr>
+        <w:t>,</w:t>
+      </w:r>
+      <w:r>
+        <w:rPr>
+          <w:rFonts w:ascii="Noto Sans Mono" w:hAnsi="Noto Sans Mono" w:cs="Noto Sans Mono"/>
+          <w:i/>
+          <w:color w:val="000000"/>
+          <w:sz w:val="28"/>
+          <w:szCs w:val="28"/>
+        </w:rPr>
+        <w:t>h/</w:t>
       </w:r>
     </w:p>
     <w:p>
@@ -8310,28 +8340,7 @@
           <w:szCs w:val="28"/>
           <w:lang w:val="ru-RU"/>
         </w:rPr>
-        <w:t>/</w:t>
-      </w:r>
-      <w:r>
-        <w:rPr>
-          <w:rFonts w:ascii="Noto Sans Mono" w:hAnsi="Noto Sans Mono" w:cs="Noto Sans Mono"/>
-          <w:i/>
-          <w:color w:val="000000"/>
-          <w:sz w:val="28"/>
-          <w:szCs w:val="28"/>
-        </w:rPr>
-        <w:t>n</w:t>
-      </w:r>
-      <w:r>
-        <w:rPr>
-          <w:rFonts w:ascii="Noto Sans Mono" w:hAnsi="Noto Sans Mono" w:cs="Noto Sans Mono"/>
-          <w:i/>
-          <w:color w:val="000000"/>
-          <w:sz w:val="28"/>
-          <w:szCs w:val="28"/>
-          <w:lang w:val="ru-RU"/>
-        </w:rPr>
-        <w:t>/</w:t>
+        <w:t>/ɲ/</w:t>
       </w:r>
     </w:p>
     <w:p>
@@ -10556,7 +10565,7 @@
       <w:pPr>
         <w:pStyle w:val="Titolo2"/>
       </w:pPr>
-      <w:bookmarkStart w:id="7" w:name="_Toc100177565"/>
+      <w:bookmarkStart w:id="7" w:name="_Toc101477559"/>
       <w:r>
         <w:lastRenderedPageBreak/>
         <w:t xml:space="preserve">Regole </w:t>
@@ -12038,7 +12047,7 @@
       <w:pPr>
         <w:pStyle w:val="Titolo2"/>
       </w:pPr>
-      <w:bookmarkStart w:id="8" w:name="_Toc100177566"/>
+      <w:bookmarkStart w:id="8" w:name="_Toc101477560"/>
       <w:r>
         <w:lastRenderedPageBreak/>
         <w:t xml:space="preserve">Il </w:t>
@@ -12719,7 +12728,7 @@
           <w:lang w:val="bg-BG"/>
         </w:rPr>
       </w:pPr>
-      <w:bookmarkStart w:id="9" w:name="_Toc100177567"/>
+      <w:bookmarkStart w:id="9" w:name="_Toc101477561"/>
       <w:r>
         <w:rPr>
           <w:lang w:val="bg-BG"/>
@@ -13078,7 +13087,7 @@
       <w:pPr>
         <w:pStyle w:val="Titolo2"/>
       </w:pPr>
-      <w:bookmarkStart w:id="10" w:name="_Toc100177568"/>
+      <w:bookmarkStart w:id="10" w:name="_Toc101477562"/>
       <w:r>
         <w:lastRenderedPageBreak/>
         <w:t>L’accento</w:t>
@@ -13247,7 +13256,7 @@
       <w:pPr>
         <w:pStyle w:val="Titolo2"/>
       </w:pPr>
-      <w:bookmarkStart w:id="11" w:name="_Toc100177569"/>
+      <w:bookmarkStart w:id="11" w:name="_Toc101477563"/>
       <w:r>
         <w:lastRenderedPageBreak/>
         <w:t>La maiuscola</w:t>
@@ -13391,7 +13400,7 @@
       <w:pPr>
         <w:pStyle w:val="Titolo2"/>
       </w:pPr>
-      <w:bookmarkStart w:id="12" w:name="_Toc100177570"/>
+      <w:bookmarkStart w:id="12" w:name="_Toc101477564"/>
       <w:r>
         <w:lastRenderedPageBreak/>
         <w:t>La punteggiatura</w:t>
@@ -13971,7 +13980,7 @@
       <w:pPr>
         <w:pStyle w:val="Titolo1"/>
       </w:pPr>
-      <w:bookmarkStart w:id="13" w:name="_Toc100177571"/>
+      <w:bookmarkStart w:id="13" w:name="_Toc101477565"/>
       <w:r>
         <w:t>L</w:t>
       </w:r>
@@ -13990,7 +13999,7 @@
       <w:r>
         <w:br w:type="page"/>
       </w:r>
-      <w:bookmarkStart w:id="14" w:name="_Toc100177572"/>
+      <w:bookmarkStart w:id="14" w:name="_Toc101477566"/>
       <w:r>
         <w:lastRenderedPageBreak/>
         <w:t>L’</w:t>
@@ -14994,7 +15003,7 @@
       <w:pPr>
         <w:pStyle w:val="Titolo2"/>
       </w:pPr>
-      <w:bookmarkStart w:id="15" w:name="_Toc100177573"/>
+      <w:bookmarkStart w:id="15" w:name="_Toc101477567"/>
       <w:r>
         <w:lastRenderedPageBreak/>
         <w:t xml:space="preserve">Il </w:t>
@@ -15643,7 +15652,7 @@
       <w:pPr>
         <w:pStyle w:val="Titolo2"/>
       </w:pPr>
-      <w:bookmarkStart w:id="16" w:name="_Toc100177574"/>
+      <w:bookmarkStart w:id="16" w:name="_Toc101477568"/>
       <w:r>
         <w:lastRenderedPageBreak/>
         <w:t xml:space="preserve">Gli </w:t>
@@ -17250,7 +17259,7 @@
           <w:lang w:val="bg-BG"/>
         </w:rPr>
       </w:pPr>
-      <w:bookmarkStart w:id="17" w:name="_Toc100177575"/>
+      <w:bookmarkStart w:id="17" w:name="_Toc101477569"/>
       <w:r>
         <w:rPr>
           <w:lang w:val="bg-BG"/>
@@ -17982,7 +17991,7 @@
       <w:pPr>
         <w:pStyle w:val="Titolo2"/>
       </w:pPr>
-      <w:bookmarkStart w:id="18" w:name="_Toc100177576"/>
+      <w:bookmarkStart w:id="18" w:name="_Toc101477570"/>
       <w:r>
         <w:lastRenderedPageBreak/>
         <w:t>C</w:t>
@@ -18707,7 +18716,7 @@
           <w:lang w:val="bg-BG"/>
         </w:rPr>
       </w:pPr>
-      <w:bookmarkStart w:id="19" w:name="_Toc100177577"/>
+      <w:bookmarkStart w:id="19" w:name="_Toc101477571"/>
       <w:r>
         <w:lastRenderedPageBreak/>
         <w:t xml:space="preserve">Declinazione </w:t>
@@ -18783,7 +18792,7 @@
       <w:pPr>
         <w:pStyle w:val="Titolo4"/>
       </w:pPr>
-      <w:bookmarkStart w:id="20" w:name="_Toc100177578"/>
+      <w:bookmarkStart w:id="20" w:name="_Toc101477572"/>
       <w:r>
         <w:lastRenderedPageBreak/>
         <w:t>Nominativo</w:t>
@@ -19282,7 +19291,7 @@
           <w:lang w:val="bg-BG"/>
         </w:rPr>
       </w:pPr>
-      <w:bookmarkStart w:id="21" w:name="_Toc100177579"/>
+      <w:bookmarkStart w:id="21" w:name="_Toc101477573"/>
       <w:r>
         <w:rPr>
           <w:lang w:val="bg-BG"/>
@@ -19625,7 +19634,7 @@
           <w:lang w:val="en-US"/>
         </w:rPr>
       </w:pPr>
-      <w:bookmarkStart w:id="22" w:name="_Toc100177580"/>
+      <w:bookmarkStart w:id="22" w:name="_Toc101477574"/>
       <w:r>
         <w:rPr>
           <w:lang w:val="bg-BG"/>
@@ -20356,7 +20365,7 @@
       <w:pPr>
         <w:pStyle w:val="Titolo4"/>
       </w:pPr>
-      <w:bookmarkStart w:id="23" w:name="_Toc100177581"/>
+      <w:bookmarkStart w:id="23" w:name="_Toc101477575"/>
       <w:r>
         <w:lastRenderedPageBreak/>
         <w:t>Strumentale</w:t>
@@ -21028,7 +21037,7 @@
           <w:lang w:val="bg-BG"/>
         </w:rPr>
       </w:pPr>
-      <w:bookmarkStart w:id="24" w:name="_Toc100177582"/>
+      <w:bookmarkStart w:id="24" w:name="_Toc101477576"/>
       <w:r>
         <w:rPr>
           <w:lang w:val="bg-BG"/>
@@ -21674,7 +21683,7 @@
       <w:pPr>
         <w:pStyle w:val="Titolo4"/>
       </w:pPr>
-      <w:bookmarkStart w:id="25" w:name="_Toc100177583"/>
+      <w:bookmarkStart w:id="25" w:name="_Toc101477577"/>
       <w:r>
         <w:lastRenderedPageBreak/>
         <w:t>Locativo</w:t>
@@ -22106,7 +22115,7 @@
       <w:pPr>
         <w:pStyle w:val="Titolo4"/>
       </w:pPr>
-      <w:bookmarkStart w:id="26" w:name="_Toc100177584"/>
+      <w:bookmarkStart w:id="26" w:name="_Toc101477578"/>
       <w:r>
         <w:lastRenderedPageBreak/>
         <w:t>Vocativo</w:t>
@@ -22410,7 +22419,7 @@
           <w:u w:val="single"/>
         </w:rPr>
       </w:pPr>
-      <w:bookmarkStart w:id="27" w:name="_Toc100177585"/>
+      <w:bookmarkStart w:id="27" w:name="_Toc101477579"/>
       <w:r>
         <w:lastRenderedPageBreak/>
         <w:t>Pronomi</w:t>
@@ -24095,7 +24104,7 @@
       <w:pPr>
         <w:pStyle w:val="Titolo3"/>
       </w:pPr>
-      <w:bookmarkStart w:id="28" w:name="_Toc100177586"/>
+      <w:bookmarkStart w:id="28" w:name="_Toc101477580"/>
       <w:r>
         <w:lastRenderedPageBreak/>
         <w:t xml:space="preserve">Pronomi </w:t>
@@ -24765,7 +24774,7 @@
       <w:pPr>
         <w:pStyle w:val="Titolo3"/>
       </w:pPr>
-      <w:bookmarkStart w:id="29" w:name="_Toc100177587"/>
+      <w:bookmarkStart w:id="29" w:name="_Toc101477581"/>
       <w:r>
         <w:lastRenderedPageBreak/>
         <w:t xml:space="preserve">Pronomi </w:t>
@@ -25141,7 +25150,7 @@
         </w:rPr>
         <w:br w:type="page"/>
       </w:r>
-      <w:bookmarkStart w:id="30" w:name="_Toc100177588"/>
+      <w:bookmarkStart w:id="30" w:name="_Toc101477582"/>
       <w:r>
         <w:lastRenderedPageBreak/>
         <w:t xml:space="preserve">Pronomi </w:t>
@@ -25327,7 +25336,7 @@
       <w:pPr>
         <w:pStyle w:val="Titolo4"/>
       </w:pPr>
-      <w:bookmarkStart w:id="31" w:name="_Toc100177589"/>
+      <w:bookmarkStart w:id="31" w:name="_Toc101477583"/>
       <w:r>
         <w:rPr>
           <w:lang w:val="bg-BG"/>
@@ -25651,7 +25660,7 @@
       <w:pPr>
         <w:pStyle w:val="Titolo4"/>
       </w:pPr>
-      <w:bookmarkStart w:id="32" w:name="_Toc100177590"/>
+      <w:bookmarkStart w:id="32" w:name="_Toc101477584"/>
       <w:r>
         <w:lastRenderedPageBreak/>
         <w:t>Pronomi dimostrativi di lontananza</w:t>
@@ -25812,7 +25821,7 @@
       <w:pPr>
         <w:pStyle w:val="Titolo3"/>
       </w:pPr>
-      <w:bookmarkStart w:id="33" w:name="_Toc100177591"/>
+      <w:bookmarkStart w:id="33" w:name="_Toc101477585"/>
       <w:r>
         <w:lastRenderedPageBreak/>
         <w:t>Pronomi interrogativi</w:t>
@@ -26516,7 +26525,7 @@
       <w:pPr>
         <w:pStyle w:val="Titolo3"/>
       </w:pPr>
-      <w:bookmarkStart w:id="34" w:name="_Toc100177592"/>
+      <w:bookmarkStart w:id="34" w:name="_Toc101477586"/>
       <w:r>
         <w:t xml:space="preserve">Pronomi </w:t>
       </w:r>
@@ -26729,7 +26738,7 @@
       <w:pPr>
         <w:pStyle w:val="Titolo3"/>
       </w:pPr>
-      <w:bookmarkStart w:id="35" w:name="_Toc100177593"/>
+      <w:bookmarkStart w:id="35" w:name="_Toc101477587"/>
       <w:r>
         <w:lastRenderedPageBreak/>
         <w:t>Pronomi relativi</w:t>
@@ -27067,7 +27076,7 @@
       <w:pPr>
         <w:pStyle w:val="Titolo2"/>
       </w:pPr>
-      <w:bookmarkStart w:id="36" w:name="_Toc100177594"/>
+      <w:bookmarkStart w:id="36" w:name="_Toc101477588"/>
       <w:r>
         <w:lastRenderedPageBreak/>
         <w:t>Il verbo</w:t>
@@ -27892,7 +27901,7 @@
           <w:lang w:val="bg-BG"/>
         </w:rPr>
       </w:pPr>
-      <w:bookmarkStart w:id="37" w:name="_Toc100177595"/>
+      <w:bookmarkStart w:id="37" w:name="_Toc101477589"/>
       <w:r>
         <w:rPr>
           <w:lang w:val="bg-BG"/>
@@ -28283,7 +28292,7 @@
       <w:pPr>
         <w:pStyle w:val="Titolo3"/>
       </w:pPr>
-      <w:bookmarkStart w:id="38" w:name="_Toc100177596"/>
+      <w:bookmarkStart w:id="38" w:name="_Toc101477590"/>
       <w:r>
         <w:lastRenderedPageBreak/>
         <w:t>Il tempo</w:t>
@@ -28483,7 +28492,7 @@
       <w:pPr>
         <w:pStyle w:val="Titolo3"/>
       </w:pPr>
-      <w:bookmarkStart w:id="39" w:name="_Toc100177597"/>
+      <w:bookmarkStart w:id="39" w:name="_Toc101477591"/>
       <w:r>
         <w:lastRenderedPageBreak/>
         <w:t>Persona e numero</w:t>
@@ -28660,7 +28669,7 @@
       <w:pPr>
         <w:pStyle w:val="Titolo3"/>
       </w:pPr>
-      <w:bookmarkStart w:id="40" w:name="_Toc100177598"/>
+      <w:bookmarkStart w:id="40" w:name="_Toc101477592"/>
       <w:r>
         <w:lastRenderedPageBreak/>
         <w:t>L’aspetto</w:t>
@@ -28741,7 +28750,7 @@
           <w:iCs/>
           <w:lang w:val="bg-BG"/>
         </w:rPr>
-        <w:t>imam ćyta</w:t>
+        <w:t>po</w:t>
       </w:r>
       <w:r>
         <w:rPr>
@@ -28751,7 +28760,17 @@
           <w:iCs/>
           <w:lang w:val="bg-BG"/>
         </w:rPr>
-        <w:t>ł</w:t>
+        <w:t>ćyta</w:t>
+      </w:r>
+      <w:r>
+        <w:rPr>
+          <w:b/>
+          <w:bCs/>
+          <w:i/>
+          <w:iCs/>
+          <w:lang w:val="bg-BG"/>
+        </w:rPr>
+        <w:t>m</w:t>
       </w:r>
       <w:r>
         <w:rPr>
@@ -28865,21 +28884,19 @@
         <w:t>sappiamo l’inizio e la fine</w:t>
       </w:r>
       <w:r>
-        <w:t xml:space="preserve">, si forma con </w:t>
-      </w:r>
-      <w:r>
-        <w:rPr>
-          <w:b/>
-          <w:bCs/>
-          <w:lang w:val="bg-BG"/>
-        </w:rPr>
-        <w:t>zistać + gerundio</w:t>
-      </w:r>
-      <w:r>
-        <w:rPr>
-          <w:lang w:val="bg-BG"/>
-        </w:rPr>
-        <w:t xml:space="preserve">: </w:t>
+        <w:t xml:space="preserve">, si forma </w:t>
+      </w:r>
+      <w:r>
+        <w:rPr>
+          <w:lang w:val="bg-BG"/>
+        </w:rPr>
+        <w:t xml:space="preserve">in gerundio passato, </w:t>
+      </w:r>
+      <w:r>
+        <w:t>q</w:t>
+      </w:r>
+      <w:r>
+        <w:t xml:space="preserve">uindi secondo la forma perfetta: </w:t>
       </w:r>
       <w:r>
         <w:rPr>
@@ -28889,14 +28906,12 @@
           <w:iCs/>
           <w:lang w:val="bg-BG"/>
         </w:rPr>
-        <w:t>zistaś movięki</w:t>
-      </w:r>
-      <w:r>
-        <w:rPr>
-          <w:b/>
-          <w:bCs/>
-          <w:i/>
-          <w:iCs/>
+        <w:t>pomovięki</w:t>
+      </w:r>
+      <w:r>
+        <w:rPr>
+          <w:b/>
+          <w:bCs/>
           <w:lang w:val="bg-BG"/>
         </w:rPr>
         <w:t xml:space="preserve"> </w:t>
@@ -28956,7 +28971,7 @@
       <w:pPr>
         <w:pStyle w:val="Titolo3"/>
       </w:pPr>
-      <w:bookmarkStart w:id="41" w:name="_Toc100177599"/>
+      <w:bookmarkStart w:id="41" w:name="_Toc101477593"/>
       <w:r>
         <w:lastRenderedPageBreak/>
         <w:t>La coniugazione</w:t>
@@ -29262,15 +29277,39 @@
         <w:rPr>
           <w:lang w:val="bg-BG"/>
         </w:rPr>
-        <w:t>Gli ausiliari</w:t>
-      </w:r>
-    </w:p>
-    <w:p>
-      <w:r>
-        <w:rPr>
-          <w:lang w:val="bg-BG"/>
-        </w:rPr>
-        <w:t xml:space="preserve">I tempi composti si formano con dei verbi, detti ausiliari, </w:t>
+        <w:t>I prefissi</w:t>
+      </w:r>
+    </w:p>
+    <w:p>
+      <w:r>
+        <w:rPr>
+          <w:lang w:val="bg-BG"/>
+        </w:rPr>
+        <w:t>I tempi composti si formano con de</w:t>
+      </w:r>
+      <w:r>
+        <w:rPr>
+          <w:lang w:val="bg-BG"/>
+        </w:rPr>
+        <w:t>lle particelle</w:t>
+      </w:r>
+      <w:r>
+        <w:rPr>
+          <w:lang w:val="bg-BG"/>
+        </w:rPr>
+        <w:t xml:space="preserve">, </w:t>
+      </w:r>
+      <w:r>
+        <w:rPr>
+          <w:lang w:val="bg-BG"/>
+        </w:rPr>
+        <w:t>dei prefissi</w:t>
+      </w:r>
+      <w:r>
+        <w:rPr>
+          <w:lang w:val="bg-BG"/>
+        </w:rPr>
+        <w:t xml:space="preserve">, </w:t>
       </w:r>
       <w:r>
         <w:t>c</w:t>
@@ -29286,56 +29325,78 @@
         </w:rPr>
       </w:pPr>
       <w:r>
-        <w:t xml:space="preserve">I verbi ausiliari sono due: </w:t>
-      </w:r>
-      <w:r>
-        <w:rPr>
-          <w:b/>
-          <w:bCs/>
-        </w:rPr>
-        <w:t>by</w:t>
-      </w:r>
-      <w:r>
-        <w:rPr>
-          <w:b/>
-          <w:bCs/>
-          <w:lang w:val="bg-BG"/>
-        </w:rPr>
-        <w:t>ć</w:t>
-      </w:r>
-      <w:r>
-        <w:rPr>
-          <w:lang w:val="bg-BG"/>
-        </w:rPr>
-        <w:t xml:space="preserve"> e </w:t>
-      </w:r>
-      <w:r>
-        <w:rPr>
-          <w:b/>
-          <w:bCs/>
-          <w:lang w:val="bg-BG"/>
-        </w:rPr>
-        <w:t>imeć</w:t>
-      </w:r>
-      <w:r>
-        <w:rPr>
-          <w:lang w:val="bg-BG"/>
-        </w:rPr>
-        <w:t xml:space="preserve"> (e la sua forma negativa </w:t>
-      </w:r>
-      <w:r>
-        <w:rPr>
-          <w:i/>
-          <w:iCs/>
-          <w:lang w:val="bg-BG"/>
-        </w:rPr>
-        <w:t>niameć</w:t>
-      </w:r>
-      <w:r>
-        <w:rPr>
-          <w:lang w:val="bg-BG"/>
-        </w:rPr>
-        <w:t>). Ad essi segue il participio passato del verbo:</w:t>
+        <w:t>I</w:t>
+      </w:r>
+      <w:r>
+        <w:rPr>
+          <w:lang w:val="bg-BG"/>
+        </w:rPr>
+        <w:t xml:space="preserve"> prefissi principali sono due</w:t>
+      </w:r>
+      <w:r>
+        <w:t xml:space="preserve"> sono due: </w:t>
+      </w:r>
+      <w:r>
+        <w:rPr>
+          <w:b/>
+          <w:bCs/>
+          <w:lang w:val="bg-BG"/>
+        </w:rPr>
+        <w:t>iz-</w:t>
+      </w:r>
+      <w:r>
+        <w:rPr>
+          <w:b/>
+          <w:bCs/>
+          <w:lang w:val="bg-BG"/>
+        </w:rPr>
+        <w:t>/na-</w:t>
+      </w:r>
+      <w:r>
+        <w:rPr>
+          <w:b/>
+          <w:bCs/>
+          <w:lang w:val="bg-BG"/>
+        </w:rPr>
+        <w:t xml:space="preserve"> </w:t>
+      </w:r>
+      <w:r>
+        <w:rPr>
+          <w:lang w:val="bg-BG"/>
+        </w:rPr>
+        <w:t xml:space="preserve">e </w:t>
+      </w:r>
+      <w:r>
+        <w:rPr>
+          <w:b/>
+          <w:bCs/>
+          <w:lang w:val="bg-BG"/>
+        </w:rPr>
+        <w:t>po-</w:t>
+      </w:r>
+      <w:r>
+        <w:rPr>
+          <w:lang w:val="bg-BG"/>
+        </w:rPr>
+        <w:t xml:space="preserve">. </w:t>
+      </w:r>
+      <w:r>
+        <w:rPr>
+          <w:lang w:val="bg-BG"/>
+        </w:rPr>
+        <w:t>Ad essi segue il</w:t>
+      </w:r>
+      <w:r>
+        <w:rPr>
+          <w:lang w:val="bg-BG"/>
+        </w:rPr>
+        <w:t xml:space="preserve"> verbo coniugato alla forma non composta</w:t>
+      </w:r>
+      <w:r>
+        <w:rPr>
+          <w:lang w:val="bg-BG"/>
+        </w:rPr>
+        <w:t>:</w:t>
       </w:r>
     </w:p>
     <w:p>
@@ -29374,21 +29435,21 @@
           <w:bCs/>
           <w:lang w:val="bg-BG"/>
         </w:rPr>
-        <w:t>imam movi</w:t>
-      </w:r>
-      <w:r>
-        <w:rPr>
-          <w:b/>
-          <w:bCs/>
-          <w:lang w:val="bg-BG"/>
-        </w:rPr>
-        <w:t>ł</w:t>
-      </w:r>
-      <w:r>
-        <w:rPr>
-          <w:lang w:val="bg-BG"/>
-        </w:rPr>
-        <w:t xml:space="preserve"> s tebą</w:t>
+        <w:t>pomovim</w:t>
+      </w:r>
+      <w:r>
+        <w:rPr>
+          <w:b/>
+          <w:bCs/>
+          <w:lang w:val="bg-BG"/>
+        </w:rPr>
+        <w:t xml:space="preserve"> </w:t>
+      </w:r>
+      <w:r>
+        <w:rPr>
+          <w:lang w:val="bg-BG"/>
+        </w:rPr>
+        <w:t>s tebą</w:t>
       </w:r>
       <w:r>
         <w:rPr>
@@ -29429,15 +29490,14 @@
           <w:bCs/>
           <w:lang w:val="bg-BG"/>
         </w:rPr>
-        <w:t>e zista</w:t>
-      </w:r>
-      <w:r>
-        <w:rPr>
-          <w:b/>
-          <w:bCs/>
-          <w:lang w:val="bg-BG"/>
-        </w:rPr>
-        <w:t>ł</w:t>
+        <w:t>iź</w:t>
+      </w:r>
+      <w:r>
+        <w:rPr>
+          <w:b/>
+          <w:bCs/>
+        </w:rPr>
+        <w:t>ista</w:t>
       </w:r>
       <w:r>
         <w:rPr>
@@ -29566,7 +29626,15 @@
           <w:bCs/>
           <w:lang w:val="bg-BG"/>
         </w:rPr>
-        <w:t>być</w:t>
+        <w:t>iz-</w:t>
+      </w:r>
+      <w:r>
+        <w:rPr>
+          <w:b/>
+          <w:bCs/>
+          <w:lang w:val="bg-BG"/>
+        </w:rPr>
+        <w:t>/na-</w:t>
       </w:r>
       <w:r>
         <w:t>:</w:t>
@@ -29585,42 +29653,7 @@
         <w:rPr>
           <w:lang w:val="bg-BG"/>
         </w:rPr>
-        <w:t xml:space="preserve">Parlare </w:t>
-      </w:r>
-      <w:r>
-        <w:t>di noi stessi:</w:t>
-      </w:r>
-      <w:r>
-        <w:t xml:space="preserve"> </w:t>
-      </w:r>
-      <w:r>
-        <w:rPr>
-          <w:i/>
-          <w:iCs/>
-        </w:rPr>
-        <w:t>s</w:t>
-      </w:r>
-      <w:r>
-        <w:rPr>
-          <w:i/>
-          <w:iCs/>
-          <w:lang w:val="bg-BG"/>
-        </w:rPr>
-        <w:t>ŭm zista</w:t>
-      </w:r>
-      <w:r>
-        <w:rPr>
-          <w:i/>
-          <w:iCs/>
-          <w:lang w:val="bg-BG"/>
-        </w:rPr>
-        <w:t>n (sono stata)</w:t>
-      </w:r>
-      <w:r>
-        <w:rPr>
-          <w:lang w:val="bg-BG"/>
-        </w:rPr>
-        <w:t>;</w:t>
+        <w:t>Parlare di noi stessi: iźistam śtĕlyvną (sono stata felice);</w:t>
       </w:r>
     </w:p>
     <w:p>
@@ -29644,7 +29677,31 @@
           <w:iCs/>
           <w:lang w:val="bg-BG"/>
         </w:rPr>
-        <w:t>sŭm sŭbędan się</w:t>
+        <w:t>na</w:t>
+      </w:r>
+      <w:r>
+        <w:rPr>
+          <w:i/>
+          <w:iCs/>
+          <w:lang w:val="bg-BG"/>
+        </w:rPr>
+        <w:t>sŭbęda</w:t>
+      </w:r>
+      <w:r>
+        <w:rPr>
+          <w:i/>
+          <w:iCs/>
+          <w:lang w:val="bg-BG"/>
+        </w:rPr>
+        <w:t>m</w:t>
+      </w:r>
+      <w:r>
+        <w:rPr>
+          <w:i/>
+          <w:iCs/>
+          <w:lang w:val="bg-BG"/>
+        </w:rPr>
+        <w:t xml:space="preserve"> się</w:t>
       </w:r>
       <w:r>
         <w:rPr>
@@ -29692,16 +29749,16 @@
         <w:rPr>
           <w:i/>
           <w:iCs/>
-        </w:rPr>
-        <w:t>e stana</w:t>
+          <w:lang w:val="bg-BG"/>
+        </w:rPr>
+        <w:t>na</w:t>
       </w:r>
       <w:r>
         <w:rPr>
           <w:i/>
           <w:iCs/>
-          <w:lang w:val="bg-BG"/>
-        </w:rPr>
-        <w:t>ł</w:t>
+        </w:rPr>
+        <w:t>stana</w:t>
       </w:r>
       <w:r>
         <w:rPr>
@@ -29724,58 +29781,19 @@
         <w:jc w:val="left"/>
       </w:pPr>
       <w:r>
-        <w:rPr>
-          <w:lang w:val="bg-BG"/>
-        </w:rPr>
-        <w:t>V</w:t>
-      </w:r>
-      <w:r>
-        <w:t xml:space="preserve">erbi intransitivi: </w:t>
-      </w:r>
-      <w:r>
-        <w:rPr>
-          <w:i/>
-          <w:iCs/>
-        </w:rPr>
-        <w:t>s</w:t>
-      </w:r>
-      <w:r>
-        <w:rPr>
-          <w:i/>
-          <w:iCs/>
-          <w:lang w:val="bg-BG"/>
-        </w:rPr>
-        <w:t>ŭm i</w:t>
-      </w:r>
-      <w:r>
-        <w:rPr>
-          <w:i/>
-          <w:iCs/>
-          <w:lang w:val="bg-BG"/>
-        </w:rPr>
-        <w:t>đy</w:t>
-      </w:r>
-      <w:r>
-        <w:rPr>
-          <w:i/>
-          <w:iCs/>
-          <w:lang w:val="bg-BG"/>
-        </w:rPr>
-        <w:t>ł</w:t>
-      </w:r>
-      <w:r>
-        <w:rPr>
-          <w:i/>
-          <w:iCs/>
-          <w:lang w:val="bg-BG"/>
-        </w:rPr>
-        <w:t xml:space="preserve"> v domą (sono andata a casa)</w:t>
-      </w:r>
-      <w:r>
-        <w:rPr>
-          <w:lang w:val="bg-BG"/>
-        </w:rPr>
-        <w:t>;</w:t>
+        <w:t xml:space="preserve">Verbi intransitivi: </w:t>
+      </w:r>
+      <w:r>
+        <w:rPr>
+          <w:lang w:val="bg-BG"/>
+        </w:rPr>
+        <w:t>nai</w:t>
+      </w:r>
+      <w:r>
+        <w:rPr>
+          <w:lang w:val="bg-BG"/>
+        </w:rPr>
+        <w:t>dę v doma;</w:t>
       </w:r>
     </w:p>
     <w:p>
@@ -29795,9 +29813,9 @@
         <w:rPr>
           <w:b/>
           <w:bCs/>
-          <w:lang w:val="bg-BG"/>
-        </w:rPr>
-        <w:t>imeć</w:t>
+          <w:lang w:val="en-US"/>
+        </w:rPr>
+        <w:t>po-</w:t>
       </w:r>
       <w:r>
         <w:rPr>
@@ -29828,9 +29846,8 @@
         <w:rPr>
           <w:i/>
           <w:iCs/>
-          <w:lang w:val="bg-BG"/>
-        </w:rPr>
-        <w:t>imaś ima</w:t>
+        </w:rPr>
+        <w:t>poi</w:t>
       </w:r>
       <w:r>
         <w:rPr>
@@ -29838,15 +29855,7 @@
           <w:iCs/>
           <w:lang w:val="bg-BG"/>
         </w:rPr>
-        <w:t>ł</w:t>
-      </w:r>
-      <w:r>
-        <w:rPr>
-          <w:i/>
-          <w:iCs/>
-          <w:lang w:val="bg-BG"/>
-        </w:rPr>
-        <w:t xml:space="preserve"> (hai avuto)</w:t>
+        <w:t>maś (hai avuto)</w:t>
       </w:r>
       <w:r>
         <w:rPr>
@@ -29877,9 +29886,8 @@
         <w:rPr>
           <w:i/>
           <w:iCs/>
-          <w:lang w:val="bg-BG"/>
-        </w:rPr>
-        <w:t>imam viźda</w:t>
+        </w:rPr>
+        <w:t>po</w:t>
       </w:r>
       <w:r>
         <w:rPr>
@@ -29887,12 +29895,19 @@
           <w:iCs/>
           <w:lang w:val="bg-BG"/>
         </w:rPr>
-        <w:t>ł</w:t>
+        <w:t>viźda</w:t>
       </w:r>
       <w:r>
         <w:rPr>
           <w:i/>
           <w:iCs/>
+        </w:rPr>
+        <w:t>m</w:t>
+      </w:r>
+      <w:r>
+        <w:rPr>
+          <w:i/>
+          <w:iCs/>
           <w:lang w:val="bg-BG"/>
         </w:rPr>
         <w:t xml:space="preserve"> (ho guardato)</w:t>
@@ -29950,7 +29965,7 @@
         <w:rPr>
           <w:lang w:val="bg-BG"/>
         </w:rPr>
-        <w:t xml:space="preserve">Gli ausiliari </w:t>
+        <w:t xml:space="preserve">Gli </w:t>
       </w:r>
       <w:r>
         <w:rPr>
@@ -30006,7 +30021,7 @@
         <w:t xml:space="preserve"> </w:t>
       </w:r>
       <w:r>
-        <w:t>hanno anche un loro significato importantissimo</w:t>
+        <w:t>hanno un loro significato importantissimo</w:t>
       </w:r>
       <w:r>
         <w:t>.</w:t>
@@ -30612,7 +30627,7 @@
         <w:rPr>
           <w:lang w:val="bg-BG"/>
         </w:rPr>
-        <w:t>vlimąva się (c</w:t>
+        <w:t>vlimąva (c</w:t>
       </w:r>
       <w:r>
         <w:t>’</w:t>
@@ -30712,10 +30727,10 @@
           <w:noProof/>
         </w:rPr>
         <w:drawing>
-          <wp:inline distT="0" distB="0" distL="0" distR="0" wp14:anchorId="39B0B3EC" wp14:editId="17751E6F">
+          <wp:inline distT="0" distB="0" distL="0" distR="0" wp14:anchorId="01FADD25" wp14:editId="09808FF2">
             <wp:extent cx="6645910" cy="6952615"/>
             <wp:effectExtent l="0" t="0" r="0" b="0"/>
-            <wp:docPr id="30" name="Immagine 30"/>
+            <wp:docPr id="14" name="Immagine 14"/>
             <wp:cNvGraphicFramePr>
               <a:graphicFrameLocks xmlns:a="http://schemas.openxmlformats.org/drawingml/2006/main" noChangeAspect="1"/>
             </wp:cNvGraphicFramePr>
@@ -30723,7 +30738,7 @@
               <a:graphicData uri="http://schemas.openxmlformats.org/drawingml/2006/picture">
                 <pic:pic xmlns:pic="http://schemas.openxmlformats.org/drawingml/2006/picture">
                   <pic:nvPicPr>
-                    <pic:cNvPr id="0" name="Picture 8"/>
+                    <pic:cNvPr id="0" name="Picture 4"/>
                     <pic:cNvPicPr>
                       <a:picLocks noChangeAspect="1" noChangeArrowheads="1"/>
                     </pic:cNvPicPr>
@@ -30846,10 +30861,10 @@
           <w:noProof/>
         </w:rPr>
         <w:drawing>
-          <wp:inline distT="0" distB="0" distL="0" distR="0" wp14:anchorId="448C6084" wp14:editId="25D40936">
-            <wp:extent cx="6645910" cy="7101205"/>
+          <wp:inline distT="0" distB="0" distL="0" distR="0" wp14:anchorId="50DF7CE0" wp14:editId="12F4C9A9">
+            <wp:extent cx="6645910" cy="6952615"/>
             <wp:effectExtent l="0" t="0" r="0" b="0"/>
-            <wp:docPr id="31" name="Immagine 31"/>
+            <wp:docPr id="15" name="Immagine 15"/>
             <wp:cNvGraphicFramePr>
               <a:graphicFrameLocks xmlns:a="http://schemas.openxmlformats.org/drawingml/2006/main" noChangeAspect="1"/>
             </wp:cNvGraphicFramePr>
@@ -30857,7 +30872,7 @@
               <a:graphicData uri="http://schemas.openxmlformats.org/drawingml/2006/picture">
                 <pic:pic xmlns:pic="http://schemas.openxmlformats.org/drawingml/2006/picture">
                   <pic:nvPicPr>
-                    <pic:cNvPr id="0" name="Picture 9"/>
+                    <pic:cNvPr id="0" name="Picture 5"/>
                     <pic:cNvPicPr>
                       <a:picLocks noChangeAspect="1" noChangeArrowheads="1"/>
                     </pic:cNvPicPr>
@@ -30878,7 +30893,7 @@
                   <pic:spPr bwMode="auto">
                     <a:xfrm>
                       <a:off x="0" y="0"/>
-                      <a:ext cx="6645910" cy="7101205"/>
+                      <a:ext cx="6645910" cy="6952615"/>
                     </a:xfrm>
                     <a:prstGeom prst="rect">
                       <a:avLst/>
@@ -30913,7 +30928,7 @@
       <w:pPr>
         <w:pStyle w:val="Titolo3"/>
       </w:pPr>
-      <w:bookmarkStart w:id="42" w:name="_Toc100177600"/>
+      <w:bookmarkStart w:id="42" w:name="_Toc101477594"/>
       <w:r>
         <w:lastRenderedPageBreak/>
         <w:t>Co</w:t>
@@ -31232,10 +31247,10 @@
           <w:noProof/>
         </w:rPr>
         <w:drawing>
-          <wp:inline distT="0" distB="0" distL="0" distR="0" wp14:anchorId="6E1291DD" wp14:editId="0C64F221">
-            <wp:extent cx="6333692" cy="6625988"/>
+          <wp:inline distT="0" distB="0" distL="0" distR="0" wp14:anchorId="219EA7CF" wp14:editId="796C542F">
+            <wp:extent cx="6234971" cy="6522711"/>
             <wp:effectExtent l="0" t="0" r="0" b="0"/>
-            <wp:docPr id="32" name="Immagine 32"/>
+            <wp:docPr id="16" name="Immagine 16"/>
             <wp:cNvGraphicFramePr>
               <a:graphicFrameLocks xmlns:a="http://schemas.openxmlformats.org/drawingml/2006/main" noChangeAspect="1"/>
             </wp:cNvGraphicFramePr>
@@ -31243,7 +31258,7 @@
               <a:graphicData uri="http://schemas.openxmlformats.org/drawingml/2006/picture">
                 <pic:pic xmlns:pic="http://schemas.openxmlformats.org/drawingml/2006/picture">
                   <pic:nvPicPr>
-                    <pic:cNvPr id="0" name="Picture 10"/>
+                    <pic:cNvPr id="0" name="Picture 6"/>
                     <pic:cNvPicPr>
                       <a:picLocks noChangeAspect="1" noChangeArrowheads="1"/>
                     </pic:cNvPicPr>
@@ -31264,7 +31279,7 @@
                   <pic:spPr bwMode="auto">
                     <a:xfrm>
                       <a:off x="0" y="0"/>
-                      <a:ext cx="6337476" cy="6629946"/>
+                      <a:ext cx="6239504" cy="6527453"/>
                     </a:xfrm>
                     <a:prstGeom prst="rect">
                       <a:avLst/>
@@ -31459,10 +31474,10 @@
           <w:noProof/>
         </w:rPr>
         <w:drawing>
-          <wp:inline distT="0" distB="0" distL="0" distR="0" wp14:anchorId="2550289A" wp14:editId="3F9A2D99">
-            <wp:extent cx="6298442" cy="6589112"/>
+          <wp:inline distT="0" distB="0" distL="0" distR="0" wp14:anchorId="3AD1A502" wp14:editId="59657820">
+            <wp:extent cx="6384996" cy="6679660"/>
             <wp:effectExtent l="0" t="0" r="0" b="0"/>
-            <wp:docPr id="34" name="Immagine 34"/>
+            <wp:docPr id="21" name="Immagine 21"/>
             <wp:cNvGraphicFramePr>
               <a:graphicFrameLocks xmlns:a="http://schemas.openxmlformats.org/drawingml/2006/main" noChangeAspect="1"/>
             </wp:cNvGraphicFramePr>
@@ -31470,7 +31485,7 @@
               <a:graphicData uri="http://schemas.openxmlformats.org/drawingml/2006/picture">
                 <pic:pic xmlns:pic="http://schemas.openxmlformats.org/drawingml/2006/picture">
                   <pic:nvPicPr>
-                    <pic:cNvPr id="0" name="Picture 11"/>
+                    <pic:cNvPr id="0" name="Picture 7"/>
                     <pic:cNvPicPr>
                       <a:picLocks noChangeAspect="1" noChangeArrowheads="1"/>
                     </pic:cNvPicPr>
@@ -31491,7 +31506,7 @@
                   <pic:spPr bwMode="auto">
                     <a:xfrm>
                       <a:off x="0" y="0"/>
-                      <a:ext cx="6303615" cy="6594524"/>
+                      <a:ext cx="6386061" cy="6680774"/>
                     </a:xfrm>
                     <a:prstGeom prst="rect">
                       <a:avLst/>
@@ -31657,10 +31672,10 @@
           <w:noProof/>
         </w:rPr>
         <w:drawing>
-          <wp:inline distT="0" distB="0" distL="0" distR="0" wp14:anchorId="6D08A527" wp14:editId="4EDFED3C">
+          <wp:inline distT="0" distB="0" distL="0" distR="0" wp14:anchorId="5580FC78" wp14:editId="7840C52C">
             <wp:extent cx="6645910" cy="6952615"/>
             <wp:effectExtent l="0" t="0" r="0" b="0"/>
-            <wp:docPr id="35" name="Immagine 35"/>
+            <wp:docPr id="23" name="Immagine 23"/>
             <wp:cNvGraphicFramePr>
               <a:graphicFrameLocks xmlns:a="http://schemas.openxmlformats.org/drawingml/2006/main" noChangeAspect="1"/>
             </wp:cNvGraphicFramePr>
@@ -31668,7 +31683,7 @@
               <a:graphicData uri="http://schemas.openxmlformats.org/drawingml/2006/picture">
                 <pic:pic xmlns:pic="http://schemas.openxmlformats.org/drawingml/2006/picture">
                   <pic:nvPicPr>
-                    <pic:cNvPr id="0" name="Picture 12"/>
+                    <pic:cNvPr id="0" name="Picture 8"/>
                     <pic:cNvPicPr>
                       <a:picLocks noChangeAspect="1" noChangeArrowheads="1"/>
                     </pic:cNvPicPr>
@@ -31921,10 +31936,10 @@
           <w:noProof/>
         </w:rPr>
         <w:drawing>
-          <wp:inline distT="0" distB="0" distL="0" distR="0" wp14:anchorId="2DCDBCEA" wp14:editId="07B67002">
-            <wp:extent cx="6325737" cy="6175612"/>
+          <wp:inline distT="0" distB="0" distL="0" distR="0" wp14:anchorId="48E33DD5" wp14:editId="256CB19F">
+            <wp:extent cx="5998191" cy="6167410"/>
             <wp:effectExtent l="0" t="0" r="0" b="0"/>
-            <wp:docPr id="36" name="Immagine 36"/>
+            <wp:docPr id="24" name="Immagine 24"/>
             <wp:cNvGraphicFramePr>
               <a:graphicFrameLocks xmlns:a="http://schemas.openxmlformats.org/drawingml/2006/main" noChangeAspect="1"/>
             </wp:cNvGraphicFramePr>
@@ -31932,7 +31947,7 @@
               <a:graphicData uri="http://schemas.openxmlformats.org/drawingml/2006/picture">
                 <pic:pic xmlns:pic="http://schemas.openxmlformats.org/drawingml/2006/picture">
                   <pic:nvPicPr>
-                    <pic:cNvPr id="0" name="Picture 13"/>
+                    <pic:cNvPr id="0" name="Picture 9"/>
                     <pic:cNvPicPr>
                       <a:picLocks noChangeAspect="1" noChangeArrowheads="1"/>
                     </pic:cNvPicPr>
@@ -31953,7 +31968,7 @@
                   <pic:spPr bwMode="auto">
                     <a:xfrm>
                       <a:off x="0" y="0"/>
-                      <a:ext cx="6340405" cy="6189932"/>
+                      <a:ext cx="6011340" cy="6180930"/>
                     </a:xfrm>
                     <a:prstGeom prst="rect">
                       <a:avLst/>
@@ -31974,7 +31989,7 @@
       <w:pPr>
         <w:pStyle w:val="Titolo3"/>
       </w:pPr>
-      <w:bookmarkStart w:id="43" w:name="_Toc100177601"/>
+      <w:bookmarkStart w:id="43" w:name="_Toc101477595"/>
       <w:r>
         <w:lastRenderedPageBreak/>
         <w:t>La coniugazione passiva</w:t>
@@ -31994,15 +32009,19 @@
         <w:t>coniugazione passiva</w:t>
       </w:r>
       <w:r>
-        <w:t xml:space="preserve"> si forma unendo le voci dell’ausiliare </w:t>
-      </w:r>
-      <w:r>
-        <w:rPr>
-          <w:b/>
-          <w:bCs/>
-          <w:lang w:val="bg-BG"/>
-        </w:rPr>
-        <w:t>być</w:t>
+        <w:t xml:space="preserve"> si forma</w:t>
+      </w:r>
+      <w:r>
+        <w:rPr>
+          <w:lang w:val="bg-BG"/>
+        </w:rPr>
+        <w:t>con l</w:t>
+      </w:r>
+      <w:r>
+        <w:rPr>
+          <w:lang w:val="bg-BG"/>
+        </w:rPr>
+        <w:t>e</w:t>
       </w:r>
       <w:r>
         <w:rPr>
@@ -32011,19 +32030,35 @@
         <w:t xml:space="preserve"> </w:t>
       </w:r>
       <w:r>
-        <w:t>al participio</w:t>
-      </w:r>
-      <w:r>
-        <w:t xml:space="preserve"> </w:t>
-      </w:r>
-      <w:r>
-        <w:t>passat</w:t>
-      </w:r>
-      <w:r>
-        <w:t>o</w:t>
-      </w:r>
-      <w:r>
-        <w:t xml:space="preserve"> del verbo, che concorda con il soggetto sia nel genere che nel numero.</w:t>
+        <w:rPr>
+          <w:lang w:val="bg-BG"/>
+        </w:rPr>
+        <w:t>particelle</w:t>
+      </w:r>
+      <w:r>
+        <w:rPr>
+          <w:b/>
+          <w:bCs/>
+          <w:lang w:val="bg-BG"/>
+        </w:rPr>
+        <w:t xml:space="preserve"> iz-</w:t>
+      </w:r>
+      <w:r>
+        <w:rPr>
+          <w:lang w:val="bg-BG"/>
+        </w:rPr>
+        <w:t xml:space="preserve"> o </w:t>
+      </w:r>
+      <w:r>
+        <w:rPr>
+          <w:b/>
+          <w:bCs/>
+          <w:lang w:val="bg-BG"/>
+        </w:rPr>
+        <w:t>po-</w:t>
+      </w:r>
+      <w:r>
+        <w:t>.</w:t>
       </w:r>
     </w:p>
     <w:p>
@@ -32053,7 +32088,7 @@
       <w:pPr>
         <w:pStyle w:val="Titolo3"/>
       </w:pPr>
-      <w:bookmarkStart w:id="44" w:name="_Toc100177602"/>
+      <w:bookmarkStart w:id="44" w:name="_Toc101477596"/>
       <w:r>
         <w:t>La coniugazione riflessiva</w:t>
       </w:r>
@@ -32117,7 +32152,7 @@
       <w:pPr>
         <w:pStyle w:val="Titolo3"/>
       </w:pPr>
-      <w:bookmarkStart w:id="45" w:name="_Toc100177603"/>
+      <w:bookmarkStart w:id="45" w:name="_Toc101477597"/>
       <w:r>
         <w:t>Verbi impersonali</w:t>
       </w:r>
@@ -32219,7 +32254,7 @@
       <w:pPr>
         <w:pStyle w:val="Titolo3"/>
       </w:pPr>
-      <w:bookmarkStart w:id="46" w:name="_Toc100177604"/>
+      <w:bookmarkStart w:id="46" w:name="_Toc101477598"/>
       <w:r>
         <w:lastRenderedPageBreak/>
         <w:t>Verbi modali</w:t>
@@ -32478,10 +32513,16 @@
     <w:p>
       <w:pPr>
         <w:pStyle w:val="Titolo3"/>
-      </w:pPr>
-      <w:bookmarkStart w:id="47" w:name="_Toc100177605"/>
-      <w:r>
-        <w:t>Verbi fraseologici</w:t>
+        <w:rPr>
+          <w:lang w:val="bg-BG"/>
+        </w:rPr>
+      </w:pPr>
+      <w:bookmarkStart w:id="47" w:name="_Toc101477599"/>
+      <w:r>
+        <w:rPr>
+          <w:lang w:val="bg-BG"/>
+        </w:rPr>
+        <w:t>Uso delle particelle</w:t>
       </w:r>
       <w:bookmarkEnd w:id="47"/>
     </w:p>
@@ -32493,93 +32534,73 @@
         </w:rPr>
       </w:pPr>
       <w:r>
-        <w:t xml:space="preserve">I verbi fraseologici, detti anche aspettuali, sono quei verbi come </w:t>
-      </w:r>
-      <w:proofErr w:type="spellStart"/>
-      <w:r>
-        <w:t>zistać</w:t>
-      </w:r>
-      <w:proofErr w:type="spellEnd"/>
-      <w:r>
-        <w:t xml:space="preserve">, </w:t>
-      </w:r>
-      <w:r>
-        <w:t>d</w:t>
-      </w:r>
-      <w:r>
-        <w:rPr>
-          <w:lang w:val="bg-BG"/>
-        </w:rPr>
-        <w:t>ŭźvać</w:t>
-      </w:r>
-      <w:r>
-        <w:t xml:space="preserve">, </w:t>
-      </w:r>
-      <w:r>
-        <w:rPr>
-          <w:lang w:val="bg-BG"/>
-        </w:rPr>
-        <w:t>vŭrśeć</w:t>
-      </w:r>
-      <w:r>
-        <w:t xml:space="preserve">, </w:t>
-      </w:r>
-      <w:r>
-        <w:rPr>
-          <w:lang w:val="bg-BG"/>
-        </w:rPr>
-        <w:t>kynić</w:t>
-      </w:r>
-      <w:r>
-        <w:rPr>
-          <w:lang w:val="bg-BG"/>
-        </w:rPr>
-        <w:t>, poćat</w:t>
-      </w:r>
-      <w:r>
-        <w:t xml:space="preserve"> ecc. che, in unione con un altro verbo (coniugato</w:t>
-      </w:r>
-      <w:r>
+        <w:rPr>
+          <w:lang w:val="bg-BG"/>
+        </w:rPr>
+        <w:t>L‘uso specifico delle particelle</w:t>
+      </w:r>
+      <w:r>
+        <w:t xml:space="preserve"> definiscono un particolare aspetto dell’azione</w:t>
+      </w:r>
+      <w:r>
+        <w:rPr>
+          <w:lang w:val="bg-BG"/>
+        </w:rPr>
+        <w:t xml:space="preserve">. </w:t>
+      </w:r>
+      <w:r>
+        <w:rPr>
+          <w:lang w:val="bg-BG"/>
+        </w:rPr>
+        <w:t>Quest</w:t>
+      </w:r>
+      <w:r>
+        <w:rPr>
+          <w:lang w:val="bg-BG"/>
+        </w:rPr>
+        <w:t xml:space="preserve">e </w:t>
+      </w:r>
+      <w:r>
+        <w:rPr>
+          <w:lang w:val="bg-BG"/>
+        </w:rPr>
+        <w:t xml:space="preserve">si uniscono </w:t>
+      </w:r>
+      <w:r>
+        <w:rPr>
+          <w:lang w:val="bg-BG"/>
+        </w:rPr>
+        <w:t>al verbo coniugato</w:t>
+      </w:r>
+      <w:r>
+        <w:rPr>
+          <w:lang w:val="bg-BG"/>
+        </w:rPr>
+        <w:t>.</w:t>
+      </w:r>
+      <w:r>
+        <w:rPr>
+          <w:lang w:val="bg-BG"/>
+        </w:rPr>
         <w:t xml:space="preserve"> </w:t>
       </w:r>
       <w:r>
-        <w:t>all’infinito o al gerundio), definiscono un particolare aspetto dell’azione</w:t>
-      </w:r>
-      <w:r>
-        <w:rPr>
-          <w:lang w:val="bg-BG"/>
-        </w:rPr>
-        <w:t xml:space="preserve">. </w:t>
-      </w:r>
-      <w:r>
-        <w:rPr>
-          <w:lang w:val="bg-BG"/>
-        </w:rPr>
-        <w:t>Questi verbi si uniscono all’infinito tramite una preposizione o reggono il gerundio, costituendo in entrambi i casi una specie di frase: ecco perché sono chiamati</w:t>
-      </w:r>
-      <w:r>
-        <w:rPr>
-          <w:lang w:val="bg-BG"/>
-        </w:rPr>
-        <w:t xml:space="preserve"> </w:t>
-      </w:r>
-      <w:r>
-        <w:rPr>
-          <w:lang w:val="bg-BG"/>
-        </w:rPr>
-        <w:t>fraseologici.</w:t>
-      </w:r>
-      <w:r>
-        <w:rPr>
-          <w:lang w:val="bg-BG"/>
-        </w:rPr>
-        <w:t xml:space="preserve"> </w:t>
-      </w:r>
-      <w:r>
-        <w:rPr>
-          <w:lang w:val="bg-BG"/>
-        </w:rPr>
-        <w:t>I vari aspetti dell’azione che possiamo descrivere con l’aiuto di un verbo fraseologico sono i seguenti</w:t>
+        <w:rPr>
+          <w:lang w:val="bg-BG"/>
+        </w:rPr>
+        <w:t xml:space="preserve">I vari aspetti dell’azione che possiamo descrivere con l’aiuto </w:t>
+      </w:r>
+      <w:r>
+        <w:rPr>
+          <w:lang w:val="bg-BG"/>
+        </w:rPr>
+        <w:t xml:space="preserve">delle particelle che abbiamo sono i </w:t>
+      </w:r>
+      <w:r>
+        <w:rPr>
+          <w:lang w:val="bg-BG"/>
+        </w:rPr>
+        <w:t>seguenti</w:t>
       </w:r>
       <w:r>
         <w:rPr>
@@ -32623,7 +32644,7 @@
         <w:rPr>
           <w:lang w:val="bg-BG"/>
         </w:rPr>
-        <w:t>zistam dla mović</w:t>
+        <w:t>namović</w:t>
       </w:r>
     </w:p>
     <w:p>
@@ -32661,7 +32682,25 @@
         <w:rPr>
           <w:lang w:val="bg-BG"/>
         </w:rPr>
-        <w:t>poćam do mović</w:t>
+        <w:t xml:space="preserve">do </w:t>
+      </w:r>
+      <w:r>
+        <w:rPr>
+          <w:lang w:val="bg-BG"/>
+        </w:rPr>
+        <w:t>po</w:t>
+      </w:r>
+      <w:r>
+        <w:rPr>
+          <w:lang w:val="bg-BG"/>
+        </w:rPr>
+        <w:t>movi</w:t>
+      </w:r>
+      <w:r>
+        <w:rPr>
+          <w:lang w:val="bg-BG"/>
+        </w:rPr>
+        <w:t>m</w:t>
       </w:r>
     </w:p>
     <w:p>
@@ -32699,7 +32738,13 @@
         <w:rPr>
           <w:lang w:val="bg-BG"/>
         </w:rPr>
-        <w:t>zistam movi</w:t>
+        <w:t>na</w:t>
+      </w:r>
+      <w:r>
+        <w:rPr>
+          <w:lang w:val="bg-BG"/>
+        </w:rPr>
+        <w:t>movi</w:t>
       </w:r>
       <w:r>
         <w:rPr>
@@ -32737,7 +32782,7 @@
         <w:rPr>
           <w:lang w:val="bg-BG"/>
         </w:rPr>
-        <w:t>dŭzam do mović</w:t>
+        <w:t>namovim</w:t>
       </w:r>
     </w:p>
     <w:p>
@@ -32769,7 +32814,33 @@
         <w:rPr>
           <w:lang w:val="bg-BG"/>
         </w:rPr>
-        <w:t>vŭrśem na mović</w:t>
+        <w:t>ni po</w:t>
+      </w:r>
+      <w:r>
+        <w:rPr>
+          <w:lang w:val="bg-BG"/>
+        </w:rPr>
+        <w:t>mović</w:t>
+      </w:r>
+      <w:r>
+        <w:rPr>
+          <w:lang w:val="bg-BG"/>
+        </w:rPr>
+        <w:t xml:space="preserve"> tak</w:t>
+      </w:r>
+    </w:p>
+    <w:p>
+      <w:pPr>
+        <w:jc w:val="left"/>
+        <w:rPr>
+          <w:lang w:val="bg-BG"/>
+        </w:rPr>
+      </w:pPr>
+      <w:r>
+        <w:rPr>
+          <w:lang w:val="bg-BG"/>
+        </w:rPr>
+        <w:br w:type="page"/>
       </w:r>
     </w:p>
     <w:p>
@@ -32779,7 +32850,7 @@
           <w:lang w:val="bg-BG"/>
         </w:rPr>
       </w:pPr>
-      <w:bookmarkStart w:id="48" w:name="_Toc100177606"/>
+      <w:bookmarkStart w:id="48" w:name="_Toc101477600"/>
       <w:r>
         <w:rPr>
           <w:lang w:val="bg-BG"/>
@@ -32854,10 +32925,10 @@
           <w:noProof/>
         </w:rPr>
         <w:drawing>
-          <wp:inline distT="0" distB="0" distL="0" distR="0" wp14:anchorId="06879E96" wp14:editId="76112F1D">
+          <wp:inline distT="0" distB="0" distL="0" distR="0" wp14:anchorId="251E8E37" wp14:editId="2BC9B975">
             <wp:extent cx="6645910" cy="6952615"/>
             <wp:effectExtent l="0" t="0" r="0" b="0"/>
-            <wp:docPr id="37" name="Immagine 37"/>
+            <wp:docPr id="25" name="Immagine 25"/>
             <wp:cNvGraphicFramePr>
               <a:graphicFrameLocks xmlns:a="http://schemas.openxmlformats.org/drawingml/2006/main" noChangeAspect="1"/>
             </wp:cNvGraphicFramePr>
@@ -32865,7 +32936,7 @@
               <a:graphicData uri="http://schemas.openxmlformats.org/drawingml/2006/picture">
                 <pic:pic xmlns:pic="http://schemas.openxmlformats.org/drawingml/2006/picture">
                   <pic:nvPicPr>
-                    <pic:cNvPr id="0" name="Picture 14"/>
+                    <pic:cNvPr id="0" name="Picture 10"/>
                     <pic:cNvPicPr>
                       <a:picLocks noChangeAspect="1" noChangeArrowheads="1"/>
                     </pic:cNvPicPr>

</xml_diff>

<commit_message>
Iniziata spiegazione dei modi e tempi
</commit_message>
<xml_diff>
--- a/Hramatyka.docx
+++ b/Hramatyka.docx
@@ -11747,8 +11747,9 @@
           <w:b/>
           <w:bCs/>
           <w:szCs w:val="26"/>
-        </w:rPr>
-        <w:t>e</w:t>
+          <w:lang w:val="bg-BG"/>
+        </w:rPr>
+        <w:t>o</w:t>
       </w:r>
       <w:r>
         <w:rPr>
@@ -30962,7 +30963,13 @@
     </w:p>
     <w:p>
       <w:r>
-        <w:t>Ora vedremo le quattro coniugazioni regolari per la forma attiva per questi quattro verbi:</w:t>
+        <w:t xml:space="preserve">Ora vedremo le quattro coniugazioni regolari </w:t>
+      </w:r>
+      <w:r>
+        <w:t>per</w:t>
+      </w:r>
+      <w:r>
+        <w:t xml:space="preserve"> la forma attiva per questi quattro verbi:</w:t>
       </w:r>
     </w:p>
     <w:p>
@@ -32972,6 +32979,245 @@
             </a:graphic>
           </wp:inline>
         </w:drawing>
+      </w:r>
+    </w:p>
+    <w:p>
+      <w:pPr>
+        <w:jc w:val="left"/>
+        <w:rPr>
+          <w:lang w:val="bg-BG"/>
+        </w:rPr>
+      </w:pPr>
+      <w:r>
+        <w:rPr>
+          <w:lang w:val="bg-BG"/>
+        </w:rPr>
+        <w:br w:type="page"/>
+      </w:r>
+    </w:p>
+    <w:p>
+      <w:pPr>
+        <w:pStyle w:val="Titolo2"/>
+        <w:rPr>
+          <w:lang w:val="en-US"/>
+        </w:rPr>
+      </w:pPr>
+      <w:r>
+        <w:rPr>
+          <w:lang w:val="en-US"/>
+        </w:rPr>
+        <w:lastRenderedPageBreak/>
+        <w:t>Uso di modi e tempi</w:t>
+      </w:r>
+    </w:p>
+    <w:p>
+      <w:r>
+        <w:br/>
+        <w:t>Come abbiamo visto esistono otto m</w:t>
+      </w:r>
+      <w:r>
+        <w:t>odi verbali, di cui cinque finiti (indicativo, renarrativo, congiuntivo, condizionale e imperativo) e tre indefiniti (infinito, participio, gerundio).</w:t>
+      </w:r>
+    </w:p>
+    <w:p>
+      <w:r>
+        <w:t>Ogni modo è composto da una serie dei tempi, la loro combinazione da vita alle forme del verbo utili alla comunicazione.</w:t>
+      </w:r>
+    </w:p>
+    <w:p/>
+    <w:p>
+      <w:pPr>
+        <w:pStyle w:val="Titolo3"/>
+      </w:pPr>
+      <w:r>
+        <w:t>L’indicativo</w:t>
+      </w:r>
+    </w:p>
+    <w:p>
+      <w:pPr>
+        <w:rPr>
+          <w:lang w:val="bg-BG"/>
+        </w:rPr>
+      </w:pPr>
+      <w:r>
+        <w:br/>
+        <w:t xml:space="preserve">L’indicativo è il modo con cui viene espresso un fatto certo e che avviene senza </w:t>
+      </w:r>
+      <w:r>
+        <w:t xml:space="preserve">dubbio: az </w:t>
+      </w:r>
+      <w:proofErr w:type="spellStart"/>
+      <w:r>
+        <w:rPr>
+          <w:b/>
+          <w:bCs/>
+        </w:rPr>
+        <w:t>pomovim</w:t>
+      </w:r>
+      <w:proofErr w:type="spellEnd"/>
+      <w:r>
+        <w:t xml:space="preserve">, </w:t>
+      </w:r>
+      <w:r>
+        <w:rPr>
+          <w:lang w:val="bg-BG"/>
+        </w:rPr>
+        <w:t xml:space="preserve">bazaroto </w:t>
+      </w:r>
+      <w:r>
+        <w:rPr>
+          <w:b/>
+          <w:bCs/>
+          <w:lang w:val="bg-BG"/>
+        </w:rPr>
+        <w:t>izotvorja</w:t>
+      </w:r>
+      <w:r>
+        <w:t xml:space="preserve">, </w:t>
+      </w:r>
+      <w:r>
+        <w:rPr>
+          <w:lang w:val="bg-BG"/>
+        </w:rPr>
+        <w:t xml:space="preserve">źałtra </w:t>
+      </w:r>
+      <w:r>
+        <w:rPr>
+          <w:lang w:val="bg-BG"/>
+        </w:rPr>
+        <w:t xml:space="preserve">my </w:t>
+      </w:r>
+      <w:r>
+        <w:rPr>
+          <w:b/>
+          <w:bCs/>
+          <w:lang w:val="bg-BG"/>
+        </w:rPr>
+        <w:t>iđiemy</w:t>
+      </w:r>
+      <w:r>
+        <w:rPr>
+          <w:lang w:val="bg-BG"/>
+        </w:rPr>
+        <w:t xml:space="preserve"> </w:t>
+      </w:r>
+      <w:r>
+        <w:rPr>
+          <w:lang w:val="bg-BG"/>
+        </w:rPr>
+        <w:t>navŭme</w:t>
+      </w:r>
+      <w:r>
+        <w:rPr>
+          <w:lang w:val="bg-BG"/>
+        </w:rPr>
+        <w:t>.</w:t>
+      </w:r>
+    </w:p>
+    <w:p>
+      <w:r>
+        <w:rPr>
+          <w:lang w:val="bg-BG"/>
+        </w:rPr>
+        <w:t xml:space="preserve">Abbiamo </w:t>
+      </w:r>
+      <w:r>
+        <w:t>cinque tempi semplice e q</w:t>
+      </w:r>
+      <w:r>
+        <w:t>uattro composti.</w:t>
+      </w:r>
+    </w:p>
+    <w:p>
+      <w:pPr>
+        <w:pStyle w:val="Titolo5"/>
+      </w:pPr>
+      <w:r>
+        <w:t>Presente</w:t>
+      </w:r>
+    </w:p>
+    <w:p>
+      <w:r>
+        <w:t xml:space="preserve">Il presente esprime un’azione o un fatto che si svolgono nel momento in cui si parla: </w:t>
+      </w:r>
+      <w:r>
+        <w:rPr>
+          <w:b/>
+          <w:bCs/>
+        </w:rPr>
+        <w:t>p</w:t>
+      </w:r>
+      <w:r>
+        <w:rPr>
+          <w:b/>
+          <w:bCs/>
+          <w:lang w:val="bg-BG"/>
+        </w:rPr>
+        <w:t>ŭskamy</w:t>
+      </w:r>
+      <w:r>
+        <w:rPr>
+          <w:lang w:val="bg-BG"/>
+        </w:rPr>
+        <w:t xml:space="preserve"> z to mĕste</w:t>
+      </w:r>
+      <w:r>
+        <w:t>.</w:t>
+      </w:r>
+    </w:p>
+    <w:p>
+      <w:r>
+        <w:t>Il presente si usa anche per:</w:t>
+      </w:r>
+    </w:p>
+    <w:p>
+      <w:pPr>
+        <w:pStyle w:val="Paragrafoelenco"/>
+        <w:numPr>
+          <w:ilvl w:val="0"/>
+          <w:numId w:val="57"/>
+        </w:numPr>
+      </w:pPr>
+      <w:r>
+        <w:t>una azione che si verifica abitualmente: a</w:t>
+      </w:r>
+      <w:r>
+        <w:rPr>
+          <w:lang w:val="bg-BG"/>
+        </w:rPr>
+        <w:t xml:space="preserve">utobuseto </w:t>
+      </w:r>
+      <w:r>
+        <w:rPr>
+          <w:b/>
+          <w:bCs/>
+          <w:lang w:val="bg-BG"/>
+        </w:rPr>
+        <w:t>zpŭtyzva</w:t>
+      </w:r>
+      <w:r>
+        <w:rPr>
+          <w:lang w:val="bg-BG"/>
+        </w:rPr>
+        <w:t xml:space="preserve"> </w:t>
+      </w:r>
+      <w:r>
+        <w:rPr>
+          <w:lang w:val="bg-BG"/>
+        </w:rPr>
+        <w:t>u</w:t>
+      </w:r>
+      <w:r>
+        <w:rPr>
+          <w:lang w:val="bg-BG"/>
+        </w:rPr>
+        <w:t xml:space="preserve"> osŭm hodyne</w:t>
+      </w:r>
+      <w:r>
+        <w:rPr>
+          <w:lang w:val="bg-BG"/>
+        </w:rPr>
+        <w:t xml:space="preserve"> na utrynu</w:t>
       </w:r>
     </w:p>
     <w:sectPr>
@@ -35512,6 +35758,119 @@
     </w:lvl>
   </w:abstractNum>
   <w:abstractNum w:abstractNumId="21" w15:restartNumberingAfterBreak="0">
+    <w:nsid w:val="31E60963"/>
+    <w:multiLevelType w:val="hybridMultilevel"/>
+    <w:tmpl w:val="8BF6075A"/>
+    <w:lvl w:ilvl="0" w:tplc="04100001">
+      <w:start w:val="1"/>
+      <w:numFmt w:val="bullet"/>
+      <w:lvlText w:val=""/>
+      <w:lvlJc w:val="left"/>
+      <w:pPr>
+        <w:ind w:left="720" w:hanging="360"/>
+      </w:pPr>
+      <w:rPr>
+        <w:rFonts w:ascii="Symbol" w:hAnsi="Symbol" w:hint="default"/>
+      </w:rPr>
+    </w:lvl>
+    <w:lvl w:ilvl="1" w:tplc="04100003" w:tentative="1">
+      <w:start w:val="1"/>
+      <w:numFmt w:val="bullet"/>
+      <w:lvlText w:val="o"/>
+      <w:lvlJc w:val="left"/>
+      <w:pPr>
+        <w:ind w:left="1440" w:hanging="360"/>
+      </w:pPr>
+      <w:rPr>
+        <w:rFonts w:ascii="Courier New" w:hAnsi="Courier New" w:cs="Courier New" w:hint="default"/>
+      </w:rPr>
+    </w:lvl>
+    <w:lvl w:ilvl="2" w:tplc="04100005" w:tentative="1">
+      <w:start w:val="1"/>
+      <w:numFmt w:val="bullet"/>
+      <w:lvlText w:val=""/>
+      <w:lvlJc w:val="left"/>
+      <w:pPr>
+        <w:ind w:left="2160" w:hanging="360"/>
+      </w:pPr>
+      <w:rPr>
+        <w:rFonts w:ascii="Wingdings" w:hAnsi="Wingdings" w:hint="default"/>
+      </w:rPr>
+    </w:lvl>
+    <w:lvl w:ilvl="3" w:tplc="04100001" w:tentative="1">
+      <w:start w:val="1"/>
+      <w:numFmt w:val="bullet"/>
+      <w:lvlText w:val=""/>
+      <w:lvlJc w:val="left"/>
+      <w:pPr>
+        <w:ind w:left="2880" w:hanging="360"/>
+      </w:pPr>
+      <w:rPr>
+        <w:rFonts w:ascii="Symbol" w:hAnsi="Symbol" w:hint="default"/>
+      </w:rPr>
+    </w:lvl>
+    <w:lvl w:ilvl="4" w:tplc="04100003" w:tentative="1">
+      <w:start w:val="1"/>
+      <w:numFmt w:val="bullet"/>
+      <w:lvlText w:val="o"/>
+      <w:lvlJc w:val="left"/>
+      <w:pPr>
+        <w:ind w:left="3600" w:hanging="360"/>
+      </w:pPr>
+      <w:rPr>
+        <w:rFonts w:ascii="Courier New" w:hAnsi="Courier New" w:cs="Courier New" w:hint="default"/>
+      </w:rPr>
+    </w:lvl>
+    <w:lvl w:ilvl="5" w:tplc="04100005" w:tentative="1">
+      <w:start w:val="1"/>
+      <w:numFmt w:val="bullet"/>
+      <w:lvlText w:val=""/>
+      <w:lvlJc w:val="left"/>
+      <w:pPr>
+        <w:ind w:left="4320" w:hanging="360"/>
+      </w:pPr>
+      <w:rPr>
+        <w:rFonts w:ascii="Wingdings" w:hAnsi="Wingdings" w:hint="default"/>
+      </w:rPr>
+    </w:lvl>
+    <w:lvl w:ilvl="6" w:tplc="04100001" w:tentative="1">
+      <w:start w:val="1"/>
+      <w:numFmt w:val="bullet"/>
+      <w:lvlText w:val=""/>
+      <w:lvlJc w:val="left"/>
+      <w:pPr>
+        <w:ind w:left="5040" w:hanging="360"/>
+      </w:pPr>
+      <w:rPr>
+        <w:rFonts w:ascii="Symbol" w:hAnsi="Symbol" w:hint="default"/>
+      </w:rPr>
+    </w:lvl>
+    <w:lvl w:ilvl="7" w:tplc="04100003" w:tentative="1">
+      <w:start w:val="1"/>
+      <w:numFmt w:val="bullet"/>
+      <w:lvlText w:val="o"/>
+      <w:lvlJc w:val="left"/>
+      <w:pPr>
+        <w:ind w:left="5760" w:hanging="360"/>
+      </w:pPr>
+      <w:rPr>
+        <w:rFonts w:ascii="Courier New" w:hAnsi="Courier New" w:cs="Courier New" w:hint="default"/>
+      </w:rPr>
+    </w:lvl>
+    <w:lvl w:ilvl="8" w:tplc="04100005" w:tentative="1">
+      <w:start w:val="1"/>
+      <w:numFmt w:val="bullet"/>
+      <w:lvlText w:val=""/>
+      <w:lvlJc w:val="left"/>
+      <w:pPr>
+        <w:ind w:left="6480" w:hanging="360"/>
+      </w:pPr>
+      <w:rPr>
+        <w:rFonts w:ascii="Wingdings" w:hAnsi="Wingdings" w:hint="default"/>
+      </w:rPr>
+    </w:lvl>
+  </w:abstractNum>
+  <w:abstractNum w:abstractNumId="22" w15:restartNumberingAfterBreak="0">
     <w:nsid w:val="364E1776"/>
     <w:multiLevelType w:val="hybridMultilevel"/>
     <w:tmpl w:val="013A5F6C"/>
@@ -35625,7 +35984,7 @@
       </w:rPr>
     </w:lvl>
   </w:abstractNum>
-  <w:abstractNum w:abstractNumId="22" w15:restartNumberingAfterBreak="0">
+  <w:abstractNum w:abstractNumId="23" w15:restartNumberingAfterBreak="0">
     <w:nsid w:val="369A6218"/>
     <w:multiLevelType w:val="hybridMultilevel"/>
     <w:tmpl w:val="EF02A344"/>
@@ -35739,7 +36098,7 @@
       </w:rPr>
     </w:lvl>
   </w:abstractNum>
-  <w:abstractNum w:abstractNumId="23" w15:restartNumberingAfterBreak="0">
+  <w:abstractNum w:abstractNumId="24" w15:restartNumberingAfterBreak="0">
     <w:nsid w:val="38206B36"/>
     <w:multiLevelType w:val="hybridMultilevel"/>
     <w:tmpl w:val="8E4A56C4"/>
@@ -35853,7 +36212,7 @@
       </w:rPr>
     </w:lvl>
   </w:abstractNum>
-  <w:abstractNum w:abstractNumId="24" w15:restartNumberingAfterBreak="0">
+  <w:abstractNum w:abstractNumId="25" w15:restartNumberingAfterBreak="0">
     <w:nsid w:val="38FD7779"/>
     <w:multiLevelType w:val="hybridMultilevel"/>
     <w:tmpl w:val="42680394"/>
@@ -35967,7 +36326,7 @@
       </w:rPr>
     </w:lvl>
   </w:abstractNum>
-  <w:abstractNum w:abstractNumId="25" w15:restartNumberingAfterBreak="0">
+  <w:abstractNum w:abstractNumId="26" w15:restartNumberingAfterBreak="0">
     <w:nsid w:val="3A6026A4"/>
     <w:multiLevelType w:val="hybridMultilevel"/>
     <w:tmpl w:val="D77895E6"/>
@@ -36081,7 +36440,7 @@
       </w:rPr>
     </w:lvl>
   </w:abstractNum>
-  <w:abstractNum w:abstractNumId="26" w15:restartNumberingAfterBreak="0">
+  <w:abstractNum w:abstractNumId="27" w15:restartNumberingAfterBreak="0">
     <w:nsid w:val="42433C71"/>
     <w:multiLevelType w:val="hybridMultilevel"/>
     <w:tmpl w:val="FA6EED9C"/>
@@ -36195,7 +36554,7 @@
       </w:rPr>
     </w:lvl>
   </w:abstractNum>
-  <w:abstractNum w:abstractNumId="27" w15:restartNumberingAfterBreak="0">
+  <w:abstractNum w:abstractNumId="28" w15:restartNumberingAfterBreak="0">
     <w:nsid w:val="442C19FF"/>
     <w:multiLevelType w:val="hybridMultilevel"/>
     <w:tmpl w:val="E578F172"/>
@@ -36309,7 +36668,7 @@
       </w:rPr>
     </w:lvl>
   </w:abstractNum>
-  <w:abstractNum w:abstractNumId="28" w15:restartNumberingAfterBreak="0">
+  <w:abstractNum w:abstractNumId="29" w15:restartNumberingAfterBreak="0">
     <w:nsid w:val="475C52B3"/>
     <w:multiLevelType w:val="hybridMultilevel"/>
     <w:tmpl w:val="E9B8F276"/>
@@ -36423,7 +36782,7 @@
       </w:rPr>
     </w:lvl>
   </w:abstractNum>
-  <w:abstractNum w:abstractNumId="29" w15:restartNumberingAfterBreak="0">
+  <w:abstractNum w:abstractNumId="30" w15:restartNumberingAfterBreak="0">
     <w:nsid w:val="485C35D5"/>
     <w:multiLevelType w:val="hybridMultilevel"/>
     <w:tmpl w:val="C7385904"/>
@@ -36537,7 +36896,7 @@
       </w:rPr>
     </w:lvl>
   </w:abstractNum>
-  <w:abstractNum w:abstractNumId="30" w15:restartNumberingAfterBreak="0">
+  <w:abstractNum w:abstractNumId="31" w15:restartNumberingAfterBreak="0">
     <w:nsid w:val="4B426C45"/>
     <w:multiLevelType w:val="hybridMultilevel"/>
     <w:tmpl w:val="9FD09880"/>
@@ -36651,7 +37010,7 @@
       </w:rPr>
     </w:lvl>
   </w:abstractNum>
-  <w:abstractNum w:abstractNumId="31" w15:restartNumberingAfterBreak="0">
+  <w:abstractNum w:abstractNumId="32" w15:restartNumberingAfterBreak="0">
     <w:nsid w:val="4E333559"/>
     <w:multiLevelType w:val="hybridMultilevel"/>
     <w:tmpl w:val="A9A23B9C"/>
@@ -36765,7 +37124,7 @@
       </w:rPr>
     </w:lvl>
   </w:abstractNum>
-  <w:abstractNum w:abstractNumId="32" w15:restartNumberingAfterBreak="0">
+  <w:abstractNum w:abstractNumId="33" w15:restartNumberingAfterBreak="0">
     <w:nsid w:val="4EC82591"/>
     <w:multiLevelType w:val="hybridMultilevel"/>
     <w:tmpl w:val="C46AC74A"/>
@@ -36879,7 +37238,7 @@
       </w:rPr>
     </w:lvl>
   </w:abstractNum>
-  <w:abstractNum w:abstractNumId="33" w15:restartNumberingAfterBreak="0">
+  <w:abstractNum w:abstractNumId="34" w15:restartNumberingAfterBreak="0">
     <w:nsid w:val="4F372962"/>
     <w:multiLevelType w:val="hybridMultilevel"/>
     <w:tmpl w:val="A49CA1AC"/>
@@ -36993,7 +37352,7 @@
       </w:rPr>
     </w:lvl>
   </w:abstractNum>
-  <w:abstractNum w:abstractNumId="34" w15:restartNumberingAfterBreak="0">
+  <w:abstractNum w:abstractNumId="35" w15:restartNumberingAfterBreak="0">
     <w:nsid w:val="4F442406"/>
     <w:multiLevelType w:val="hybridMultilevel"/>
     <w:tmpl w:val="549426B4"/>
@@ -37107,7 +37466,7 @@
       </w:rPr>
     </w:lvl>
   </w:abstractNum>
-  <w:abstractNum w:abstractNumId="35" w15:restartNumberingAfterBreak="0">
+  <w:abstractNum w:abstractNumId="36" w15:restartNumberingAfterBreak="0">
     <w:nsid w:val="52D90969"/>
     <w:multiLevelType w:val="hybridMultilevel"/>
     <w:tmpl w:val="5548031E"/>
@@ -37221,7 +37580,7 @@
       </w:rPr>
     </w:lvl>
   </w:abstractNum>
-  <w:abstractNum w:abstractNumId="36" w15:restartNumberingAfterBreak="0">
+  <w:abstractNum w:abstractNumId="37" w15:restartNumberingAfterBreak="0">
     <w:nsid w:val="53983A15"/>
     <w:multiLevelType w:val="hybridMultilevel"/>
     <w:tmpl w:val="CF4A06C8"/>
@@ -37335,7 +37694,7 @@
       </w:rPr>
     </w:lvl>
   </w:abstractNum>
-  <w:abstractNum w:abstractNumId="37" w15:restartNumberingAfterBreak="0">
+  <w:abstractNum w:abstractNumId="38" w15:restartNumberingAfterBreak="0">
     <w:nsid w:val="54200B14"/>
     <w:multiLevelType w:val="hybridMultilevel"/>
     <w:tmpl w:val="792E5E08"/>
@@ -37449,7 +37808,7 @@
       </w:rPr>
     </w:lvl>
   </w:abstractNum>
-  <w:abstractNum w:abstractNumId="38" w15:restartNumberingAfterBreak="0">
+  <w:abstractNum w:abstractNumId="39" w15:restartNumberingAfterBreak="0">
     <w:nsid w:val="55C36034"/>
     <w:multiLevelType w:val="hybridMultilevel"/>
     <w:tmpl w:val="E272C55A"/>
@@ -37563,7 +37922,7 @@
       </w:rPr>
     </w:lvl>
   </w:abstractNum>
-  <w:abstractNum w:abstractNumId="39" w15:restartNumberingAfterBreak="0">
+  <w:abstractNum w:abstractNumId="40" w15:restartNumberingAfterBreak="0">
     <w:nsid w:val="56C20F21"/>
     <w:multiLevelType w:val="hybridMultilevel"/>
     <w:tmpl w:val="17BA7912"/>
@@ -37677,7 +38036,7 @@
       </w:rPr>
     </w:lvl>
   </w:abstractNum>
-  <w:abstractNum w:abstractNumId="40" w15:restartNumberingAfterBreak="0">
+  <w:abstractNum w:abstractNumId="41" w15:restartNumberingAfterBreak="0">
     <w:nsid w:val="581309DA"/>
     <w:multiLevelType w:val="hybridMultilevel"/>
     <w:tmpl w:val="4F40ABEA"/>
@@ -37791,7 +38150,7 @@
       </w:rPr>
     </w:lvl>
   </w:abstractNum>
-  <w:abstractNum w:abstractNumId="41" w15:restartNumberingAfterBreak="0">
+  <w:abstractNum w:abstractNumId="42" w15:restartNumberingAfterBreak="0">
     <w:nsid w:val="59527191"/>
     <w:multiLevelType w:val="hybridMultilevel"/>
     <w:tmpl w:val="5002DB74"/>
@@ -37905,7 +38264,7 @@
       </w:rPr>
     </w:lvl>
   </w:abstractNum>
-  <w:abstractNum w:abstractNumId="42" w15:restartNumberingAfterBreak="0">
+  <w:abstractNum w:abstractNumId="43" w15:restartNumberingAfterBreak="0">
     <w:nsid w:val="5A7C06D8"/>
     <w:multiLevelType w:val="hybridMultilevel"/>
     <w:tmpl w:val="82709A1C"/>
@@ -38019,7 +38378,7 @@
       </w:rPr>
     </w:lvl>
   </w:abstractNum>
-  <w:abstractNum w:abstractNumId="43" w15:restartNumberingAfterBreak="0">
+  <w:abstractNum w:abstractNumId="44" w15:restartNumberingAfterBreak="0">
     <w:nsid w:val="5B8D6DFF"/>
     <w:multiLevelType w:val="hybridMultilevel"/>
     <w:tmpl w:val="808E45D8"/>
@@ -38133,7 +38492,7 @@
       </w:rPr>
     </w:lvl>
   </w:abstractNum>
-  <w:abstractNum w:abstractNumId="44" w15:restartNumberingAfterBreak="0">
+  <w:abstractNum w:abstractNumId="45" w15:restartNumberingAfterBreak="0">
     <w:nsid w:val="5C2A12CF"/>
     <w:multiLevelType w:val="hybridMultilevel"/>
     <w:tmpl w:val="89FAD3BE"/>
@@ -38247,7 +38606,7 @@
       </w:rPr>
     </w:lvl>
   </w:abstractNum>
-  <w:abstractNum w:abstractNumId="45" w15:restartNumberingAfterBreak="0">
+  <w:abstractNum w:abstractNumId="46" w15:restartNumberingAfterBreak="0">
     <w:nsid w:val="610A7B17"/>
     <w:multiLevelType w:val="hybridMultilevel"/>
     <w:tmpl w:val="E7066DDA"/>
@@ -38361,7 +38720,7 @@
       </w:rPr>
     </w:lvl>
   </w:abstractNum>
-  <w:abstractNum w:abstractNumId="46" w15:restartNumberingAfterBreak="0">
+  <w:abstractNum w:abstractNumId="47" w15:restartNumberingAfterBreak="0">
     <w:nsid w:val="69C45A74"/>
     <w:multiLevelType w:val="hybridMultilevel"/>
     <w:tmpl w:val="95AA0850"/>
@@ -38475,7 +38834,7 @@
       </w:rPr>
     </w:lvl>
   </w:abstractNum>
-  <w:abstractNum w:abstractNumId="47" w15:restartNumberingAfterBreak="0">
+  <w:abstractNum w:abstractNumId="48" w15:restartNumberingAfterBreak="0">
     <w:nsid w:val="6A191AA9"/>
     <w:multiLevelType w:val="hybridMultilevel"/>
     <w:tmpl w:val="DD384DF2"/>
@@ -38589,7 +38948,7 @@
       </w:rPr>
     </w:lvl>
   </w:abstractNum>
-  <w:abstractNum w:abstractNumId="48" w15:restartNumberingAfterBreak="0">
+  <w:abstractNum w:abstractNumId="49" w15:restartNumberingAfterBreak="0">
     <w:nsid w:val="6AF34B5C"/>
     <w:multiLevelType w:val="hybridMultilevel"/>
     <w:tmpl w:val="8B18A5B4"/>
@@ -38703,7 +39062,7 @@
       </w:rPr>
     </w:lvl>
   </w:abstractNum>
-  <w:abstractNum w:abstractNumId="49" w15:restartNumberingAfterBreak="0">
+  <w:abstractNum w:abstractNumId="50" w15:restartNumberingAfterBreak="0">
     <w:nsid w:val="6C8C78F6"/>
     <w:multiLevelType w:val="hybridMultilevel"/>
     <w:tmpl w:val="4AB2F842"/>
@@ -38818,7 +39177,7 @@
       </w:rPr>
     </w:lvl>
   </w:abstractNum>
-  <w:abstractNum w:abstractNumId="50" w15:restartNumberingAfterBreak="0">
+  <w:abstractNum w:abstractNumId="51" w15:restartNumberingAfterBreak="0">
     <w:nsid w:val="7057145C"/>
     <w:multiLevelType w:val="hybridMultilevel"/>
     <w:tmpl w:val="6BC03D96"/>
@@ -38932,7 +39291,7 @@
       </w:rPr>
     </w:lvl>
   </w:abstractNum>
-  <w:abstractNum w:abstractNumId="51" w15:restartNumberingAfterBreak="0">
+  <w:abstractNum w:abstractNumId="52" w15:restartNumberingAfterBreak="0">
     <w:nsid w:val="70B76F60"/>
     <w:multiLevelType w:val="hybridMultilevel"/>
     <w:tmpl w:val="014034F2"/>
@@ -39046,7 +39405,7 @@
       </w:rPr>
     </w:lvl>
   </w:abstractNum>
-  <w:abstractNum w:abstractNumId="52" w15:restartNumberingAfterBreak="0">
+  <w:abstractNum w:abstractNumId="53" w15:restartNumberingAfterBreak="0">
     <w:nsid w:val="74D017AA"/>
     <w:multiLevelType w:val="hybridMultilevel"/>
     <w:tmpl w:val="FBA0F51A"/>
@@ -39160,7 +39519,7 @@
       </w:rPr>
     </w:lvl>
   </w:abstractNum>
-  <w:abstractNum w:abstractNumId="53" w15:restartNumberingAfterBreak="0">
+  <w:abstractNum w:abstractNumId="54" w15:restartNumberingAfterBreak="0">
     <w:nsid w:val="79AC0FBE"/>
     <w:multiLevelType w:val="hybridMultilevel"/>
     <w:tmpl w:val="6EA0821A"/>
@@ -39274,7 +39633,7 @@
       </w:rPr>
     </w:lvl>
   </w:abstractNum>
-  <w:abstractNum w:abstractNumId="54" w15:restartNumberingAfterBreak="0">
+  <w:abstractNum w:abstractNumId="55" w15:restartNumberingAfterBreak="0">
     <w:nsid w:val="7C4E03D7"/>
     <w:multiLevelType w:val="hybridMultilevel"/>
     <w:tmpl w:val="157EF7CA"/>
@@ -39388,7 +39747,7 @@
       </w:rPr>
     </w:lvl>
   </w:abstractNum>
-  <w:abstractNum w:abstractNumId="55" w15:restartNumberingAfterBreak="0">
+  <w:abstractNum w:abstractNumId="56" w15:restartNumberingAfterBreak="0">
     <w:nsid w:val="7FE4352F"/>
     <w:multiLevelType w:val="hybridMultilevel"/>
     <w:tmpl w:val="FC10909A"/>
@@ -39512,34 +39871,34 @@
     <w:abstractNumId w:val="5"/>
   </w:num>
   <w:num w:numId="4" w16cid:durableId="1758747011">
-    <w:abstractNumId w:val="25"/>
+    <w:abstractNumId w:val="26"/>
   </w:num>
   <w:num w:numId="5" w16cid:durableId="291249137">
-    <w:abstractNumId w:val="31"/>
+    <w:abstractNumId w:val="32"/>
   </w:num>
   <w:num w:numId="6" w16cid:durableId="405147352">
-    <w:abstractNumId w:val="55"/>
+    <w:abstractNumId w:val="56"/>
   </w:num>
   <w:num w:numId="7" w16cid:durableId="797115426">
     <w:abstractNumId w:val="7"/>
   </w:num>
   <w:num w:numId="8" w16cid:durableId="1979412321">
-    <w:abstractNumId w:val="26"/>
+    <w:abstractNumId w:val="27"/>
   </w:num>
   <w:num w:numId="9" w16cid:durableId="658579059">
-    <w:abstractNumId w:val="36"/>
+    <w:abstractNumId w:val="37"/>
   </w:num>
   <w:num w:numId="10" w16cid:durableId="114836406">
     <w:abstractNumId w:val="10"/>
   </w:num>
   <w:num w:numId="11" w16cid:durableId="1621911046">
-    <w:abstractNumId w:val="43"/>
+    <w:abstractNumId w:val="44"/>
   </w:num>
   <w:num w:numId="12" w16cid:durableId="1377315442">
-    <w:abstractNumId w:val="49"/>
+    <w:abstractNumId w:val="50"/>
   </w:num>
   <w:num w:numId="13" w16cid:durableId="1437822101">
-    <w:abstractNumId w:val="53"/>
+    <w:abstractNumId w:val="54"/>
   </w:num>
   <w:num w:numId="14" w16cid:durableId="1186560299">
     <w:abstractNumId w:val="17"/>
@@ -39548,16 +39907,16 @@
     <w:abstractNumId w:val="13"/>
   </w:num>
   <w:num w:numId="16" w16cid:durableId="1507286050">
-    <w:abstractNumId w:val="42"/>
+    <w:abstractNumId w:val="43"/>
   </w:num>
   <w:num w:numId="17" w16cid:durableId="2132505908">
-    <w:abstractNumId w:val="30"/>
+    <w:abstractNumId w:val="31"/>
   </w:num>
   <w:num w:numId="18" w16cid:durableId="269434057">
-    <w:abstractNumId w:val="32"/>
+    <w:abstractNumId w:val="33"/>
   </w:num>
   <w:num w:numId="19" w16cid:durableId="818419416">
-    <w:abstractNumId w:val="47"/>
+    <w:abstractNumId w:val="48"/>
   </w:num>
   <w:num w:numId="20" w16cid:durableId="593975302">
     <w:abstractNumId w:val="3"/>
@@ -39566,58 +39925,58 @@
     <w:abstractNumId w:val="9"/>
   </w:num>
   <w:num w:numId="22" w16cid:durableId="1944992628">
-    <w:abstractNumId w:val="40"/>
+    <w:abstractNumId w:val="41"/>
   </w:num>
   <w:num w:numId="23" w16cid:durableId="1017077942">
     <w:abstractNumId w:val="1"/>
   </w:num>
   <w:num w:numId="24" w16cid:durableId="470053122">
-    <w:abstractNumId w:val="45"/>
+    <w:abstractNumId w:val="46"/>
   </w:num>
   <w:num w:numId="25" w16cid:durableId="1481656572">
-    <w:abstractNumId w:val="22"/>
+    <w:abstractNumId w:val="23"/>
   </w:num>
   <w:num w:numId="26" w16cid:durableId="2051146584">
     <w:abstractNumId w:val="14"/>
   </w:num>
   <w:num w:numId="27" w16cid:durableId="1109198911">
-    <w:abstractNumId w:val="37"/>
+    <w:abstractNumId w:val="38"/>
   </w:num>
   <w:num w:numId="28" w16cid:durableId="855774651">
     <w:abstractNumId w:val="11"/>
   </w:num>
   <w:num w:numId="29" w16cid:durableId="1221675065">
-    <w:abstractNumId w:val="48"/>
+    <w:abstractNumId w:val="49"/>
   </w:num>
   <w:num w:numId="30" w16cid:durableId="396052716">
-    <w:abstractNumId w:val="52"/>
+    <w:abstractNumId w:val="53"/>
   </w:num>
   <w:num w:numId="31" w16cid:durableId="1742293112">
     <w:abstractNumId w:val="15"/>
   </w:num>
   <w:num w:numId="32" w16cid:durableId="410394252">
-    <w:abstractNumId w:val="46"/>
+    <w:abstractNumId w:val="47"/>
   </w:num>
   <w:num w:numId="33" w16cid:durableId="1683775331">
-    <w:abstractNumId w:val="44"/>
+    <w:abstractNumId w:val="45"/>
   </w:num>
   <w:num w:numId="34" w16cid:durableId="417098887">
-    <w:abstractNumId w:val="34"/>
+    <w:abstractNumId w:val="35"/>
   </w:num>
   <w:num w:numId="35" w16cid:durableId="1851018306">
-    <w:abstractNumId w:val="23"/>
+    <w:abstractNumId w:val="24"/>
   </w:num>
   <w:num w:numId="36" w16cid:durableId="1028608100">
-    <w:abstractNumId w:val="38"/>
+    <w:abstractNumId w:val="39"/>
   </w:num>
   <w:num w:numId="37" w16cid:durableId="279534952">
     <w:abstractNumId w:val="4"/>
   </w:num>
   <w:num w:numId="38" w16cid:durableId="1328821612">
-    <w:abstractNumId w:val="27"/>
+    <w:abstractNumId w:val="28"/>
   </w:num>
   <w:num w:numId="39" w16cid:durableId="1398435071">
-    <w:abstractNumId w:val="35"/>
+    <w:abstractNumId w:val="36"/>
   </w:num>
   <w:num w:numId="40" w16cid:durableId="1231234510">
     <w:abstractNumId w:val="0"/>
@@ -39626,16 +39985,16 @@
     <w:abstractNumId w:val="16"/>
   </w:num>
   <w:num w:numId="42" w16cid:durableId="1820341165">
-    <w:abstractNumId w:val="33"/>
+    <w:abstractNumId w:val="34"/>
   </w:num>
   <w:num w:numId="43" w16cid:durableId="139422435">
+    <w:abstractNumId w:val="30"/>
+  </w:num>
+  <w:num w:numId="44" w16cid:durableId="1280456221">
     <w:abstractNumId w:val="29"/>
   </w:num>
-  <w:num w:numId="44" w16cid:durableId="1280456221">
-    <w:abstractNumId w:val="28"/>
-  </w:num>
   <w:num w:numId="45" w16cid:durableId="1310358260">
-    <w:abstractNumId w:val="54"/>
+    <w:abstractNumId w:val="55"/>
   </w:num>
   <w:num w:numId="46" w16cid:durableId="388649531">
     <w:abstractNumId w:val="6"/>
@@ -39644,10 +40003,10 @@
     <w:abstractNumId w:val="12"/>
   </w:num>
   <w:num w:numId="48" w16cid:durableId="140194267">
-    <w:abstractNumId w:val="41"/>
+    <w:abstractNumId w:val="42"/>
   </w:num>
   <w:num w:numId="49" w16cid:durableId="113335604">
-    <w:abstractNumId w:val="51"/>
+    <w:abstractNumId w:val="52"/>
   </w:num>
   <w:num w:numId="50" w16cid:durableId="932324441">
     <w:abstractNumId w:val="2"/>
@@ -39656,19 +40015,22 @@
     <w:abstractNumId w:val="18"/>
   </w:num>
   <w:num w:numId="52" w16cid:durableId="1313484508">
-    <w:abstractNumId w:val="24"/>
+    <w:abstractNumId w:val="25"/>
   </w:num>
   <w:num w:numId="53" w16cid:durableId="1557623862">
-    <w:abstractNumId w:val="50"/>
+    <w:abstractNumId w:val="51"/>
   </w:num>
   <w:num w:numId="54" w16cid:durableId="2121755030">
-    <w:abstractNumId w:val="39"/>
+    <w:abstractNumId w:val="40"/>
   </w:num>
   <w:num w:numId="55" w16cid:durableId="707292735">
-    <w:abstractNumId w:val="21"/>
+    <w:abstractNumId w:val="22"/>
   </w:num>
   <w:num w:numId="56" w16cid:durableId="840196739">
     <w:abstractNumId w:val="8"/>
+  </w:num>
+  <w:num w:numId="57" w16cid:durableId="2128884940">
+    <w:abstractNumId w:val="21"/>
   </w:num>
   <w:numIdMacAtCleanup w:val="52"/>
 </w:numbering>

</xml_diff>